<commit_message>
updates report, updates session repo
</commit_message>
<xml_diff>
--- a/Docs/Reports/Phase1/Phase1.docx
+++ b/Docs/Reports/Phase1/Phase1.docx
@@ -698,6 +698,27 @@
           </w:r>
         </w:p>
         <w:p>
+          <w:r>
+            <w:t xml:space="preserve">Modelo </w:t>
+          </w:r>
+          <w:r>
+            <w:t>Físico</w:t>
+          </w:r>
+          <w:r>
+            <w:t>……………………………………………………………………………………………………………………………5</w:t>
+          </w:r>
+        </w:p>
+        <w:p>
+          <w:r>
+            <w:t>Especificação Open-API…………………………………………………………………………………………………………….5</w:t>
+          </w:r>
+        </w:p>
+        <w:p>
+          <w:r>
+            <w:t>Detalhes num Pedido a API……………………………………………………………………………………………………….5</w:t>
+          </w:r>
+        </w:p>
+        <w:p>
           <w:pPr>
             <w:rPr>
               <w:lang w:eastAsia="pt-PT"/>
@@ -707,7 +728,54 @@
             <w:rPr>
               <w:lang w:eastAsia="pt-PT"/>
             </w:rPr>
-            <w:t xml:space="preserve">Gerenciamento de Conexões…………………………………………………………………………………………………….5 </w:t>
+            <w:t>Gerenciamento de Conexões……………………………………………</w:t>
+          </w:r>
+          <w:r>
+            <w:rPr>
+              <w:lang w:eastAsia="pt-PT"/>
+            </w:rPr>
+            <w:t>……………………………………………………….6</w:t>
+          </w:r>
+          <w:r>
+            <w:rPr>
+              <w:lang w:eastAsia="pt-PT"/>
+            </w:rPr>
+            <w:t xml:space="preserve"> </w:t>
+          </w:r>
+        </w:p>
+        <w:p>
+          <w:r>
+            <w:t>Acesso a Dados…………………………………………………………………………………………………………………………6</w:t>
+          </w:r>
+        </w:p>
+        <w:p>
+          <w:r>
+            <w:t>Tratamento de Erros…………………………………………………………………………………………………………………6</w:t>
+          </w:r>
+        </w:p>
+        <w:p>
+          <w:pPr>
+            <w:rPr>
+              <w:lang w:eastAsia="pt-PT"/>
+            </w:rPr>
+          </w:pPr>
+          <w:r>
+            <w:rPr>
+              <w:lang w:eastAsia="pt-PT"/>
+            </w:rPr>
+            <w:t>Avaliação Critica</w:t>
+          </w:r>
+          <w:r>
+            <w:rPr>
+              <w:lang w:eastAsia="pt-PT"/>
+            </w:rPr>
+            <w:t>……………………………………………</w:t>
+          </w:r>
+          <w:r>
+            <w:rPr>
+              <w:lang w:eastAsia="pt-PT"/>
+            </w:rPr>
+            <w:t>………………………………………………………………………….6</w:t>
           </w:r>
         </w:p>
       </w:sdtContent>
@@ -914,14 +982,27 @@
       <w:r>
         <w:t xml:space="preserve">Figura </w:t>
       </w:r>
-      <w:fldSimple w:instr=" SEQ Figura \* ARABIC ">
-        <w:r>
-          <w:rPr>
-            <w:noProof/>
-          </w:rPr>
-          <w:t>1</w:t>
-        </w:r>
-      </w:fldSimple>
+      <w:r>
+        <w:fldChar w:fldCharType="begin"/>
+      </w:r>
+      <w:r>
+        <w:instrText xml:space="preserve"> SEQ Figura \* ARABIC </w:instrText>
+      </w:r>
+      <w:r>
+        <w:fldChar w:fldCharType="separate"/>
+      </w:r>
+      <w:r>
+        <w:rPr>
+          <w:noProof/>
+        </w:rPr>
+        <w:t>1</w:t>
+      </w:r>
+      <w:r>
+        <w:rPr>
+          <w:noProof/>
+        </w:rPr>
+        <w:fldChar w:fldCharType="end"/>
+      </w:r>
       <w:r>
         <w:t>- Modelo Conceptual</w:t>
       </w:r>
@@ -1012,7 +1093,30 @@
       </w:r>
       <w:proofErr w:type="gramEnd"/>
       <w:r>
-        <w:t xml:space="preserve"> é chave candidata de </w:t>
+        <w:t xml:space="preserve"> e </w:t>
+      </w:r>
+      <w:proofErr w:type="spellStart"/>
+      <w:r>
+        <w:t>Name</w:t>
+      </w:r>
+      <w:proofErr w:type="spellEnd"/>
+      <w:r>
+        <w:t xml:space="preserve"> são</w:t>
+      </w:r>
+      <w:r>
+        <w:t xml:space="preserve"> chave</w:t>
+      </w:r>
+      <w:r>
+        <w:t>s</w:t>
+      </w:r>
+      <w:r>
+        <w:t xml:space="preserve"> candidata</w:t>
+      </w:r>
+      <w:r>
+        <w:t>s</w:t>
+      </w:r>
+      <w:r>
+        <w:t xml:space="preserve"> de </w:t>
       </w:r>
       <w:proofErr w:type="spellStart"/>
       <w:r>
@@ -1028,13 +1132,24 @@
           <w:numId w:val="9"/>
         </w:numPr>
       </w:pPr>
+      <w:r>
+        <w:t xml:space="preserve">O </w:t>
+      </w:r>
       <w:proofErr w:type="spellStart"/>
       <w:r>
-        <w:t>Session_date</w:t>
+        <w:t>token</w:t>
       </w:r>
       <w:proofErr w:type="spellEnd"/>
       <w:r>
-        <w:t xml:space="preserve"> tem o seguinte formato: YYYY-MM-DD HH:MM:SS</w:t>
+        <w:t xml:space="preserve"> em </w:t>
+      </w:r>
+      <w:proofErr w:type="spellStart"/>
+      <w:r>
+        <w:t>Player</w:t>
+      </w:r>
+      <w:proofErr w:type="spellEnd"/>
+      <w:r>
+        <w:t xml:space="preserve"> e único</w:t>
       </w:r>
     </w:p>
     <w:p>
@@ -1047,6 +1162,23 @@
       </w:pPr>
       <w:proofErr w:type="spellStart"/>
       <w:r>
+        <w:t>Session_date</w:t>
+      </w:r>
+      <w:proofErr w:type="spellEnd"/>
+      <w:r>
+        <w:t xml:space="preserve"> tem o seguinte formato: YYYY-MM-DD HH:MM:SS</w:t>
+      </w:r>
+    </w:p>
+    <w:p>
+      <w:pPr>
+        <w:pStyle w:val="PargrafodaLista"/>
+        <w:numPr>
+          <w:ilvl w:val="0"/>
+          <w:numId w:val="9"/>
+        </w:numPr>
+      </w:pPr>
+      <w:proofErr w:type="spellStart"/>
+      <w:r>
         <w:t>Name</w:t>
       </w:r>
       <w:proofErr w:type="spellEnd"/>
@@ -1084,19 +1216,9 @@
         <w:ind w:left="360"/>
       </w:pPr>
     </w:p>
-    <w:p>
-      <w:pPr>
-        <w:ind w:left="360"/>
-      </w:pPr>
-    </w:p>
-    <w:p>
-      <w:pPr>
-        <w:ind w:left="360"/>
-      </w:pPr>
-    </w:p>
-    <w:p>
-      <w:pPr>
-        <w:ind w:left="360"/>
+    <w:p/>
+    <w:p>
+      <w:pPr>
         <w:rPr>
           <w:b/>
           <w:sz w:val="40"/>
@@ -1110,13 +1232,263 @@
           <w:szCs w:val="40"/>
         </w:rPr>
         <w:lastRenderedPageBreak/>
+        <w:t xml:space="preserve">Modelo Físico </w:t>
+      </w:r>
+    </w:p>
+    <w:p>
+      <w:r>
+        <w:t xml:space="preserve">O modelo físico pode ser encontrado </w:t>
+      </w:r>
+      <w:hyperlink r:id="rId10" w:history="1">
+        <w:r>
+          <w:rPr>
+            <w:rStyle w:val="Hiperligao"/>
+          </w:rPr>
+          <w:t>aqui</w:t>
+        </w:r>
+      </w:hyperlink>
+      <w:r>
+        <w:t>.</w:t>
+      </w:r>
+    </w:p>
+    <w:p>
+      <w:r>
+        <w:t>Todas as tabelas baseiam-se no modelo conceptual.</w:t>
+      </w:r>
+    </w:p>
+    <w:p>
+      <w:pPr>
+        <w:keepNext/>
+        <w:ind w:left="360"/>
+      </w:pPr>
+      <w:r>
+        <w:pict w14:anchorId="626F297C">
+          <v:shape id="_x0000_i1026" type="#_x0000_t75" style="width:271.25pt;height:230.25pt;mso-position-horizontal-relative:text;mso-position-vertical-relative:text" wrapcoords="-38 0 -38 21555 21600 21555 21600 0 -38 0" o:allowoverlap="f">
+            <v:imagedata r:id="rId11" o:title="ss (2024-03-21 at 11.46.58)"/>
+          </v:shape>
+        </w:pict>
+      </w:r>
+    </w:p>
+    <w:p>
+      <w:pPr>
+        <w:pStyle w:val="Legenda"/>
+        <w:ind w:firstLine="360"/>
+      </w:pPr>
+      <w:r>
+        <w:t xml:space="preserve">Figura </w:t>
+      </w:r>
+      <w:fldSimple w:instr=" SEQ Figura \* ARABIC ">
+        <w:r>
+          <w:rPr>
+            <w:noProof/>
+          </w:rPr>
+          <w:t>2</w:t>
+        </w:r>
+      </w:fldSimple>
+      <w:r>
+        <w:t xml:space="preserve"> - Modelo físico</w:t>
+      </w:r>
+    </w:p>
+    <w:p>
+      <w:pPr>
+        <w:rPr>
+          <w:b/>
+          <w:sz w:val="40"/>
+          <w:szCs w:val="40"/>
+        </w:rPr>
+      </w:pPr>
+    </w:p>
+    <w:p>
+      <w:pPr>
+        <w:rPr>
+          <w:b/>
+          <w:sz w:val="40"/>
+          <w:szCs w:val="40"/>
+        </w:rPr>
+      </w:pPr>
+      <w:r>
+        <w:rPr>
+          <w:b/>
+          <w:sz w:val="40"/>
+          <w:szCs w:val="40"/>
+        </w:rPr>
+        <w:t>Especificação Open-API</w:t>
+      </w:r>
+    </w:p>
+    <w:p>
+      <w:r>
+        <w:t>TODO</w:t>
+      </w:r>
+    </w:p>
+    <w:p/>
+    <w:p>
+      <w:pPr>
+        <w:rPr>
+          <w:b/>
+          <w:sz w:val="40"/>
+          <w:szCs w:val="40"/>
+        </w:rPr>
+      </w:pPr>
+      <w:r>
+        <w:rPr>
+          <w:b/>
+          <w:sz w:val="40"/>
+          <w:szCs w:val="40"/>
+        </w:rPr>
+        <w:t xml:space="preserve">Detalhes </w:t>
+      </w:r>
+      <w:r>
+        <w:rPr>
+          <w:b/>
+          <w:sz w:val="40"/>
+          <w:szCs w:val="40"/>
+        </w:rPr>
+        <w:t>num Pedido a API</w:t>
+      </w:r>
+    </w:p>
+    <w:p>
+      <w:r>
+        <w:t xml:space="preserve">O pedido chega ao servidor, o servidor depois faz roteamento do pedido para o </w:t>
+      </w:r>
+      <w:proofErr w:type="spellStart"/>
+      <w:r>
+        <w:t>handler</w:t>
+      </w:r>
+      <w:proofErr w:type="spellEnd"/>
+      <w:r>
+        <w:t xml:space="preserve"> apropriado.  Depois disto acontecer, os seguintes passos são efetuados: </w:t>
+      </w:r>
+    </w:p>
+    <w:p>
+      <w:pPr>
+        <w:pStyle w:val="PargrafodaLista"/>
+        <w:numPr>
+          <w:ilvl w:val="0"/>
+          <w:numId w:val="11"/>
+        </w:numPr>
+      </w:pPr>
+      <w:r>
+        <w:t xml:space="preserve">O </w:t>
+      </w:r>
+      <w:proofErr w:type="spellStart"/>
+      <w:r>
+        <w:t>handler</w:t>
+      </w:r>
+      <w:proofErr w:type="spellEnd"/>
+      <w:r>
+        <w:t xml:space="preserve"> corre uma função chamada </w:t>
+      </w:r>
+      <w:proofErr w:type="spellStart"/>
+      <w:r>
+        <w:t>errorAwareScope</w:t>
+      </w:r>
+      <w:proofErr w:type="spellEnd"/>
+      <w:r>
+        <w:t xml:space="preserve"> que corre o código necessário a satisfazer o pedido. Caso haja algum erro, esta função faz o tratamento do erro via o </w:t>
+      </w:r>
+      <w:proofErr w:type="spellStart"/>
+      <w:r>
+        <w:t>exceptionHandler</w:t>
+      </w:r>
+      <w:proofErr w:type="spellEnd"/>
+      <w:r>
+        <w:t xml:space="preserve"> que possui.</w:t>
+      </w:r>
+    </w:p>
+    <w:p>
+      <w:pPr>
+        <w:pStyle w:val="PargrafodaLista"/>
+        <w:numPr>
+          <w:ilvl w:val="0"/>
+          <w:numId w:val="11"/>
+        </w:numPr>
+      </w:pPr>
+      <w:r>
+        <w:t xml:space="preserve">Dentro da função referida acima, a primeira coisa a realizar é extrair os parâmetros presentes na URI. É também extraído o </w:t>
+      </w:r>
+      <w:proofErr w:type="spellStart"/>
+      <w:r>
+        <w:t>token</w:t>
+      </w:r>
+      <w:proofErr w:type="spellEnd"/>
+      <w:r>
+        <w:t xml:space="preserve"> caso um pedido precisa de autenticação.</w:t>
+      </w:r>
+    </w:p>
+    <w:p>
+      <w:pPr>
+        <w:pStyle w:val="PargrafodaLista"/>
+        <w:numPr>
+          <w:ilvl w:val="0"/>
+          <w:numId w:val="11"/>
+        </w:numPr>
+      </w:pPr>
+      <w:r>
+        <w:t xml:space="preserve">A seguir é realizado a </w:t>
+      </w:r>
+      <w:proofErr w:type="spellStart"/>
+      <w:r>
+        <w:t>deserialização</w:t>
+      </w:r>
+      <w:proofErr w:type="spellEnd"/>
+      <w:r>
+        <w:t xml:space="preserve"> do JSON se o pedido tiver body.</w:t>
+      </w:r>
+    </w:p>
+    <w:p>
+      <w:pPr>
+        <w:pStyle w:val="PargrafodaLista"/>
+        <w:numPr>
+          <w:ilvl w:val="0"/>
+          <w:numId w:val="11"/>
+        </w:numPr>
+      </w:pPr>
+      <w:r>
+        <w:t>É chamado o serviço associado que faz validações sobre os parâmetros passados. Dentro deste serviço é chamado o repositório para persistir, ler, alterar dados.</w:t>
+      </w:r>
+    </w:p>
+    <w:p>
+      <w:pPr>
+        <w:pStyle w:val="PargrafodaLista"/>
+      </w:pPr>
+    </w:p>
+    <w:p>
+      <w:pPr>
+        <w:rPr>
+          <w:b/>
+          <w:sz w:val="40"/>
+          <w:szCs w:val="40"/>
+        </w:rPr>
+      </w:pPr>
+    </w:p>
+    <w:p>
+      <w:pPr>
+        <w:ind w:firstLine="360"/>
+        <w:rPr>
+          <w:b/>
+          <w:sz w:val="40"/>
+          <w:szCs w:val="40"/>
+        </w:rPr>
+      </w:pPr>
+      <w:r>
+        <w:rPr>
+          <w:b/>
+          <w:sz w:val="40"/>
+          <w:szCs w:val="40"/>
+        </w:rPr>
+        <w:lastRenderedPageBreak/>
+        <w:br/>
+      </w:r>
+      <w:r>
+        <w:rPr>
+          <w:b/>
+          <w:sz w:val="40"/>
+          <w:szCs w:val="40"/>
+        </w:rPr>
         <w:t xml:space="preserve">Gerenciamento de Conexões </w:t>
       </w:r>
     </w:p>
     <w:p>
-      <w:pPr>
-        <w:ind w:left="360"/>
-      </w:pPr>
       <w:r>
         <w:t xml:space="preserve">Sempre que se interage com o DBMS, vamos buscar uma conexão via a função </w:t>
       </w:r>
@@ -1132,6 +1504,301 @@
       <w:proofErr w:type="gramEnd"/>
       <w:r>
         <w:t>) e usamos a função use {} que automaticamente fecha a conexão após correr o código no seu scope.</w:t>
+      </w:r>
+      <w:r>
+        <w:t xml:space="preserve"> Como nunca colocamos o </w:t>
+      </w:r>
+      <w:proofErr w:type="spellStart"/>
+      <w:r>
+        <w:t>autoCommit</w:t>
+      </w:r>
+      <w:proofErr w:type="spellEnd"/>
+      <w:r>
+        <w:t xml:space="preserve"> a falso nas funções do repositório, todo o código corre numa única transação.</w:t>
+      </w:r>
+    </w:p>
+    <w:p/>
+    <w:p>
+      <w:pPr>
+        <w:rPr>
+          <w:b/>
+          <w:sz w:val="40"/>
+          <w:szCs w:val="40"/>
+        </w:rPr>
+      </w:pPr>
+      <w:r>
+        <w:rPr>
+          <w:b/>
+          <w:sz w:val="40"/>
+          <w:szCs w:val="40"/>
+        </w:rPr>
+        <w:t>Acesso a Dados</w:t>
+      </w:r>
+    </w:p>
+    <w:p>
+      <w:r>
+        <w:t xml:space="preserve">O nosso acesso de dados foi implementado com 3 interfaces. Existe 1 interface para gerir </w:t>
+      </w:r>
+      <w:proofErr w:type="spellStart"/>
+      <w:r>
+        <w:t>players</w:t>
+      </w:r>
+      <w:proofErr w:type="spellEnd"/>
+      <w:r>
+        <w:t xml:space="preserve">, outra para gerir </w:t>
+      </w:r>
+      <w:proofErr w:type="gramStart"/>
+      <w:r>
+        <w:t>games</w:t>
+      </w:r>
+      <w:proofErr w:type="gramEnd"/>
+      <w:r>
+        <w:t xml:space="preserve"> e outra para gerir </w:t>
+      </w:r>
+      <w:proofErr w:type="spellStart"/>
+      <w:r>
+        <w:t>sessions</w:t>
+      </w:r>
+      <w:proofErr w:type="spellEnd"/>
+      <w:r>
+        <w:t xml:space="preserve">. Existem 2 implementações destas interfaces. Uma delas para fazer as operações CRUD em memória que, cujos nomes normalmente seguem a seguinte estrutura: </w:t>
+      </w:r>
+      <w:proofErr w:type="gramStart"/>
+      <w:r>
+        <w:t>Mem{Entidade</w:t>
+      </w:r>
+      <w:proofErr w:type="gramEnd"/>
+      <w:r>
+        <w:t>}</w:t>
+      </w:r>
+      <w:proofErr w:type="spellStart"/>
+      <w:r>
+        <w:t>Repo</w:t>
+      </w:r>
+      <w:proofErr w:type="spellEnd"/>
+      <w:r>
+        <w:t xml:space="preserve"> e a outra para fazer as operações CRUD numa base de dados </w:t>
+      </w:r>
+      <w:proofErr w:type="spellStart"/>
+      <w:r>
+        <w:t>postgres</w:t>
+      </w:r>
+      <w:proofErr w:type="spellEnd"/>
+      <w:r>
+        <w:t xml:space="preserve"> em que os nomes dos repositórios seguem a estrutura : </w:t>
+      </w:r>
+      <w:proofErr w:type="spellStart"/>
+      <w:proofErr w:type="gramStart"/>
+      <w:r>
+        <w:t>Jdbc</w:t>
+      </w:r>
+      <w:proofErr w:type="spellEnd"/>
+      <w:r>
+        <w:t>{Entidade</w:t>
+      </w:r>
+      <w:proofErr w:type="gramEnd"/>
+      <w:r>
+        <w:t>}</w:t>
+      </w:r>
+      <w:proofErr w:type="spellStart"/>
+      <w:r>
+        <w:t>Repo</w:t>
+      </w:r>
+      <w:proofErr w:type="spellEnd"/>
+      <w:r>
+        <w:t xml:space="preserve">. Os repositórios JDBC recebem como parâmetro o </w:t>
+      </w:r>
+      <w:proofErr w:type="spellStart"/>
+      <w:r>
+        <w:t>datasource</w:t>
+      </w:r>
+      <w:proofErr w:type="spellEnd"/>
+      <w:r>
+        <w:t xml:space="preserve"> </w:t>
+      </w:r>
+      <w:proofErr w:type="spellStart"/>
+      <w:r>
+        <w:t>postgres</w:t>
+      </w:r>
+      <w:proofErr w:type="spellEnd"/>
+      <w:r>
+        <w:t xml:space="preserve"> com o qual iriam interagir.</w:t>
+      </w:r>
+    </w:p>
+    <w:p>
+      <w:pPr>
+        <w:ind w:left="360"/>
+      </w:pPr>
+    </w:p>
+    <w:p>
+      <w:pPr>
+        <w:rPr>
+          <w:b/>
+          <w:sz w:val="40"/>
+          <w:szCs w:val="40"/>
+        </w:rPr>
+      </w:pPr>
+      <w:r>
+        <w:rPr>
+          <w:b/>
+          <w:sz w:val="40"/>
+          <w:szCs w:val="40"/>
+        </w:rPr>
+        <w:t>Tratamento de Erros</w:t>
+      </w:r>
+    </w:p>
+    <w:p>
+      <w:proofErr w:type="gramStart"/>
+      <w:r>
+        <w:t>As exceções</w:t>
+      </w:r>
+      <w:r>
+        <w:t xml:space="preserve"> do </w:t>
+      </w:r>
+      <w:proofErr w:type="spellStart"/>
+      <w:r>
+        <w:t>backend</w:t>
+      </w:r>
+      <w:proofErr w:type="spellEnd"/>
+      <w:r>
+        <w:t xml:space="preserve"> são gerados</w:t>
+      </w:r>
+      <w:proofErr w:type="gramEnd"/>
+      <w:r>
+        <w:t xml:space="preserve"> em todos os módulos</w:t>
+      </w:r>
+      <w:r>
+        <w:t xml:space="preserve"> principais. Por exemplo:</w:t>
+      </w:r>
+    </w:p>
+    <w:p>
+      <w:pPr>
+        <w:pStyle w:val="PargrafodaLista"/>
+        <w:numPr>
+          <w:ilvl w:val="0"/>
+          <w:numId w:val="12"/>
+        </w:numPr>
+      </w:pPr>
+      <w:r>
+        <w:t xml:space="preserve">Repositório não consegue encontrar </w:t>
+      </w:r>
+      <w:proofErr w:type="spellStart"/>
+      <w:r>
+        <w:t>session</w:t>
+      </w:r>
+      <w:proofErr w:type="spellEnd"/>
+      <w:r>
+        <w:t xml:space="preserve"> com id = x.</w:t>
+      </w:r>
+    </w:p>
+    <w:p>
+      <w:pPr>
+        <w:pStyle w:val="PargrafodaLista"/>
+        <w:numPr>
+          <w:ilvl w:val="0"/>
+          <w:numId w:val="12"/>
+        </w:numPr>
+      </w:pPr>
+      <w:proofErr w:type="gramStart"/>
+      <w:r>
+        <w:t>Serviço falha</w:t>
+      </w:r>
+      <w:proofErr w:type="gramEnd"/>
+      <w:r>
+        <w:t xml:space="preserve"> numa validação.</w:t>
+      </w:r>
+    </w:p>
+    <w:p>
+      <w:pPr>
+        <w:pStyle w:val="PargrafodaLista"/>
+        <w:numPr>
+          <w:ilvl w:val="0"/>
+          <w:numId w:val="12"/>
+        </w:numPr>
+      </w:pPr>
+      <w:proofErr w:type="spellStart"/>
+      <w:r>
+        <w:t>Api</w:t>
+      </w:r>
+      <w:proofErr w:type="spellEnd"/>
+      <w:r>
+        <w:t xml:space="preserve"> não consegue extrair o parâmetro da rota.</w:t>
+      </w:r>
+    </w:p>
+    <w:p>
+      <w:r>
+        <w:t xml:space="preserve">Todos estas exceções são depois tratadas pelo </w:t>
+      </w:r>
+      <w:proofErr w:type="spellStart"/>
+      <w:r>
+        <w:t>exceptionHandler</w:t>
+      </w:r>
+      <w:proofErr w:type="spellEnd"/>
+      <w:r>
+        <w:t xml:space="preserve"> usado na função </w:t>
+      </w:r>
+      <w:proofErr w:type="spellStart"/>
+      <w:r>
+        <w:t>exceptionAwareScope</w:t>
+      </w:r>
+      <w:proofErr w:type="spellEnd"/>
+      <w:r>
+        <w:t xml:space="preserve"> </w:t>
+      </w:r>
+      <w:proofErr w:type="gramStart"/>
+      <w:r>
+        <w:t xml:space="preserve">{ </w:t>
+      </w:r>
+      <w:proofErr w:type="gramEnd"/>
+      <w:r>
+        <w:t xml:space="preserve">}. Dentro deste </w:t>
+      </w:r>
+      <w:proofErr w:type="spellStart"/>
+      <w:r>
+        <w:t>exceptionHandler</w:t>
+      </w:r>
+      <w:proofErr w:type="spellEnd"/>
+      <w:r>
+        <w:t xml:space="preserve"> é convertido a exceção para um </w:t>
+      </w:r>
+      <w:proofErr w:type="gramStart"/>
+      <w:r>
+        <w:t>status</w:t>
+      </w:r>
+      <w:proofErr w:type="gramEnd"/>
+      <w:r>
+        <w:t xml:space="preserve"> </w:t>
+      </w:r>
+      <w:proofErr w:type="spellStart"/>
+      <w:r>
+        <w:t>code</w:t>
+      </w:r>
+      <w:proofErr w:type="spellEnd"/>
+      <w:r>
+        <w:t xml:space="preserve"> utilizando um mapa associativo. É depois criado uma resposta com uma descrição do problema.</w:t>
+      </w:r>
+    </w:p>
+    <w:p/>
+    <w:p>
+      <w:pPr>
+        <w:rPr>
+          <w:b/>
+          <w:sz w:val="40"/>
+          <w:szCs w:val="40"/>
+        </w:rPr>
+      </w:pPr>
+      <w:r>
+        <w:rPr>
+          <w:b/>
+          <w:sz w:val="40"/>
+          <w:szCs w:val="40"/>
+        </w:rPr>
+        <w:t>Avaliação Critica</w:t>
+      </w:r>
+    </w:p>
+    <w:p>
+      <w:r>
+        <w:t>Todo</w:t>
       </w:r>
     </w:p>
     <w:sectPr>
@@ -1346,6 +2013,119 @@
     </w:lvl>
   </w:abstractNum>
   <w:abstractNum w:abstractNumId="2">
+    <w:nsid w:val="08B23E8A"/>
+    <w:multiLevelType w:val="hybridMultilevel"/>
+    <w:tmpl w:val="0082D7E6"/>
+    <w:lvl w:ilvl="0" w:tplc="08160001">
+      <w:start w:val="1"/>
+      <w:numFmt w:val="bullet"/>
+      <w:lvlText w:val=""/>
+      <w:lvlJc w:val="left"/>
+      <w:pPr>
+        <w:ind w:left="720" w:hanging="360"/>
+      </w:pPr>
+      <w:rPr>
+        <w:rFonts w:ascii="Symbol" w:hAnsi="Symbol" w:hint="default"/>
+      </w:rPr>
+    </w:lvl>
+    <w:lvl w:ilvl="1" w:tplc="08160003" w:tentative="1">
+      <w:start w:val="1"/>
+      <w:numFmt w:val="bullet"/>
+      <w:lvlText w:val="o"/>
+      <w:lvlJc w:val="left"/>
+      <w:pPr>
+        <w:ind w:left="1440" w:hanging="360"/>
+      </w:pPr>
+      <w:rPr>
+        <w:rFonts w:ascii="Courier New" w:hAnsi="Courier New" w:cs="Courier New" w:hint="default"/>
+      </w:rPr>
+    </w:lvl>
+    <w:lvl w:ilvl="2" w:tplc="08160005" w:tentative="1">
+      <w:start w:val="1"/>
+      <w:numFmt w:val="bullet"/>
+      <w:lvlText w:val=""/>
+      <w:lvlJc w:val="left"/>
+      <w:pPr>
+        <w:ind w:left="2160" w:hanging="360"/>
+      </w:pPr>
+      <w:rPr>
+        <w:rFonts w:ascii="Wingdings" w:hAnsi="Wingdings" w:hint="default"/>
+      </w:rPr>
+    </w:lvl>
+    <w:lvl w:ilvl="3" w:tplc="08160001" w:tentative="1">
+      <w:start w:val="1"/>
+      <w:numFmt w:val="bullet"/>
+      <w:lvlText w:val=""/>
+      <w:lvlJc w:val="left"/>
+      <w:pPr>
+        <w:ind w:left="2880" w:hanging="360"/>
+      </w:pPr>
+      <w:rPr>
+        <w:rFonts w:ascii="Symbol" w:hAnsi="Symbol" w:hint="default"/>
+      </w:rPr>
+    </w:lvl>
+    <w:lvl w:ilvl="4" w:tplc="08160003" w:tentative="1">
+      <w:start w:val="1"/>
+      <w:numFmt w:val="bullet"/>
+      <w:lvlText w:val="o"/>
+      <w:lvlJc w:val="left"/>
+      <w:pPr>
+        <w:ind w:left="3600" w:hanging="360"/>
+      </w:pPr>
+      <w:rPr>
+        <w:rFonts w:ascii="Courier New" w:hAnsi="Courier New" w:cs="Courier New" w:hint="default"/>
+      </w:rPr>
+    </w:lvl>
+    <w:lvl w:ilvl="5" w:tplc="08160005" w:tentative="1">
+      <w:start w:val="1"/>
+      <w:numFmt w:val="bullet"/>
+      <w:lvlText w:val=""/>
+      <w:lvlJc w:val="left"/>
+      <w:pPr>
+        <w:ind w:left="4320" w:hanging="360"/>
+      </w:pPr>
+      <w:rPr>
+        <w:rFonts w:ascii="Wingdings" w:hAnsi="Wingdings" w:hint="default"/>
+      </w:rPr>
+    </w:lvl>
+    <w:lvl w:ilvl="6" w:tplc="08160001" w:tentative="1">
+      <w:start w:val="1"/>
+      <w:numFmt w:val="bullet"/>
+      <w:lvlText w:val=""/>
+      <w:lvlJc w:val="left"/>
+      <w:pPr>
+        <w:ind w:left="5040" w:hanging="360"/>
+      </w:pPr>
+      <w:rPr>
+        <w:rFonts w:ascii="Symbol" w:hAnsi="Symbol" w:hint="default"/>
+      </w:rPr>
+    </w:lvl>
+    <w:lvl w:ilvl="7" w:tplc="08160003" w:tentative="1">
+      <w:start w:val="1"/>
+      <w:numFmt w:val="bullet"/>
+      <w:lvlText w:val="o"/>
+      <w:lvlJc w:val="left"/>
+      <w:pPr>
+        <w:ind w:left="5760" w:hanging="360"/>
+      </w:pPr>
+      <w:rPr>
+        <w:rFonts w:ascii="Courier New" w:hAnsi="Courier New" w:cs="Courier New" w:hint="default"/>
+      </w:rPr>
+    </w:lvl>
+    <w:lvl w:ilvl="8" w:tplc="08160005" w:tentative="1">
+      <w:start w:val="1"/>
+      <w:numFmt w:val="bullet"/>
+      <w:lvlText w:val=""/>
+      <w:lvlJc w:val="left"/>
+      <w:pPr>
+        <w:ind w:left="6480" w:hanging="360"/>
+      </w:pPr>
+      <w:rPr>
+        <w:rFonts w:ascii="Wingdings" w:hAnsi="Wingdings" w:hint="default"/>
+      </w:rPr>
+    </w:lvl>
+  </w:abstractNum>
+  <w:abstractNum w:abstractNumId="3">
     <w:nsid w:val="0AFA39B6"/>
     <w:multiLevelType w:val="hybridMultilevel"/>
     <w:tmpl w:val="8B9A35EC"/>
@@ -1431,7 +2211,7 @@
       </w:pPr>
     </w:lvl>
   </w:abstractNum>
-  <w:abstractNum w:abstractNumId="3">
+  <w:abstractNum w:abstractNumId="4">
     <w:nsid w:val="0E917BEE"/>
     <w:multiLevelType w:val="hybridMultilevel"/>
     <w:tmpl w:val="4B241B8C"/>
@@ -1517,7 +2297,7 @@
       </w:pPr>
     </w:lvl>
   </w:abstractNum>
-  <w:abstractNum w:abstractNumId="4">
+  <w:abstractNum w:abstractNumId="5">
     <w:nsid w:val="2D0378FD"/>
     <w:multiLevelType w:val="hybridMultilevel"/>
     <w:tmpl w:val="BA9C63DE"/>
@@ -1603,7 +2383,233 @@
       </w:pPr>
     </w:lvl>
   </w:abstractNum>
-  <w:abstractNum w:abstractNumId="5">
+  <w:abstractNum w:abstractNumId="6">
+    <w:nsid w:val="31DB613A"/>
+    <w:multiLevelType w:val="hybridMultilevel"/>
+    <w:tmpl w:val="66508848"/>
+    <w:lvl w:ilvl="0" w:tplc="08160001">
+      <w:start w:val="1"/>
+      <w:numFmt w:val="bullet"/>
+      <w:lvlText w:val=""/>
+      <w:lvlJc w:val="left"/>
+      <w:pPr>
+        <w:ind w:left="720" w:hanging="360"/>
+      </w:pPr>
+      <w:rPr>
+        <w:rFonts w:ascii="Symbol" w:hAnsi="Symbol" w:hint="default"/>
+      </w:rPr>
+    </w:lvl>
+    <w:lvl w:ilvl="1" w:tplc="08160003" w:tentative="1">
+      <w:start w:val="1"/>
+      <w:numFmt w:val="bullet"/>
+      <w:lvlText w:val="o"/>
+      <w:lvlJc w:val="left"/>
+      <w:pPr>
+        <w:ind w:left="1440" w:hanging="360"/>
+      </w:pPr>
+      <w:rPr>
+        <w:rFonts w:ascii="Courier New" w:hAnsi="Courier New" w:cs="Courier New" w:hint="default"/>
+      </w:rPr>
+    </w:lvl>
+    <w:lvl w:ilvl="2" w:tplc="08160005" w:tentative="1">
+      <w:start w:val="1"/>
+      <w:numFmt w:val="bullet"/>
+      <w:lvlText w:val=""/>
+      <w:lvlJc w:val="left"/>
+      <w:pPr>
+        <w:ind w:left="2160" w:hanging="360"/>
+      </w:pPr>
+      <w:rPr>
+        <w:rFonts w:ascii="Wingdings" w:hAnsi="Wingdings" w:hint="default"/>
+      </w:rPr>
+    </w:lvl>
+    <w:lvl w:ilvl="3" w:tplc="08160001" w:tentative="1">
+      <w:start w:val="1"/>
+      <w:numFmt w:val="bullet"/>
+      <w:lvlText w:val=""/>
+      <w:lvlJc w:val="left"/>
+      <w:pPr>
+        <w:ind w:left="2880" w:hanging="360"/>
+      </w:pPr>
+      <w:rPr>
+        <w:rFonts w:ascii="Symbol" w:hAnsi="Symbol" w:hint="default"/>
+      </w:rPr>
+    </w:lvl>
+    <w:lvl w:ilvl="4" w:tplc="08160003" w:tentative="1">
+      <w:start w:val="1"/>
+      <w:numFmt w:val="bullet"/>
+      <w:lvlText w:val="o"/>
+      <w:lvlJc w:val="left"/>
+      <w:pPr>
+        <w:ind w:left="3600" w:hanging="360"/>
+      </w:pPr>
+      <w:rPr>
+        <w:rFonts w:ascii="Courier New" w:hAnsi="Courier New" w:cs="Courier New" w:hint="default"/>
+      </w:rPr>
+    </w:lvl>
+    <w:lvl w:ilvl="5" w:tplc="08160005" w:tentative="1">
+      <w:start w:val="1"/>
+      <w:numFmt w:val="bullet"/>
+      <w:lvlText w:val=""/>
+      <w:lvlJc w:val="left"/>
+      <w:pPr>
+        <w:ind w:left="4320" w:hanging="360"/>
+      </w:pPr>
+      <w:rPr>
+        <w:rFonts w:ascii="Wingdings" w:hAnsi="Wingdings" w:hint="default"/>
+      </w:rPr>
+    </w:lvl>
+    <w:lvl w:ilvl="6" w:tplc="08160001" w:tentative="1">
+      <w:start w:val="1"/>
+      <w:numFmt w:val="bullet"/>
+      <w:lvlText w:val=""/>
+      <w:lvlJc w:val="left"/>
+      <w:pPr>
+        <w:ind w:left="5040" w:hanging="360"/>
+      </w:pPr>
+      <w:rPr>
+        <w:rFonts w:ascii="Symbol" w:hAnsi="Symbol" w:hint="default"/>
+      </w:rPr>
+    </w:lvl>
+    <w:lvl w:ilvl="7" w:tplc="08160003" w:tentative="1">
+      <w:start w:val="1"/>
+      <w:numFmt w:val="bullet"/>
+      <w:lvlText w:val="o"/>
+      <w:lvlJc w:val="left"/>
+      <w:pPr>
+        <w:ind w:left="5760" w:hanging="360"/>
+      </w:pPr>
+      <w:rPr>
+        <w:rFonts w:ascii="Courier New" w:hAnsi="Courier New" w:cs="Courier New" w:hint="default"/>
+      </w:rPr>
+    </w:lvl>
+    <w:lvl w:ilvl="8" w:tplc="08160005" w:tentative="1">
+      <w:start w:val="1"/>
+      <w:numFmt w:val="bullet"/>
+      <w:lvlText w:val=""/>
+      <w:lvlJc w:val="left"/>
+      <w:pPr>
+        <w:ind w:left="6480" w:hanging="360"/>
+      </w:pPr>
+      <w:rPr>
+        <w:rFonts w:ascii="Wingdings" w:hAnsi="Wingdings" w:hint="default"/>
+      </w:rPr>
+    </w:lvl>
+  </w:abstractNum>
+  <w:abstractNum w:abstractNumId="7">
+    <w:nsid w:val="436B2C9E"/>
+    <w:multiLevelType w:val="hybridMultilevel"/>
+    <w:tmpl w:val="EF46CF36"/>
+    <w:lvl w:ilvl="0" w:tplc="08160001">
+      <w:start w:val="1"/>
+      <w:numFmt w:val="bullet"/>
+      <w:lvlText w:val=""/>
+      <w:lvlJc w:val="left"/>
+      <w:pPr>
+        <w:ind w:left="720" w:hanging="360"/>
+      </w:pPr>
+      <w:rPr>
+        <w:rFonts w:ascii="Symbol" w:hAnsi="Symbol" w:hint="default"/>
+      </w:rPr>
+    </w:lvl>
+    <w:lvl w:ilvl="1" w:tplc="08160003" w:tentative="1">
+      <w:start w:val="1"/>
+      <w:numFmt w:val="bullet"/>
+      <w:lvlText w:val="o"/>
+      <w:lvlJc w:val="left"/>
+      <w:pPr>
+        <w:ind w:left="1440" w:hanging="360"/>
+      </w:pPr>
+      <w:rPr>
+        <w:rFonts w:ascii="Courier New" w:hAnsi="Courier New" w:cs="Courier New" w:hint="default"/>
+      </w:rPr>
+    </w:lvl>
+    <w:lvl w:ilvl="2" w:tplc="08160005" w:tentative="1">
+      <w:start w:val="1"/>
+      <w:numFmt w:val="bullet"/>
+      <w:lvlText w:val=""/>
+      <w:lvlJc w:val="left"/>
+      <w:pPr>
+        <w:ind w:left="2160" w:hanging="360"/>
+      </w:pPr>
+      <w:rPr>
+        <w:rFonts w:ascii="Wingdings" w:hAnsi="Wingdings" w:hint="default"/>
+      </w:rPr>
+    </w:lvl>
+    <w:lvl w:ilvl="3" w:tplc="08160001" w:tentative="1">
+      <w:start w:val="1"/>
+      <w:numFmt w:val="bullet"/>
+      <w:lvlText w:val=""/>
+      <w:lvlJc w:val="left"/>
+      <w:pPr>
+        <w:ind w:left="2880" w:hanging="360"/>
+      </w:pPr>
+      <w:rPr>
+        <w:rFonts w:ascii="Symbol" w:hAnsi="Symbol" w:hint="default"/>
+      </w:rPr>
+    </w:lvl>
+    <w:lvl w:ilvl="4" w:tplc="08160003" w:tentative="1">
+      <w:start w:val="1"/>
+      <w:numFmt w:val="bullet"/>
+      <w:lvlText w:val="o"/>
+      <w:lvlJc w:val="left"/>
+      <w:pPr>
+        <w:ind w:left="3600" w:hanging="360"/>
+      </w:pPr>
+      <w:rPr>
+        <w:rFonts w:ascii="Courier New" w:hAnsi="Courier New" w:cs="Courier New" w:hint="default"/>
+      </w:rPr>
+    </w:lvl>
+    <w:lvl w:ilvl="5" w:tplc="08160005" w:tentative="1">
+      <w:start w:val="1"/>
+      <w:numFmt w:val="bullet"/>
+      <w:lvlText w:val=""/>
+      <w:lvlJc w:val="left"/>
+      <w:pPr>
+        <w:ind w:left="4320" w:hanging="360"/>
+      </w:pPr>
+      <w:rPr>
+        <w:rFonts w:ascii="Wingdings" w:hAnsi="Wingdings" w:hint="default"/>
+      </w:rPr>
+    </w:lvl>
+    <w:lvl w:ilvl="6" w:tplc="08160001" w:tentative="1">
+      <w:start w:val="1"/>
+      <w:numFmt w:val="bullet"/>
+      <w:lvlText w:val=""/>
+      <w:lvlJc w:val="left"/>
+      <w:pPr>
+        <w:ind w:left="5040" w:hanging="360"/>
+      </w:pPr>
+      <w:rPr>
+        <w:rFonts w:ascii="Symbol" w:hAnsi="Symbol" w:hint="default"/>
+      </w:rPr>
+    </w:lvl>
+    <w:lvl w:ilvl="7" w:tplc="08160003" w:tentative="1">
+      <w:start w:val="1"/>
+      <w:numFmt w:val="bullet"/>
+      <w:lvlText w:val="o"/>
+      <w:lvlJc w:val="left"/>
+      <w:pPr>
+        <w:ind w:left="5760" w:hanging="360"/>
+      </w:pPr>
+      <w:rPr>
+        <w:rFonts w:ascii="Courier New" w:hAnsi="Courier New" w:cs="Courier New" w:hint="default"/>
+      </w:rPr>
+    </w:lvl>
+    <w:lvl w:ilvl="8" w:tplc="08160005" w:tentative="1">
+      <w:start w:val="1"/>
+      <w:numFmt w:val="bullet"/>
+      <w:lvlText w:val=""/>
+      <w:lvlJc w:val="left"/>
+      <w:pPr>
+        <w:ind w:left="6480" w:hanging="360"/>
+      </w:pPr>
+      <w:rPr>
+        <w:rFonts w:ascii="Wingdings" w:hAnsi="Wingdings" w:hint="default"/>
+      </w:rPr>
+    </w:lvl>
+  </w:abstractNum>
+  <w:abstractNum w:abstractNumId="8">
     <w:nsid w:val="53AC46B1"/>
     <w:multiLevelType w:val="hybridMultilevel"/>
     <w:tmpl w:val="715C4D0A"/>
@@ -1716,7 +2722,7 @@
       </w:rPr>
     </w:lvl>
   </w:abstractNum>
-  <w:abstractNum w:abstractNumId="6">
+  <w:abstractNum w:abstractNumId="9">
     <w:nsid w:val="7615682C"/>
     <w:multiLevelType w:val="hybridMultilevel"/>
     <w:tmpl w:val="3670E7BC"/>
@@ -1829,7 +2835,7 @@
       </w:rPr>
     </w:lvl>
   </w:abstractNum>
-  <w:abstractNum w:abstractNumId="7">
+  <w:abstractNum w:abstractNumId="10">
     <w:nsid w:val="768E001D"/>
     <w:multiLevelType w:val="hybridMultilevel"/>
     <w:tmpl w:val="1D720BA0"/>
@@ -1942,7 +2948,7 @@
       </w:rPr>
     </w:lvl>
   </w:abstractNum>
-  <w:abstractNum w:abstractNumId="8">
+  <w:abstractNum w:abstractNumId="11">
     <w:nsid w:val="782C0B78"/>
     <w:multiLevelType w:val="hybridMultilevel"/>
     <w:tmpl w:val="4C7A3344"/>
@@ -2056,31 +3062,40 @@
     </w:lvl>
   </w:abstractNum>
   <w:num w:numId="1">
-    <w:abstractNumId w:val="4"/>
+    <w:abstractNumId w:val="5"/>
   </w:num>
   <w:num w:numId="2">
     <w:abstractNumId w:val="0"/>
   </w:num>
   <w:num w:numId="3">
-    <w:abstractNumId w:val="3"/>
+    <w:abstractNumId w:val="4"/>
   </w:num>
   <w:num w:numId="4">
-    <w:abstractNumId w:val="2"/>
+    <w:abstractNumId w:val="3"/>
   </w:num>
   <w:num w:numId="5">
     <w:abstractNumId w:val="1"/>
   </w:num>
   <w:num w:numId="6">
+    <w:abstractNumId w:val="11"/>
+  </w:num>
+  <w:num w:numId="7">
+    <w:abstractNumId w:val="9"/>
+  </w:num>
+  <w:num w:numId="8">
     <w:abstractNumId w:val="8"/>
   </w:num>
-  <w:num w:numId="7">
+  <w:num w:numId="9">
+    <w:abstractNumId w:val="10"/>
+  </w:num>
+  <w:num w:numId="10">
     <w:abstractNumId w:val="6"/>
   </w:num>
-  <w:num w:numId="8">
-    <w:abstractNumId w:val="5"/>
+  <w:num w:numId="11">
+    <w:abstractNumId w:val="7"/>
   </w:num>
-  <w:num w:numId="9">
-    <w:abstractNumId w:val="7"/>
+  <w:num w:numId="12">
+    <w:abstractNumId w:val="2"/>
   </w:num>
 </w:numbering>
 </file>
@@ -2247,6 +3262,7 @@
   <w:style w:type="paragraph" w:default="1" w:styleId="Normal">
     <w:name w:val="Normal"/>
     <w:qFormat/>
+    <w:rsid w:val="008C3B9F"/>
   </w:style>
   <w:style w:type="paragraph" w:styleId="Cabealho1">
     <w:name w:val="heading 1"/>
@@ -2713,6 +3729,7 @@
   <w:style w:type="paragraph" w:default="1" w:styleId="Normal">
     <w:name w:val="Normal"/>
     <w:qFormat/>
+    <w:rsid w:val="008C3B9F"/>
   </w:style>
   <w:style w:type="paragraph" w:styleId="Cabealho1">
     <w:name w:val="heading 1"/>
@@ -3306,7 +4323,7 @@
   <a:extraClrSchemeLst/>
   <a:extLst>
     <a:ext uri="{05A4C25C-085E-4340-85A3-A5531E510DB2}">
-      <thm15:themeFamily xmlns="" xmlns:thm15="http://schemas.microsoft.com/office/thememl/2012/main" name="Office Theme" id="{62F939B6-93AF-4DB8-9C6B-D6C7DFDC589F}" vid="{4A3C46E8-61CC-4603-A589-7422A47A8E4A}"/>
+      <thm15:themeFamily xmlns:thm15="http://schemas.microsoft.com/office/thememl/2012/main" xmlns="" name="Office Theme" id="{62F939B6-93AF-4DB8-9C6B-D6C7DFDC589F}" vid="{4A3C46E8-61CC-4603-A589-7422A47A8E4A}"/>
     </a:ext>
   </a:extLst>
 </a:theme>
@@ -3317,7 +4334,7 @@
 </file>
 
 <file path=customXml/itemProps1.xml><?xml version="1.0" encoding="utf-8"?>
-<ds:datastoreItem xmlns:ds="http://schemas.openxmlformats.org/officeDocument/2006/customXml" ds:itemID="{4E288D45-1D0E-41E1-B756-2F91261649DD}">
+<ds:datastoreItem xmlns:ds="http://schemas.openxmlformats.org/officeDocument/2006/customXml" ds:itemID="{61F8DD57-FF3E-4DD7-8282-3422FF900DA8}">
   <ds:schemaRefs>
     <ds:schemaRef ds:uri="http://schemas.openxmlformats.org/officeDocument/2006/bibliography"/>
   </ds:schemaRefs>

</xml_diff>

<commit_message>
Full english translation of the report
</commit_message>
<xml_diff>
--- a/Docs/Reports/Phase1/Phase1.docx
+++ b/Docs/Reports/Phase1/Phase1.docx
@@ -1,6 +1,6 @@
 
 <file path=word/document.xml><?xml version="1.0" encoding="utf-8"?>
-<w:document xmlns:wpc="http://schemas.microsoft.com/office/word/2010/wordprocessingCanvas" xmlns:mc="http://schemas.openxmlformats.org/markup-compatibility/2006" xmlns:o="urn:schemas-microsoft-com:office:office" xmlns:r="http://schemas.openxmlformats.org/officeDocument/2006/relationships" xmlns:m="http://schemas.openxmlformats.org/officeDocument/2006/math" xmlns:v="urn:schemas-microsoft-com:vml" xmlns:wp14="http://schemas.microsoft.com/office/word/2010/wordprocessingDrawing" xmlns:wp="http://schemas.openxmlformats.org/drawingml/2006/wordprocessingDrawing" xmlns:w10="urn:schemas-microsoft-com:office:word" xmlns:w="http://schemas.openxmlformats.org/wordprocessingml/2006/main" xmlns:w14="http://schemas.microsoft.com/office/word/2010/wordml" xmlns:wpg="http://schemas.microsoft.com/office/word/2010/wordprocessingGroup" xmlns:wpi="http://schemas.microsoft.com/office/word/2010/wordprocessingInk" xmlns:wne="http://schemas.microsoft.com/office/word/2006/wordml" xmlns:wps="http://schemas.microsoft.com/office/word/2010/wordprocessingShape" mc:Ignorable="w14 wp14">
+<w:document xmlns:wpc="http://schemas.microsoft.com/office/word/2010/wordprocessingCanvas" xmlns:cx="http://schemas.microsoft.com/office/drawing/2014/chartex" xmlns:cx1="http://schemas.microsoft.com/office/drawing/2015/9/8/chartex" xmlns:cx2="http://schemas.microsoft.com/office/drawing/2015/10/21/chartex" xmlns:cx3="http://schemas.microsoft.com/office/drawing/2016/5/9/chartex" xmlns:cx4="http://schemas.microsoft.com/office/drawing/2016/5/10/chartex" xmlns:cx5="http://schemas.microsoft.com/office/drawing/2016/5/11/chartex" xmlns:cx6="http://schemas.microsoft.com/office/drawing/2016/5/12/chartex" xmlns:cx7="http://schemas.microsoft.com/office/drawing/2016/5/13/chartex" xmlns:cx8="http://schemas.microsoft.com/office/drawing/2016/5/14/chartex" xmlns:mc="http://schemas.openxmlformats.org/markup-compatibility/2006" xmlns:aink="http://schemas.microsoft.com/office/drawing/2016/ink" xmlns:am3d="http://schemas.microsoft.com/office/drawing/2017/model3d" xmlns:o="urn:schemas-microsoft-com:office:office" xmlns:oel="http://schemas.microsoft.com/office/2019/extlst" xmlns:r="http://schemas.openxmlformats.org/officeDocument/2006/relationships" xmlns:m="http://schemas.openxmlformats.org/officeDocument/2006/math" xmlns:v="urn:schemas-microsoft-com:vml" xmlns:wp14="http://schemas.microsoft.com/office/word/2010/wordprocessingDrawing" xmlns:wp="http://schemas.openxmlformats.org/drawingml/2006/wordprocessingDrawing" xmlns:w10="urn:schemas-microsoft-com:office:word" xmlns:w="http://schemas.openxmlformats.org/wordprocessingml/2006/main" xmlns:w14="http://schemas.microsoft.com/office/word/2010/wordml" xmlns:w15="http://schemas.microsoft.com/office/word/2012/wordml" xmlns:w16cex="http://schemas.microsoft.com/office/word/2018/wordml/cex" xmlns:w16cid="http://schemas.microsoft.com/office/word/2016/wordml/cid" xmlns:w16="http://schemas.microsoft.com/office/word/2018/wordml" xmlns:w16du="http://schemas.microsoft.com/office/word/2023/wordml/word16du" xmlns:w16sdtdh="http://schemas.microsoft.com/office/word/2020/wordml/sdtdatahash" xmlns:w16se="http://schemas.microsoft.com/office/word/2015/wordml/symex" xmlns:wpg="http://schemas.microsoft.com/office/word/2010/wordprocessingGroup" xmlns:wpi="http://schemas.microsoft.com/office/word/2010/wordprocessingInk" xmlns:wne="http://schemas.microsoft.com/office/word/2006/wordml" xmlns:wps="http://schemas.microsoft.com/office/word/2010/wordprocessingShape" mc:Ignorable="w14 w15 w16se w16cid w16 w16cex w16sdtdh w16du wp14">
   <w:body>
     <w:p>
       <w:r>
@@ -26,7 +26,7 @@
                     <pic:cNvPicPr/>
                   </pic:nvPicPr>
                   <pic:blipFill>
-                    <a:blip r:embed="rId7" cstate="print"/>
+                    <a:blip r:embed="rId6" cstate="print"/>
                     <a:stretch>
                       <a:fillRect/>
                     </a:stretch>
@@ -53,50 +53,24 @@
     <w:p/>
     <w:p>
       <w:pPr>
-        <w:pStyle w:val="Cabealho3"/>
+        <w:pStyle w:val="Ttulo3"/>
         <w:spacing w:line="276" w:lineRule="auto"/>
       </w:pPr>
-      <w:bookmarkStart w:id="0" w:name="_Toc134305906"/>
-      <w:bookmarkStart w:id="1" w:name="_Toc134308236"/>
-      <w:bookmarkStart w:id="2" w:name="_Toc134308341"/>
-      <w:bookmarkStart w:id="3" w:name="_Toc134308405"/>
-      <w:bookmarkStart w:id="4" w:name="_Toc137468590"/>
-      <w:r>
-        <w:t>Departamento de Engenharia de Eletrónica e Telecomunicações</w:t>
-      </w:r>
-      <w:r>
-        <w:rPr>
-          <w:spacing w:val="-70"/>
-        </w:rPr>
-        <w:t xml:space="preserve"> </w:t>
-      </w:r>
-      <w:r>
-        <w:t>e</w:t>
-      </w:r>
-      <w:r>
-        <w:rPr>
-          <w:spacing w:val="1"/>
-        </w:rPr>
-        <w:t xml:space="preserve"> </w:t>
-      </w:r>
-      <w:r>
-        <w:t>de Computadores</w:t>
+      <w:bookmarkStart w:id="0" w:name="_Toc162046136"/>
+      <w:r>
+        <w:t>Department of Eletronics, Telecomunications and Computer Engineering</w:t>
       </w:r>
       <w:bookmarkEnd w:id="0"/>
-      <w:bookmarkEnd w:id="1"/>
-      <w:bookmarkEnd w:id="2"/>
-      <w:bookmarkEnd w:id="3"/>
-      <w:bookmarkEnd w:id="4"/>
-    </w:p>
-    <w:p>
-      <w:pPr>
-        <w:pStyle w:val="Cabealho3"/>
+    </w:p>
+    <w:p>
+      <w:pPr>
+        <w:pStyle w:val="Ttulo3"/>
         <w:spacing w:line="276" w:lineRule="auto"/>
       </w:pPr>
     </w:p>
     <w:p>
       <w:pPr>
-        <w:pStyle w:val="Cabealho3"/>
+        <w:pStyle w:val="Ttulo3"/>
         <w:spacing w:line="276" w:lineRule="auto"/>
       </w:pPr>
     </w:p>
@@ -132,48 +106,7 @@
           <w:sz w:val="48"/>
           <w:szCs w:val="48"/>
         </w:rPr>
-        <w:t>Trabalho Prático</w:t>
-      </w:r>
-      <w:r>
-        <w:rPr>
-          <w:rFonts w:ascii="Calibri Light" w:hAnsi="Calibri Light"/>
-          <w:b/>
-          <w:bCs/>
-          <w:spacing w:val="-1"/>
-          <w:sz w:val="48"/>
-          <w:szCs w:val="48"/>
-        </w:rPr>
-        <w:t xml:space="preserve"> </w:t>
-      </w:r>
-      <w:r>
-        <w:rPr>
-          <w:rFonts w:ascii="Calibri Light" w:hAnsi="Calibri Light"/>
-          <w:b/>
-          <w:bCs/>
-          <w:sz w:val="48"/>
-          <w:szCs w:val="48"/>
-        </w:rPr>
-        <w:t>(</w:t>
-      </w:r>
-      <w:r>
-        <w:rPr>
-          <w:rFonts w:ascii="Calibri Light" w:hAnsi="Calibri Light"/>
-          <w:b/>
-          <w:bCs/>
-          <w:sz w:val="48"/>
-          <w:szCs w:val="48"/>
-        </w:rPr>
-        <w:t>1</w:t>
-      </w:r>
-      <w:r>
-        <w:rPr>
-          <w:rFonts w:ascii="Calibri Light" w:hAnsi="Calibri Light"/>
-          <w:b/>
-          <w:bCs/>
-          <w:sz w:val="48"/>
-          <w:szCs w:val="48"/>
-        </w:rPr>
-        <w:t>ª Fase)</w:t>
+        <w:t>Practical Work (1st Phase)</w:t>
       </w:r>
     </w:p>
     <w:p>
@@ -210,7 +143,7 @@
           <w:sz w:val="28"/>
           <w:szCs w:val="28"/>
         </w:rPr>
-        <w:t>Grupo 6</w:t>
+        <w:t>Grup 6</w:t>
       </w:r>
       <w:r>
         <w:rPr>
@@ -412,82 +345,15 @@
           <w:szCs w:val="20"/>
         </w:rPr>
       </w:pPr>
+      <w:bookmarkStart w:id="1" w:name="_Toc134305907"/>
+      <w:bookmarkStart w:id="2" w:name="_Toc134308406"/>
       <w:r>
         <w:rPr>
           <w:rFonts w:ascii="Calibri Light" w:hAnsi="Calibri Light"/>
           <w:sz w:val="20"/>
           <w:szCs w:val="20"/>
         </w:rPr>
-        <w:t>Professor</w:t>
-      </w:r>
-      <w:r>
-        <w:rPr>
-          <w:rFonts w:ascii="Calibri Light" w:hAnsi="Calibri Light"/>
-          <w:sz w:val="20"/>
-          <w:szCs w:val="20"/>
-        </w:rPr>
-        <w:t>es</w:t>
-      </w:r>
-      <w:r>
-        <w:rPr>
-          <w:rFonts w:ascii="Calibri Light" w:hAnsi="Calibri Light"/>
-          <w:sz w:val="20"/>
-          <w:szCs w:val="20"/>
-        </w:rPr>
-        <w:t xml:space="preserve">: </w:t>
-      </w:r>
-      <w:r>
-        <w:rPr>
-          <w:rFonts w:ascii="Calibri Light" w:hAnsi="Calibri Light"/>
-          <w:sz w:val="20"/>
-          <w:szCs w:val="20"/>
-        </w:rPr>
-        <w:t>Paulo Pereira e Pedro Pereira</w:t>
-      </w:r>
-    </w:p>
-    <w:p>
-      <w:pPr>
-        <w:ind w:left="1122" w:right="1361"/>
-        <w:jc w:val="center"/>
-        <w:rPr>
-          <w:rFonts w:ascii="Calibri Light" w:hAnsi="Calibri Light"/>
-          <w:sz w:val="20"/>
-          <w:szCs w:val="20"/>
-        </w:rPr>
-      </w:pPr>
-      <w:r>
-        <w:rPr>
-          <w:rFonts w:ascii="Calibri Light" w:hAnsi="Calibri Light"/>
-          <w:sz w:val="20"/>
-          <w:szCs w:val="20"/>
-        </w:rPr>
-        <w:t>Semestre de verão de 20</w:t>
-      </w:r>
-      <w:r>
-        <w:rPr>
-          <w:rFonts w:ascii="Calibri Light" w:hAnsi="Calibri Light"/>
-          <w:sz w:val="20"/>
-          <w:szCs w:val="20"/>
-        </w:rPr>
-        <w:t>23</w:t>
-      </w:r>
-      <w:r>
-        <w:rPr>
-          <w:rFonts w:ascii="Calibri Light" w:hAnsi="Calibri Light"/>
-          <w:sz w:val="20"/>
-          <w:szCs w:val="20"/>
-        </w:rPr>
-        <w:t>/20</w:t>
-      </w:r>
-      <w:bookmarkStart w:id="5" w:name="_Toc134305907"/>
-      <w:bookmarkStart w:id="6" w:name="_Toc134308406"/>
-      <w:r>
-        <w:rPr>
-          <w:rFonts w:ascii="Calibri Light" w:hAnsi="Calibri Light"/>
-          <w:sz w:val="20"/>
-          <w:szCs w:val="20"/>
-        </w:rPr>
-        <w:t>24</w:t>
+        <w:t>Teachers: Paulo Pereira and Pedro Pereira</w:t>
       </w:r>
     </w:p>
     <w:p>
@@ -521,7 +387,7 @@
       <w:sdtContent>
         <w:p>
           <w:pPr>
-            <w:pStyle w:val="Ttulodondice"/>
+            <w:pStyle w:val="Cabealhodondice"/>
             <w:rPr>
               <w:b/>
               <w:bCs/>
@@ -555,28 +421,13 @@
           <w:r>
             <w:fldChar w:fldCharType="separate"/>
           </w:r>
-          <w:hyperlink w:anchor="_Toc137468591" w:history="1">
+          <w:hyperlink w:anchor="_Toc162046136" w:history="1">
             <w:r>
               <w:rPr>
                 <w:rStyle w:val="Hiperligao"/>
                 <w:noProof/>
-                <w:color w:val="auto"/>
               </w:rPr>
-              <w:t>Introduç</w:t>
-            </w:r>
-            <w:r>
-              <w:rPr>
-                <w:bCs/>
-              </w:rPr>
-              <w:t>ã</w:t>
-            </w:r>
-            <w:r>
-              <w:rPr>
-                <w:rStyle w:val="Hiperligao"/>
-                <w:noProof/>
-                <w:color w:val="auto"/>
-              </w:rPr>
-              <w:t>o</w:t>
+              <w:t>Department of Eletronics, Telecomunications and Computer Engineering</w:t>
             </w:r>
             <w:r>
               <w:rPr>
@@ -597,7 +448,79 @@
                 <w:noProof/>
                 <w:webHidden/>
               </w:rPr>
-              <w:instrText xml:space="preserve"> PAGEREF _Toc137468591 \h </w:instrText>
+              <w:instrText xml:space="preserve"> PAGEREF _Toc162046136 \h </w:instrText>
+            </w:r>
+            <w:r>
+              <w:rPr>
+                <w:noProof/>
+                <w:webHidden/>
+              </w:rPr>
+            </w:r>
+            <w:r>
+              <w:rPr>
+                <w:noProof/>
+                <w:webHidden/>
+              </w:rPr>
+              <w:fldChar w:fldCharType="separate"/>
+            </w:r>
+            <w:r>
+              <w:rPr>
+                <w:noProof/>
+                <w:webHidden/>
+              </w:rPr>
+              <w:t>1</w:t>
+            </w:r>
+            <w:r>
+              <w:rPr>
+                <w:noProof/>
+                <w:webHidden/>
+              </w:rPr>
+              <w:fldChar w:fldCharType="end"/>
+            </w:r>
+          </w:hyperlink>
+        </w:p>
+        <w:p>
+          <w:pPr>
+            <w:pStyle w:val="ndice1"/>
+            <w:tabs>
+              <w:tab w:val="right" w:leader="dot" w:pos="8494"/>
+            </w:tabs>
+            <w:rPr>
+              <w:rFonts w:eastAsiaTheme="minorEastAsia"/>
+              <w:noProof/>
+              <w:lang w:eastAsia="pt-PT"/>
+            </w:rPr>
+          </w:pPr>
+          <w:hyperlink w:anchor="_Toc162046137" w:history="1">
+            <w:r>
+              <w:rPr>
+                <w:rStyle w:val="Hiperligao"/>
+                <w:b/>
+                <w:bCs/>
+                <w:noProof/>
+              </w:rPr>
+              <w:t>Introduction</w:t>
+            </w:r>
+            <w:r>
+              <w:rPr>
+                <w:noProof/>
+                <w:webHidden/>
+              </w:rPr>
+              <w:tab/>
+            </w:r>
+            <w:r>
+              <w:rPr>
+                <w:noProof/>
+                <w:webHidden/>
+              </w:rPr>
+              <w:fldChar w:fldCharType="begin"/>
+            </w:r>
+            <w:r>
+              <w:rPr>
+                <w:noProof/>
+                <w:webHidden/>
+              </w:rPr>
+              <w:instrText xml:space="preserve"> PAGEREF _Toc162046137 \h </w:instrText>
             </w:r>
             <w:r>
               <w:rPr>
@@ -635,74 +558,13 @@
               <w:tab w:val="right" w:leader="dot" w:pos="8494"/>
             </w:tabs>
           </w:pPr>
-          <w:hyperlink w:anchor="_Toc137468592" w:history="1">
-            <w:r>
-              <w:rPr>
-                <w:rStyle w:val="Hiperligao"/>
-                <w:noProof/>
-                <w:color w:val="auto"/>
-              </w:rPr>
-              <w:t>Modelo Conceptual</w:t>
-            </w:r>
-            <w:r>
-              <w:rPr>
-                <w:noProof/>
-                <w:webHidden/>
-              </w:rPr>
-              <w:tab/>
-            </w:r>
-            <w:r>
-              <w:rPr>
-                <w:noProof/>
-                <w:webHidden/>
-              </w:rPr>
-              <w:fldChar w:fldCharType="begin"/>
-            </w:r>
-            <w:r>
-              <w:rPr>
-                <w:noProof/>
-                <w:webHidden/>
-              </w:rPr>
-              <w:instrText xml:space="preserve"> PAGEREF _Toc137468592 \h </w:instrText>
-            </w:r>
-            <w:r>
-              <w:rPr>
-                <w:noProof/>
-                <w:webHidden/>
-              </w:rPr>
-            </w:r>
-            <w:r>
-              <w:rPr>
-                <w:noProof/>
-                <w:webHidden/>
-              </w:rPr>
-              <w:fldChar w:fldCharType="separate"/>
-            </w:r>
-            <w:r>
-              <w:rPr>
-                <w:noProof/>
-                <w:webHidden/>
-              </w:rPr>
-              <w:t>4</w:t>
-            </w:r>
-            <w:r>
-              <w:rPr>
-                <w:noProof/>
-                <w:webHidden/>
-              </w:rPr>
-              <w:fldChar w:fldCharType="end"/>
-            </w:r>
-          </w:hyperlink>
           <w:r>
             <w:fldChar w:fldCharType="end"/>
           </w:r>
         </w:p>
         <w:p>
           <w:r>
-            <w:t xml:space="preserve">Modelo </w:t>
-          </w:r>
-          <w:r>
-            <w:t>Físico</w:t>
+            <w:t>Physical Model</w:t>
           </w:r>
           <w:r>
             <w:t>……………………………………………………………………………………………………………………………5</w:t>
@@ -710,12 +572,21 @@
         </w:p>
         <w:p>
           <w:r>
-            <w:t>Especificação Open-API…………………………………………………………………………………………………………….5</w:t>
+            <w:t>Open-API</w:t>
+          </w:r>
+          <w:r>
+            <w:t xml:space="preserve"> Specifications</w:t>
+          </w:r>
+          <w:r>
+            <w:t>…………………………………………………………………………………………………………….5</w:t>
           </w:r>
         </w:p>
         <w:p>
           <w:r>
-            <w:t>Detalhes num Pedido a API……………………………………………………………………………………………………….5</w:t>
+            <w:t>Details of an API request</w:t>
+          </w:r>
+          <w:r>
+            <w:t>……………………………………………………………………………………………………….5</w:t>
           </w:r>
         </w:p>
         <w:p>
@@ -728,29 +599,29 @@
             <w:rPr>
               <w:lang w:eastAsia="pt-PT"/>
             </w:rPr>
-            <w:t>Gerenciamento de Conexões……………………………………………</w:t>
+            <w:t>Connection Management</w:t>
           </w:r>
           <w:r>
             <w:rPr>
               <w:lang w:eastAsia="pt-PT"/>
             </w:rPr>
-            <w:t>……………………………………………………….6</w:t>
-          </w:r>
-          <w:r>
-            <w:rPr>
-              <w:lang w:eastAsia="pt-PT"/>
-            </w:rPr>
-            <w:t xml:space="preserve"> </w:t>
+            <w:t xml:space="preserve">…………………………………………………………………………………………………….6 </w:t>
           </w:r>
         </w:p>
         <w:p>
           <w:r>
-            <w:t>Acesso a Dados…………………………………………………………………………………………………………………………6</w:t>
+            <w:t>Data Access</w:t>
+          </w:r>
+          <w:r>
+            <w:t>…………………………………………………………………………………………………………………………6</w:t>
           </w:r>
         </w:p>
         <w:p>
           <w:r>
-            <w:t>Tratamento de Erros…………………………………………………………………………………………………………………6</w:t>
+            <w:t>Error Handling</w:t>
+          </w:r>
+          <w:r>
+            <w:t>…………………………………………………………………………………………………………………6</w:t>
           </w:r>
         </w:p>
         <w:p>
@@ -763,7 +634,7 @@
             <w:rPr>
               <w:lang w:eastAsia="pt-PT"/>
             </w:rPr>
-            <w:t>Avaliação Critica</w:t>
+            <w:t>Critical Evaluation</w:t>
           </w:r>
           <w:r>
             <w:rPr>
@@ -785,12 +656,10 @@
       <w:r>
         <w:br w:type="page"/>
       </w:r>
-      <w:bookmarkStart w:id="7" w:name="_GoBack"/>
-      <w:bookmarkEnd w:id="7"/>
-    </w:p>
-    <w:p>
-      <w:pPr>
-        <w:pStyle w:val="Cabealho1"/>
+    </w:p>
+    <w:p>
+      <w:pPr>
+        <w:pStyle w:val="Ttulo1"/>
         <w:rPr>
           <w:b/>
           <w:bCs/>
@@ -799,6 +668,7 @@
           <w:szCs w:val="40"/>
         </w:rPr>
       </w:pPr>
+      <w:bookmarkStart w:id="3" w:name="_Toc162046137"/>
       <w:r>
         <w:rPr>
           <w:b/>
@@ -808,18 +678,22 @@
           <w:szCs w:val="40"/>
         </w:rPr>
         <w:lastRenderedPageBreak/>
-        <w:t>Introdução</w:t>
-      </w:r>
+        <w:t>Introduction</w:t>
+      </w:r>
+      <w:bookmarkEnd w:id="3"/>
     </w:p>
     <w:p/>
     <w:p>
       <w:r>
-        <w:t xml:space="preserve">O objetivo deste trabalho é implementar um sistema de informação que gere sessões de vídeo jogos. </w:t>
-      </w:r>
-    </w:p>
-    <w:p>
-      <w:r>
-        <w:t>O domínio da aplicação consiste nestas entidades:</w:t>
+        <w:t>The aim of this work is to implement na information system that manages video game sessions.</w:t>
+      </w:r>
+    </w:p>
+    <w:p>
+      <w:r>
+        <w:t xml:space="preserve">The application domain consists of </w:t>
+      </w:r>
+      <w:r>
+        <w:t>these entities:</w:t>
       </w:r>
     </w:p>
     <w:p>
@@ -830,29 +704,11 @@
           <w:numId w:val="8"/>
         </w:numPr>
       </w:pPr>
-      <w:proofErr w:type="spellStart"/>
-      <w:r>
-        <w:t>Player</w:t>
-      </w:r>
-      <w:proofErr w:type="spellEnd"/>
-      <w:r>
-        <w:t xml:space="preserve">: Um </w:t>
-      </w:r>
-      <w:proofErr w:type="spellStart"/>
-      <w:r>
-        <w:t>Player</w:t>
-      </w:r>
-      <w:proofErr w:type="spellEnd"/>
-      <w:r>
-        <w:t xml:space="preserve"> é caracterizado por ter um número único, um nome e um </w:t>
-      </w:r>
-      <w:proofErr w:type="gramStart"/>
-      <w:r>
-        <w:t>email</w:t>
-      </w:r>
-      <w:proofErr w:type="gramEnd"/>
-      <w:r>
-        <w:t>.</w:t>
+      <w:r>
+        <w:t xml:space="preserve">Player: </w:t>
+      </w:r>
+      <w:r>
+        <w:t>A Player is characterised by having a unique number, a name and an email address.</w:t>
       </w:r>
     </w:p>
     <w:p>
@@ -864,15 +720,16 @@
         </w:numPr>
       </w:pPr>
       <w:r>
-        <w:t xml:space="preserve">Game: Um Game é caracterizado por ter um número único, um nome único, um </w:t>
-      </w:r>
-      <w:proofErr w:type="spellStart"/>
-      <w:r>
-        <w:t>developer</w:t>
-      </w:r>
-      <w:proofErr w:type="spellEnd"/>
-      <w:r>
-        <w:t xml:space="preserve"> e um conjunto de géneros associados.</w:t>
+        <w:t xml:space="preserve">Game: </w:t>
+      </w:r>
+      <w:r>
+        <w:t xml:space="preserve">A Game is characterised by </w:t>
+      </w:r>
+      <w:r>
+        <w:t>having</w:t>
+      </w:r>
+      <w:r>
+        <w:t xml:space="preserve"> a unique number, a unique name, a developer and set of associated genres.</w:t>
       </w:r>
     </w:p>
     <w:p>
@@ -883,21 +740,11 @@
           <w:numId w:val="8"/>
         </w:numPr>
       </w:pPr>
-      <w:proofErr w:type="spellStart"/>
-      <w:r>
-        <w:t>Session</w:t>
-      </w:r>
-      <w:proofErr w:type="spellEnd"/>
-      <w:r>
-        <w:t xml:space="preserve">: Uma </w:t>
-      </w:r>
-      <w:proofErr w:type="spellStart"/>
-      <w:r>
-        <w:t>Session</w:t>
-      </w:r>
-      <w:proofErr w:type="spellEnd"/>
-      <w:r>
-        <w:t xml:space="preserve"> é caracterizada por ter um número único, a quantidade de jogadores envolvidos na sessão, a data de início da sessão, o jogo e os jogadores associados</w:t>
+      <w:r>
+        <w:t xml:space="preserve">Session: </w:t>
+      </w:r>
+      <w:r>
+        <w:t>A Session is characterised by having a unique number, the number of players involved in the session, the session start date, the game and the associated players.</w:t>
       </w:r>
     </w:p>
     <w:p>
@@ -919,6 +766,8 @@
         <w:br w:type="page"/>
       </w:r>
     </w:p>
+    <w:bookmarkEnd w:id="1"/>
+    <w:bookmarkEnd w:id="2"/>
     <w:p>
       <w:pPr>
         <w:rPr>
@@ -934,10 +783,8 @@
           <w:szCs w:val="40"/>
         </w:rPr>
         <w:lastRenderedPageBreak/>
-        <w:t>Modelo Conceptual</w:t>
-      </w:r>
-      <w:bookmarkEnd w:id="5"/>
-      <w:bookmarkEnd w:id="6"/>
+        <w:t>Conceptual Model</w:t>
+      </w:r>
     </w:p>
     <w:p>
       <w:pPr>
@@ -946,33 +793,58 @@
       <w:r>
         <w:rPr>
           <w:b/>
+          <w:noProof/>
           <w:sz w:val="40"/>
           <w:szCs w:val="40"/>
         </w:rPr>
-        <w:pict w14:anchorId="3F504FD7">
-          <v:shapetype id="_x0000_t75" coordsize="21600,21600" o:spt="75" o:preferrelative="t" path="m@4@5l@4@11@9@11@9@5xe" filled="f" stroked="f">
-            <v:stroke joinstyle="miter"/>
-            <v:formulas>
-              <v:f eqn="if lineDrawn pixelLineWidth 0"/>
-              <v:f eqn="sum @0 1 0"/>
-              <v:f eqn="sum 0 0 @1"/>
-              <v:f eqn="prod @2 1 2"/>
-              <v:f eqn="prod @3 21600 pixelWidth"/>
-              <v:f eqn="prod @3 21600 pixelHeight"/>
-              <v:f eqn="sum @0 0 1"/>
-              <v:f eqn="prod @6 1 2"/>
-              <v:f eqn="prod @7 21600 pixelWidth"/>
-              <v:f eqn="sum @8 21600 0"/>
-              <v:f eqn="prod @7 21600 pixelHeight"/>
-              <v:f eqn="sum @10 21600 0"/>
-            </v:formulas>
-            <v:path o:extrusionok="f" gradientshapeok="t" o:connecttype="rect"/>
-            <o:lock v:ext="edit" aspectratio="t"/>
-          </v:shapetype>
-          <v:shape id="_x0000_i1025" type="#_x0000_t75" style="width:416.1pt;height:329.85pt">
-            <v:imagedata r:id="rId8" o:title="ER"/>
-          </v:shape>
-        </w:pict>
+        <w:drawing>
+          <wp:inline distT="0" distB="0" distL="0" distR="0" wp14:anchorId="3F504FD7" wp14:editId="5C919BAE">
+            <wp:extent cx="5288280" cy="4191000"/>
+            <wp:effectExtent l="0" t="0" r="7620" b="0"/>
+            <wp:docPr id="449939641" name="Imagem 1"/>
+            <wp:cNvGraphicFramePr>
+              <a:graphicFrameLocks xmlns:a="http://schemas.openxmlformats.org/drawingml/2006/main" noChangeAspect="1"/>
+            </wp:cNvGraphicFramePr>
+            <a:graphic xmlns:a="http://schemas.openxmlformats.org/drawingml/2006/main">
+              <a:graphicData uri="http://schemas.openxmlformats.org/drawingml/2006/picture">
+                <pic:pic xmlns:pic="http://schemas.openxmlformats.org/drawingml/2006/picture">
+                  <pic:nvPicPr>
+                    <pic:cNvPr id="0" name="Picture 1"/>
+                    <pic:cNvPicPr>
+                      <a:picLocks noChangeAspect="1" noChangeArrowheads="1"/>
+                    </pic:cNvPicPr>
+                  </pic:nvPicPr>
+                  <pic:blipFill>
+                    <a:blip r:embed="rId7">
+                      <a:extLst>
+                        <a:ext uri="{28A0092B-C50C-407E-A947-70E740481C1C}">
+                          <a14:useLocalDpi xmlns:a14="http://schemas.microsoft.com/office/drawing/2010/main" val="0"/>
+                        </a:ext>
+                      </a:extLst>
+                    </a:blip>
+                    <a:srcRect/>
+                    <a:stretch>
+                      <a:fillRect/>
+                    </a:stretch>
+                  </pic:blipFill>
+                  <pic:spPr bwMode="auto">
+                    <a:xfrm>
+                      <a:off x="0" y="0"/>
+                      <a:ext cx="5288280" cy="4191000"/>
+                    </a:xfrm>
+                    <a:prstGeom prst="rect">
+                      <a:avLst/>
+                    </a:prstGeom>
+                    <a:noFill/>
+                    <a:ln>
+                      <a:noFill/>
+                    </a:ln>
+                  </pic:spPr>
+                </pic:pic>
+              </a:graphicData>
+            </a:graphic>
+          </wp:inline>
+        </w:drawing>
       </w:r>
     </w:p>
     <w:p>
@@ -980,78 +852,23 @@
         <w:pStyle w:val="Legenda"/>
       </w:pPr>
       <w:r>
-        <w:t xml:space="preserve">Figura </w:t>
-      </w:r>
-      <w:r>
-        <w:fldChar w:fldCharType="begin"/>
-      </w:r>
-      <w:r>
-        <w:instrText xml:space="preserve"> SEQ Figura \* ARABIC </w:instrText>
-      </w:r>
-      <w:r>
-        <w:fldChar w:fldCharType="separate"/>
-      </w:r>
-      <w:r>
-        <w:rPr>
-          <w:noProof/>
-        </w:rPr>
-        <w:t>1</w:t>
-      </w:r>
-      <w:r>
-        <w:rPr>
-          <w:noProof/>
-        </w:rPr>
-        <w:fldChar w:fldCharType="end"/>
-      </w:r>
-      <w:r>
-        <w:t>- Modelo Conceptual</w:t>
-      </w:r>
-    </w:p>
-    <w:p>
-      <w:proofErr w:type="gramStart"/>
-      <w:r>
-        <w:t>O modelo contem</w:t>
-      </w:r>
-      <w:proofErr w:type="gramEnd"/>
-      <w:r>
-        <w:t xml:space="preserve"> as 3 entidades referidas. De notar que </w:t>
-      </w:r>
-      <w:proofErr w:type="spellStart"/>
-      <w:r>
-        <w:t>Session</w:t>
-      </w:r>
-      <w:proofErr w:type="spellEnd"/>
-      <w:r>
-        <w:t xml:space="preserve"> é fraco de </w:t>
-      </w:r>
-      <w:proofErr w:type="spellStart"/>
-      <w:r>
-        <w:t>Player</w:t>
-      </w:r>
-      <w:proofErr w:type="spellEnd"/>
-      <w:r>
-        <w:t xml:space="preserve"> e de Game porque, se não houver nem </w:t>
-      </w:r>
-      <w:proofErr w:type="spellStart"/>
-      <w:r>
-        <w:t>players</w:t>
-      </w:r>
-      <w:proofErr w:type="spellEnd"/>
-      <w:r>
-        <w:t xml:space="preserve"> nem game, não existe </w:t>
-      </w:r>
-      <w:proofErr w:type="spellStart"/>
-      <w:r>
-        <w:t>session</w:t>
-      </w:r>
-      <w:proofErr w:type="spellEnd"/>
-      <w:r>
-        <w:t>.</w:t>
-      </w:r>
-    </w:p>
-    <w:p>
-      <w:r>
-        <w:t xml:space="preserve">Restrições de Integridade: </w:t>
+        <w:t>Figure 1 – Conceptual Model</w:t>
+      </w:r>
+    </w:p>
+    <w:p>
+      <w:r>
+        <w:t xml:space="preserve">The model contains the three entities mentioned. Note that Session is not the same as Player and Game because, if there are no players or game, </w:t>
+      </w:r>
+      <w:r>
+        <w:t>there is no session.</w:t>
+      </w:r>
+    </w:p>
+    <w:p>
+      <w:r>
+        <w:t>Integrity Restrictions</w:t>
+      </w:r>
+      <w:r>
+        <w:t xml:space="preserve">: </w:t>
       </w:r>
     </w:p>
     <w:p>
@@ -1062,15 +879,16 @@
           <w:numId w:val="9"/>
         </w:numPr>
       </w:pPr>
-      <w:proofErr w:type="gramStart"/>
-      <w:r>
-        <w:t>Email</w:t>
-      </w:r>
-      <w:proofErr w:type="gramEnd"/>
-      <w:r>
-        <w:t xml:space="preserve"> tem o seguinte formato: </w:t>
-      </w:r>
-      <w:hyperlink r:id="rId9" w:history="1">
+      <w:r>
+        <w:t xml:space="preserve">Email </w:t>
+      </w:r>
+      <w:r>
+        <w:t>has the following format</w:t>
+      </w:r>
+      <w:r>
+        <w:t xml:space="preserve">: </w:t>
+      </w:r>
+      <w:hyperlink r:id="rId8" w:history="1">
         <w:r>
           <w:rPr>
             <w:rStyle w:val="Hiperligao"/>
@@ -1087,42 +905,18 @@
           <w:numId w:val="9"/>
         </w:numPr>
       </w:pPr>
-      <w:proofErr w:type="gramStart"/>
       <w:r>
         <w:t>Email</w:t>
       </w:r>
-      <w:proofErr w:type="gramEnd"/>
-      <w:r>
-        <w:t xml:space="preserve"> e </w:t>
-      </w:r>
-      <w:proofErr w:type="spellStart"/>
-      <w:r>
-        <w:t>Name</w:t>
-      </w:r>
-      <w:proofErr w:type="spellEnd"/>
-      <w:r>
-        <w:t xml:space="preserve"> são</w:t>
-      </w:r>
-      <w:r>
-        <w:t xml:space="preserve"> chave</w:t>
-      </w:r>
-      <w:r>
-        <w:t>s</w:t>
-      </w:r>
-      <w:r>
-        <w:t xml:space="preserve"> candidata</w:t>
-      </w:r>
-      <w:r>
-        <w:t>s</w:t>
-      </w:r>
-      <w:r>
-        <w:t xml:space="preserve"> de </w:t>
-      </w:r>
-      <w:proofErr w:type="spellStart"/>
-      <w:r>
-        <w:t>Player</w:t>
-      </w:r>
-      <w:proofErr w:type="spellEnd"/>
+      <w:r>
+        <w:t xml:space="preserve"> </w:t>
+      </w:r>
+      <w:r>
+        <w:t xml:space="preserve">and Name are Player </w:t>
+      </w:r>
+      <w:r>
+        <w:t>candidate keys</w:t>
+      </w:r>
     </w:p>
     <w:p>
       <w:pPr>
@@ -1133,23 +927,7 @@
         </w:numPr>
       </w:pPr>
       <w:r>
-        <w:t xml:space="preserve">O </w:t>
-      </w:r>
-      <w:proofErr w:type="spellStart"/>
-      <w:r>
-        <w:t>token</w:t>
-      </w:r>
-      <w:proofErr w:type="spellEnd"/>
-      <w:r>
-        <w:t xml:space="preserve"> em </w:t>
-      </w:r>
-      <w:proofErr w:type="spellStart"/>
-      <w:r>
-        <w:t>Player</w:t>
-      </w:r>
-      <w:proofErr w:type="spellEnd"/>
-      <w:r>
-        <w:t xml:space="preserve"> e único</w:t>
+        <w:t>The unique Player token</w:t>
       </w:r>
     </w:p>
     <w:p>
@@ -1160,13 +938,11 @@
           <w:numId w:val="9"/>
         </w:numPr>
       </w:pPr>
-      <w:proofErr w:type="spellStart"/>
-      <w:r>
-        <w:t>Session_date</w:t>
-      </w:r>
-      <w:proofErr w:type="spellEnd"/>
-      <w:r>
-        <w:t xml:space="preserve"> tem o seguinte formato: YYYY-MM-DD HH:MM:SS</w:t>
+      <w:r>
+        <w:t xml:space="preserve">Session_date </w:t>
+      </w:r>
+      <w:r>
+        <w:t>has the following format: YYYY-MM-DD HH:MM:SS</w:t>
       </w:r>
     </w:p>
     <w:p>
@@ -1177,13 +953,11 @@
           <w:numId w:val="9"/>
         </w:numPr>
       </w:pPr>
-      <w:proofErr w:type="spellStart"/>
-      <w:r>
-        <w:t>Name</w:t>
-      </w:r>
-      <w:proofErr w:type="spellEnd"/>
-      <w:r>
-        <w:t xml:space="preserve"> é chave candidata de Game</w:t>
+      <w:r>
+        <w:t xml:space="preserve">Name </w:t>
+      </w:r>
+      <w:r>
+        <w:t>is Game’s candidate key</w:t>
       </w:r>
     </w:p>
     <w:p>
@@ -1232,19 +1006,22 @@
           <w:szCs w:val="40"/>
         </w:rPr>
         <w:lastRenderedPageBreak/>
-        <w:t xml:space="preserve">Modelo Físico </w:t>
-      </w:r>
-    </w:p>
-    <w:p>
-      <w:r>
-        <w:t xml:space="preserve">O modelo físico pode ser encontrado </w:t>
-      </w:r>
-      <w:hyperlink r:id="rId10" w:history="1">
+        <w:t>Physical model</w:t>
+      </w:r>
+    </w:p>
+    <w:p>
+      <w:r>
+        <w:t>The physical model can be found</w:t>
+      </w:r>
+      <w:r>
+        <w:t xml:space="preserve"> </w:t>
+      </w:r>
+      <w:hyperlink r:id="rId9" w:history="1">
         <w:r>
           <w:rPr>
             <w:rStyle w:val="Hiperligao"/>
           </w:rPr>
-          <w:t>aqui</w:t>
+          <w:t>here</w:t>
         </w:r>
       </w:hyperlink>
       <w:r>
@@ -1253,7 +1030,7 @@
     </w:p>
     <w:p>
       <w:r>
-        <w:t>Todas as tabelas baseiam-se no modelo conceptual.</w:t>
+        <w:t>Al the tables are based on the conceptual model.</w:t>
       </w:r>
     </w:p>
     <w:p>
@@ -1262,11 +1039,57 @@
         <w:ind w:left="360"/>
       </w:pPr>
       <w:r>
-        <w:pict w14:anchorId="626F297C">
-          <v:shape id="_x0000_i1026" type="#_x0000_t75" style="width:271.25pt;height:230.25pt;mso-position-horizontal-relative:text;mso-position-vertical-relative:text" wrapcoords="-38 0 -38 21555 21600 21555 21600 0 -38 0" o:allowoverlap="f">
-            <v:imagedata r:id="rId11" o:title="ss (2024-03-21 at 11.46.58)"/>
-          </v:shape>
-        </w:pict>
+        <w:rPr>
+          <w:noProof/>
+        </w:rPr>
+        <w:drawing>
+          <wp:inline distT="0" distB="0" distL="0" distR="0" wp14:anchorId="626F297C" wp14:editId="643C10BB">
+            <wp:extent cx="3444240" cy="2926080"/>
+            <wp:effectExtent l="0" t="0" r="3810" b="7620"/>
+            <wp:docPr id="2" name="Imagem 1"/>
+            <wp:cNvGraphicFramePr>
+              <a:graphicFrameLocks xmlns:a="http://schemas.openxmlformats.org/drawingml/2006/main" noChangeAspect="1"/>
+            </wp:cNvGraphicFramePr>
+            <a:graphic xmlns:a="http://schemas.openxmlformats.org/drawingml/2006/main">
+              <a:graphicData uri="http://schemas.openxmlformats.org/drawingml/2006/picture">
+                <pic:pic xmlns:pic="http://schemas.openxmlformats.org/drawingml/2006/picture">
+                  <pic:nvPicPr>
+                    <pic:cNvPr id="0" name="Picture 2"/>
+                    <pic:cNvPicPr>
+                      <a:picLocks noChangeAspect="1" noChangeArrowheads="1"/>
+                    </pic:cNvPicPr>
+                  </pic:nvPicPr>
+                  <pic:blipFill>
+                    <a:blip r:embed="rId10">
+                      <a:extLst>
+                        <a:ext uri="{28A0092B-C50C-407E-A947-70E740481C1C}">
+                          <a14:useLocalDpi xmlns:a14="http://schemas.microsoft.com/office/drawing/2010/main" val="0"/>
+                        </a:ext>
+                      </a:extLst>
+                    </a:blip>
+                    <a:srcRect/>
+                    <a:stretch>
+                      <a:fillRect/>
+                    </a:stretch>
+                  </pic:blipFill>
+                  <pic:spPr bwMode="auto">
+                    <a:xfrm>
+                      <a:off x="0" y="0"/>
+                      <a:ext cx="3444240" cy="2926080"/>
+                    </a:xfrm>
+                    <a:prstGeom prst="rect">
+                      <a:avLst/>
+                    </a:prstGeom>
+                    <a:noFill/>
+                    <a:ln>
+                      <a:noFill/>
+                    </a:ln>
+                  </pic:spPr>
+                </pic:pic>
+              </a:graphicData>
+            </a:graphic>
+          </wp:inline>
+        </w:drawing>
       </w:r>
     </w:p>
     <w:p>
@@ -1275,18 +1098,7 @@
         <w:ind w:firstLine="360"/>
       </w:pPr>
       <w:r>
-        <w:t xml:space="preserve">Figura </w:t>
-      </w:r>
-      <w:fldSimple w:instr=" SEQ Figura \* ARABIC ">
-        <w:r>
-          <w:rPr>
-            <w:noProof/>
-          </w:rPr>
-          <w:t>2</w:t>
-        </w:r>
-      </w:fldSimple>
-      <w:r>
-        <w:t xml:space="preserve"> - Modelo físico</w:t>
+        <w:t>Figure 2 – Physical model</w:t>
       </w:r>
     </w:p>
     <w:p>
@@ -1312,7 +1124,7 @@
           <w:sz w:val="40"/>
           <w:szCs w:val="40"/>
         </w:rPr>
-        <w:t>Especificação Open-API</w:t>
+        <w:t>Open-API specification</w:t>
       </w:r>
     </w:p>
     <w:p>
@@ -1335,7 +1147,7 @@
           <w:sz w:val="40"/>
           <w:szCs w:val="40"/>
         </w:rPr>
-        <w:t xml:space="preserve">Detalhes </w:t>
+        <w:t xml:space="preserve">Details of </w:t>
       </w:r>
       <w:r>
         <w:rPr>
@@ -1343,20 +1155,25 @@
           <w:sz w:val="40"/>
           <w:szCs w:val="40"/>
         </w:rPr>
-        <w:t>num Pedido a API</w:t>
-      </w:r>
-    </w:p>
-    <w:p>
-      <w:r>
-        <w:t xml:space="preserve">O pedido chega ao servidor, o servidor depois faz roteamento do pedido para o </w:t>
-      </w:r>
-      <w:proofErr w:type="spellStart"/>
-      <w:r>
-        <w:t>handler</w:t>
-      </w:r>
-      <w:proofErr w:type="spellEnd"/>
-      <w:r>
-        <w:t xml:space="preserve"> apropriado.  Depois disto acontecer, os seguintes passos são efetuados: </w:t>
+        <w:t>an</w:t>
+      </w:r>
+      <w:r>
+        <w:rPr>
+          <w:b/>
+          <w:sz w:val="40"/>
+          <w:szCs w:val="40"/>
+        </w:rPr>
+        <w:t xml:space="preserve"> API request</w:t>
+      </w:r>
+    </w:p>
+    <w:p>
+      <w:r>
+        <w:t>The request reaches the server, the server then roues the request to the appropriate handler.</w:t>
+      </w:r>
+    </w:p>
+    <w:p>
+      <w:r>
+        <w:t>After this happens, the following steps are carried out:</w:t>
       </w:r>
     </w:p>
     <w:p>
@@ -1368,31 +1185,7 @@
         </w:numPr>
       </w:pPr>
       <w:r>
-        <w:t xml:space="preserve">O </w:t>
-      </w:r>
-      <w:proofErr w:type="spellStart"/>
-      <w:r>
-        <w:t>handler</w:t>
-      </w:r>
-      <w:proofErr w:type="spellEnd"/>
-      <w:r>
-        <w:t xml:space="preserve"> corre uma função chamada </w:t>
-      </w:r>
-      <w:proofErr w:type="spellStart"/>
-      <w:r>
-        <w:t>errorAwareScope</w:t>
-      </w:r>
-      <w:proofErr w:type="spellEnd"/>
-      <w:r>
-        <w:t xml:space="preserve"> que corre o código necessário a satisfazer o pedido. Caso haja algum erro, esta função faz o tratamento do erro via o </w:t>
-      </w:r>
-      <w:proofErr w:type="spellStart"/>
-      <w:r>
-        <w:t>exceptionHandler</w:t>
-      </w:r>
-      <w:proofErr w:type="spellEnd"/>
-      <w:r>
-        <w:t xml:space="preserve"> que possui.</w:t>
+        <w:t>The handler executes a function called errorAwareScope that executes the code needed to fulfil the request. In the event of na error, this function handles the error via its exceptionHandler.</w:t>
       </w:r>
     </w:p>
     <w:p>
@@ -1404,15 +1197,7 @@
         </w:numPr>
       </w:pPr>
       <w:r>
-        <w:t xml:space="preserve">Dentro da função referida acima, a primeira coisa a realizar é extrair os parâmetros presentes na URI. É também extraído o </w:t>
-      </w:r>
-      <w:proofErr w:type="spellStart"/>
-      <w:r>
-        <w:t>token</w:t>
-      </w:r>
-      <w:proofErr w:type="spellEnd"/>
-      <w:r>
-        <w:t xml:space="preserve"> caso um pedido precisa de autenticação.</w:t>
+        <w:t>Within the function mentioned above, the first thing to do is extract the parameters present in the URI. The token is also extracted if a request requires authentication.</w:t>
       </w:r>
     </w:p>
     <w:p>
@@ -1424,15 +1209,7 @@
         </w:numPr>
       </w:pPr>
       <w:r>
-        <w:t xml:space="preserve">A seguir é realizado a </w:t>
-      </w:r>
-      <w:proofErr w:type="spellStart"/>
-      <w:r>
-        <w:t>deserialização</w:t>
-      </w:r>
-      <w:proofErr w:type="spellEnd"/>
-      <w:r>
-        <w:t xml:space="preserve"> do JSON se o pedido tiver body.</w:t>
+        <w:t>Next, the JSON is deserialised if the request has a body.</w:t>
       </w:r>
     </w:p>
     <w:p>
@@ -1444,7 +1221,7 @@
         </w:numPr>
       </w:pPr>
       <w:r>
-        <w:t>É chamado o serviço associado que faz validações sobre os parâmetros passados. Dentro deste serviço é chamado o repositório para persistir, ler, alterar dados.</w:t>
+        <w:t>The associated service is called which validates the parameters passed in. Within this service, the repository iss called to persist, read and change data.</w:t>
       </w:r>
     </w:p>
     <w:p>
@@ -1485,39 +1262,26 @@
           <w:sz w:val="40"/>
           <w:szCs w:val="40"/>
         </w:rPr>
-        <w:t xml:space="preserve">Gerenciamento de Conexões </w:t>
-      </w:r>
-    </w:p>
-    <w:p>
-      <w:r>
-        <w:t xml:space="preserve">Sempre que se interage com o DBMS, vamos buscar uma conexão via a função </w:t>
-      </w:r>
-      <w:proofErr w:type="spellStart"/>
-      <w:proofErr w:type="gramStart"/>
-      <w:r>
-        <w:t>getConnection</w:t>
-      </w:r>
-      <w:proofErr w:type="spellEnd"/>
-      <w:r>
-        <w:t>(</w:t>
-      </w:r>
-      <w:proofErr w:type="gramEnd"/>
-      <w:r>
-        <w:t>) e usamos a função use {} que automaticamente fecha a conexão após correr o código no seu scope.</w:t>
-      </w:r>
-      <w:r>
-        <w:t xml:space="preserve"> Como nunca colocamos o </w:t>
-      </w:r>
-      <w:proofErr w:type="spellStart"/>
-      <w:r>
-        <w:t>autoCommit</w:t>
-      </w:r>
-      <w:proofErr w:type="spellEnd"/>
-      <w:r>
-        <w:t xml:space="preserve"> a falso nas funções do repositório, todo o código corre numa única transação.</w:t>
-      </w:r>
-    </w:p>
-    <w:p/>
+        <w:t>Connection Management</w:t>
+      </w:r>
+    </w:p>
+    <w:p>
+      <w:pPr>
+        <w:rPr>
+          <w:sz w:val="18"/>
+          <w:szCs w:val="18"/>
+        </w:rPr>
+      </w:pPr>
+      <w:r>
+        <w:t>Whenever we interact with the DBMS, we fetch a connection via the getConnection() function and utilize the use{} function, which automatically closes the connection after running the code in its scope. As we never set autoCommit to false in the repositor</w:t>
+      </w:r>
+      <w:r>
+        <w:t>y</w:t>
+      </w:r>
+      <w:r>
+        <w:t xml:space="preserve"> functions, all the code runs in a single transaction.</w:t>
+      </w:r>
+    </w:p>
     <w:p>
       <w:pPr>
         <w:rPr>
@@ -1532,97 +1296,12 @@
           <w:sz w:val="40"/>
           <w:szCs w:val="40"/>
         </w:rPr>
-        <w:t>Acesso a Dados</w:t>
-      </w:r>
-    </w:p>
-    <w:p>
-      <w:r>
-        <w:t xml:space="preserve">O nosso acesso de dados foi implementado com 3 interfaces. Existe 1 interface para gerir </w:t>
-      </w:r>
-      <w:proofErr w:type="spellStart"/>
-      <w:r>
-        <w:t>players</w:t>
-      </w:r>
-      <w:proofErr w:type="spellEnd"/>
-      <w:r>
-        <w:t xml:space="preserve">, outra para gerir </w:t>
-      </w:r>
-      <w:proofErr w:type="gramStart"/>
-      <w:r>
-        <w:t>games</w:t>
-      </w:r>
-      <w:proofErr w:type="gramEnd"/>
-      <w:r>
-        <w:t xml:space="preserve"> e outra para gerir </w:t>
-      </w:r>
-      <w:proofErr w:type="spellStart"/>
-      <w:r>
-        <w:t>sessions</w:t>
-      </w:r>
-      <w:proofErr w:type="spellEnd"/>
-      <w:r>
-        <w:t xml:space="preserve">. Existem 2 implementações destas interfaces. Uma delas para fazer as operações CRUD em memória que, cujos nomes normalmente seguem a seguinte estrutura: </w:t>
-      </w:r>
-      <w:proofErr w:type="gramStart"/>
-      <w:r>
-        <w:t>Mem{Entidade</w:t>
-      </w:r>
-      <w:proofErr w:type="gramEnd"/>
-      <w:r>
-        <w:t>}</w:t>
-      </w:r>
-      <w:proofErr w:type="spellStart"/>
-      <w:r>
-        <w:t>Repo</w:t>
-      </w:r>
-      <w:proofErr w:type="spellEnd"/>
-      <w:r>
-        <w:t xml:space="preserve"> e a outra para fazer as operações CRUD numa base de dados </w:t>
-      </w:r>
-      <w:proofErr w:type="spellStart"/>
-      <w:r>
-        <w:t>postgres</w:t>
-      </w:r>
-      <w:proofErr w:type="spellEnd"/>
-      <w:r>
-        <w:t xml:space="preserve"> em que os nomes dos repositórios seguem a estrutura : </w:t>
-      </w:r>
-      <w:proofErr w:type="spellStart"/>
-      <w:proofErr w:type="gramStart"/>
-      <w:r>
-        <w:t>Jdbc</w:t>
-      </w:r>
-      <w:proofErr w:type="spellEnd"/>
-      <w:r>
-        <w:t>{Entidade</w:t>
-      </w:r>
-      <w:proofErr w:type="gramEnd"/>
-      <w:r>
-        <w:t>}</w:t>
-      </w:r>
-      <w:proofErr w:type="spellStart"/>
-      <w:r>
-        <w:t>Repo</w:t>
-      </w:r>
-      <w:proofErr w:type="spellEnd"/>
-      <w:r>
-        <w:t xml:space="preserve">. Os repositórios JDBC recebem como parâmetro o </w:t>
-      </w:r>
-      <w:proofErr w:type="spellStart"/>
-      <w:r>
-        <w:t>datasource</w:t>
-      </w:r>
-      <w:proofErr w:type="spellEnd"/>
-      <w:r>
-        <w:t xml:space="preserve"> </w:t>
-      </w:r>
-      <w:proofErr w:type="spellStart"/>
-      <w:r>
-        <w:t>postgres</w:t>
-      </w:r>
-      <w:proofErr w:type="spellEnd"/>
-      <w:r>
-        <w:t xml:space="preserve"> com o qual iriam interagir.</w:t>
+        <w:t>Data Access</w:t>
+      </w:r>
+    </w:p>
+    <w:p>
+      <w:r>
+        <w:t>Our data access has been implemented with three interfaces. There is one interface for managing players, another for managing games and another for managing sessions. There are two implementations of these interfaces. One of them is for performing CRUD operations in memory, whose names normally act in accordance with the following structure: Mem{entity} Repo, and the other is for performing CRUD operations on a postgres database, where the names of the repositories follow the structure: Jdbc{Entity}Repo. The JDBC repositories receive as a parameter the postgres datasource with which they would interact.</w:t>
       </w:r>
     </w:p>
     <w:p>
@@ -1644,31 +1323,28 @@
           <w:sz w:val="40"/>
           <w:szCs w:val="40"/>
         </w:rPr>
-        <w:t>Tratamento de Erros</w:t>
-      </w:r>
-    </w:p>
-    <w:p>
-      <w:proofErr w:type="gramStart"/>
-      <w:r>
-        <w:t>As exceções</w:t>
-      </w:r>
-      <w:r>
-        <w:t xml:space="preserve"> do </w:t>
-      </w:r>
-      <w:proofErr w:type="spellStart"/>
-      <w:r>
-        <w:t>backend</w:t>
-      </w:r>
-      <w:proofErr w:type="spellEnd"/>
-      <w:r>
-        <w:t xml:space="preserve"> são gerados</w:t>
-      </w:r>
-      <w:proofErr w:type="gramEnd"/>
-      <w:r>
-        <w:t xml:space="preserve"> em todos os módulos</w:t>
-      </w:r>
-      <w:r>
-        <w:t xml:space="preserve"> principais. Por exemplo:</w:t>
+        <w:t xml:space="preserve">Error </w:t>
+      </w:r>
+      <w:r>
+        <w:rPr>
+          <w:b/>
+          <w:sz w:val="40"/>
+          <w:szCs w:val="40"/>
+        </w:rPr>
+        <w:t>H</w:t>
+      </w:r>
+      <w:r>
+        <w:rPr>
+          <w:b/>
+          <w:sz w:val="40"/>
+          <w:szCs w:val="40"/>
+        </w:rPr>
+        <w:t>andling</w:t>
+      </w:r>
+    </w:p>
+    <w:p>
+      <w:r>
+        <w:t>Backend exceptions are generated in all the main modules. For exemple:</w:t>
       </w:r>
     </w:p>
     <w:p>
@@ -1680,15 +1356,7 @@
         </w:numPr>
       </w:pPr>
       <w:r>
-        <w:t xml:space="preserve">Repositório não consegue encontrar </w:t>
-      </w:r>
-      <w:proofErr w:type="spellStart"/>
-      <w:r>
-        <w:t>session</w:t>
-      </w:r>
-      <w:proofErr w:type="spellEnd"/>
-      <w:r>
-        <w:t xml:space="preserve"> com id = x.</w:t>
+        <w:t>Repository can’t find session with id = x.</w:t>
       </w:r>
     </w:p>
     <w:p>
@@ -1699,13 +1367,8 @@
           <w:numId w:val="12"/>
         </w:numPr>
       </w:pPr>
-      <w:proofErr w:type="gramStart"/>
-      <w:r>
-        <w:t>Serviço falha</w:t>
-      </w:r>
-      <w:proofErr w:type="gramEnd"/>
-      <w:r>
-        <w:t xml:space="preserve"> numa validação.</w:t>
+      <w:r>
+        <w:t>Service fails a validation.</w:t>
       </w:r>
     </w:p>
     <w:p>
@@ -1716,69 +1379,21 @@
           <w:numId w:val="12"/>
         </w:numPr>
       </w:pPr>
-      <w:proofErr w:type="spellStart"/>
-      <w:r>
-        <w:t>Api</w:t>
-      </w:r>
-      <w:proofErr w:type="spellEnd"/>
-      <w:r>
-        <w:t xml:space="preserve"> não consegue extrair o parâmetro da rota.</w:t>
-      </w:r>
-    </w:p>
-    <w:p>
-      <w:r>
-        <w:t xml:space="preserve">Todos estas exceções são depois tratadas pelo </w:t>
-      </w:r>
-      <w:proofErr w:type="spellStart"/>
-      <w:r>
-        <w:t>exceptionHandler</w:t>
-      </w:r>
-      <w:proofErr w:type="spellEnd"/>
-      <w:r>
-        <w:t xml:space="preserve"> usado na função </w:t>
-      </w:r>
-      <w:proofErr w:type="spellStart"/>
-      <w:r>
-        <w:t>exceptionAwareScope</w:t>
-      </w:r>
-      <w:proofErr w:type="spellEnd"/>
-      <w:r>
-        <w:t xml:space="preserve"> </w:t>
-      </w:r>
-      <w:proofErr w:type="gramStart"/>
-      <w:r>
-        <w:t xml:space="preserve">{ </w:t>
-      </w:r>
-      <w:proofErr w:type="gramEnd"/>
-      <w:r>
-        <w:t xml:space="preserve">}. Dentro deste </w:t>
-      </w:r>
-      <w:proofErr w:type="spellStart"/>
-      <w:r>
-        <w:t>exceptionHandler</w:t>
-      </w:r>
-      <w:proofErr w:type="spellEnd"/>
-      <w:r>
-        <w:t xml:space="preserve"> é convertido a exceção para um </w:t>
-      </w:r>
-      <w:proofErr w:type="gramStart"/>
-      <w:r>
-        <w:t>status</w:t>
-      </w:r>
-      <w:proofErr w:type="gramEnd"/>
-      <w:r>
-        <w:t xml:space="preserve"> </w:t>
-      </w:r>
-      <w:proofErr w:type="spellStart"/>
-      <w:r>
-        <w:t>code</w:t>
-      </w:r>
-      <w:proofErr w:type="spellEnd"/>
-      <w:r>
-        <w:t xml:space="preserve"> utilizando um mapa associativo. É depois criado uma resposta com uma descrição do problema.</w:t>
-      </w:r>
-    </w:p>
-    <w:p/>
+      <w:r>
+        <w:t xml:space="preserve">Api </w:t>
+      </w:r>
+      <w:r>
+        <w:t>can’t extract the route parameter.</w:t>
+      </w:r>
+    </w:p>
+    <w:p>
+      <w:r>
+        <w:t>All these exceptions are then handled by the exceptionHandler use</w:t>
+      </w:r>
+      <w:r>
+        <w:t>d in the exceptionAwareScope{} function. Witthin this exceptionHandler, the exception is converted to exceptionAwareScope{} function. Within this exceptionHandler, the exception is converted to a status code using na associative map. A response is then created with a description of the problem.</w:t>
+      </w:r>
+    </w:p>
     <w:p>
       <w:pPr>
         <w:rPr>
@@ -1793,12 +1408,12 @@
           <w:sz w:val="40"/>
           <w:szCs w:val="40"/>
         </w:rPr>
-        <w:t>Avaliação Critica</w:t>
-      </w:r>
-    </w:p>
-    <w:p>
-      <w:r>
-        <w:t>Todo</w:t>
+        <w:t>Critical evaluation</w:t>
+      </w:r>
+    </w:p>
+    <w:p>
+      <w:r>
+        <w:t>All</w:t>
       </w:r>
     </w:p>
     <w:sectPr>
@@ -1812,8 +1427,8 @@
 </file>
 
 <file path=word/numbering.xml><?xml version="1.0" encoding="utf-8"?>
-<w:numbering xmlns:wpc="http://schemas.microsoft.com/office/word/2010/wordprocessingCanvas" xmlns:mc="http://schemas.openxmlformats.org/markup-compatibility/2006" xmlns:o="urn:schemas-microsoft-com:office:office" xmlns:r="http://schemas.openxmlformats.org/officeDocument/2006/relationships" xmlns:m="http://schemas.openxmlformats.org/officeDocument/2006/math" xmlns:v="urn:schemas-microsoft-com:vml" xmlns:wp14="http://schemas.microsoft.com/office/word/2010/wordprocessingDrawing" xmlns:wp="http://schemas.openxmlformats.org/drawingml/2006/wordprocessingDrawing" xmlns:w10="urn:schemas-microsoft-com:office:word" xmlns:w="http://schemas.openxmlformats.org/wordprocessingml/2006/main" xmlns:w14="http://schemas.microsoft.com/office/word/2010/wordml" xmlns:wpg="http://schemas.microsoft.com/office/word/2010/wordprocessingGroup" xmlns:wpi="http://schemas.microsoft.com/office/word/2010/wordprocessingInk" xmlns:wne="http://schemas.microsoft.com/office/word/2006/wordml" xmlns:wps="http://schemas.microsoft.com/office/word/2010/wordprocessingShape" mc:Ignorable="w14 wp14">
-  <w:abstractNum w:abstractNumId="0">
+<w:numbering xmlns:wpc="http://schemas.microsoft.com/office/word/2010/wordprocessingCanvas" xmlns:cx="http://schemas.microsoft.com/office/drawing/2014/chartex" xmlns:cx1="http://schemas.microsoft.com/office/drawing/2015/9/8/chartex" xmlns:cx2="http://schemas.microsoft.com/office/drawing/2015/10/21/chartex" xmlns:cx3="http://schemas.microsoft.com/office/drawing/2016/5/9/chartex" xmlns:cx4="http://schemas.microsoft.com/office/drawing/2016/5/10/chartex" xmlns:cx5="http://schemas.microsoft.com/office/drawing/2016/5/11/chartex" xmlns:cx6="http://schemas.microsoft.com/office/drawing/2016/5/12/chartex" xmlns:cx7="http://schemas.microsoft.com/office/drawing/2016/5/13/chartex" xmlns:cx8="http://schemas.microsoft.com/office/drawing/2016/5/14/chartex" xmlns:mc="http://schemas.openxmlformats.org/markup-compatibility/2006" xmlns:aink="http://schemas.microsoft.com/office/drawing/2016/ink" xmlns:am3d="http://schemas.microsoft.com/office/drawing/2017/model3d" xmlns:o="urn:schemas-microsoft-com:office:office" xmlns:oel="http://schemas.microsoft.com/office/2019/extlst" xmlns:r="http://schemas.openxmlformats.org/officeDocument/2006/relationships" xmlns:m="http://schemas.openxmlformats.org/officeDocument/2006/math" xmlns:v="urn:schemas-microsoft-com:vml" xmlns:wp14="http://schemas.microsoft.com/office/word/2010/wordprocessingDrawing" xmlns:wp="http://schemas.openxmlformats.org/drawingml/2006/wordprocessingDrawing" xmlns:w10="urn:schemas-microsoft-com:office:word" xmlns:w="http://schemas.openxmlformats.org/wordprocessingml/2006/main" xmlns:w14="http://schemas.microsoft.com/office/word/2010/wordml" xmlns:w15="http://schemas.microsoft.com/office/word/2012/wordml" xmlns:w16cex="http://schemas.microsoft.com/office/word/2018/wordml/cex" xmlns:w16cid="http://schemas.microsoft.com/office/word/2016/wordml/cid" xmlns:w16="http://schemas.microsoft.com/office/word/2018/wordml" xmlns:w16du="http://schemas.microsoft.com/office/word/2023/wordml/word16du" xmlns:w16sdtdh="http://schemas.microsoft.com/office/word/2020/wordml/sdtdatahash" xmlns:w16se="http://schemas.microsoft.com/office/word/2015/wordml/symex" xmlns:wpg="http://schemas.microsoft.com/office/word/2010/wordprocessingGroup" xmlns:wpi="http://schemas.microsoft.com/office/word/2010/wordprocessingInk" xmlns:wne="http://schemas.microsoft.com/office/word/2006/wordml" xmlns:wps="http://schemas.microsoft.com/office/word/2010/wordprocessingShape" mc:Ignorable="w14 w15 w16se w16cid w16 w16cex w16sdtdh w16du wp14">
+  <w:abstractNum w:abstractNumId="0" w15:restartNumberingAfterBreak="0">
     <w:nsid w:val="00DB0071"/>
     <w:multiLevelType w:val="hybridMultilevel"/>
     <w:tmpl w:val="4120E972"/>
@@ -1899,7 +1514,7 @@
       </w:pPr>
     </w:lvl>
   </w:abstractNum>
-  <w:abstractNum w:abstractNumId="1">
+  <w:abstractNum w:abstractNumId="1" w15:restartNumberingAfterBreak="0">
     <w:nsid w:val="07770A5E"/>
     <w:multiLevelType w:val="hybridMultilevel"/>
     <w:tmpl w:val="D0E2E66A"/>
@@ -2012,7 +1627,7 @@
       </w:rPr>
     </w:lvl>
   </w:abstractNum>
-  <w:abstractNum w:abstractNumId="2">
+  <w:abstractNum w:abstractNumId="2" w15:restartNumberingAfterBreak="0">
     <w:nsid w:val="08B23E8A"/>
     <w:multiLevelType w:val="hybridMultilevel"/>
     <w:tmpl w:val="0082D7E6"/>
@@ -2125,7 +1740,7 @@
       </w:rPr>
     </w:lvl>
   </w:abstractNum>
-  <w:abstractNum w:abstractNumId="3">
+  <w:abstractNum w:abstractNumId="3" w15:restartNumberingAfterBreak="0">
     <w:nsid w:val="0AFA39B6"/>
     <w:multiLevelType w:val="hybridMultilevel"/>
     <w:tmpl w:val="8B9A35EC"/>
@@ -2211,7 +1826,7 @@
       </w:pPr>
     </w:lvl>
   </w:abstractNum>
-  <w:abstractNum w:abstractNumId="4">
+  <w:abstractNum w:abstractNumId="4" w15:restartNumberingAfterBreak="0">
     <w:nsid w:val="0E917BEE"/>
     <w:multiLevelType w:val="hybridMultilevel"/>
     <w:tmpl w:val="4B241B8C"/>
@@ -2297,7 +1912,7 @@
       </w:pPr>
     </w:lvl>
   </w:abstractNum>
-  <w:abstractNum w:abstractNumId="5">
+  <w:abstractNum w:abstractNumId="5" w15:restartNumberingAfterBreak="0">
     <w:nsid w:val="2D0378FD"/>
     <w:multiLevelType w:val="hybridMultilevel"/>
     <w:tmpl w:val="BA9C63DE"/>
@@ -2383,7 +1998,7 @@
       </w:pPr>
     </w:lvl>
   </w:abstractNum>
-  <w:abstractNum w:abstractNumId="6">
+  <w:abstractNum w:abstractNumId="6" w15:restartNumberingAfterBreak="0">
     <w:nsid w:val="31DB613A"/>
     <w:multiLevelType w:val="hybridMultilevel"/>
     <w:tmpl w:val="66508848"/>
@@ -2496,7 +2111,7 @@
       </w:rPr>
     </w:lvl>
   </w:abstractNum>
-  <w:abstractNum w:abstractNumId="7">
+  <w:abstractNum w:abstractNumId="7" w15:restartNumberingAfterBreak="0">
     <w:nsid w:val="436B2C9E"/>
     <w:multiLevelType w:val="hybridMultilevel"/>
     <w:tmpl w:val="EF46CF36"/>
@@ -2609,7 +2224,7 @@
       </w:rPr>
     </w:lvl>
   </w:abstractNum>
-  <w:abstractNum w:abstractNumId="8">
+  <w:abstractNum w:abstractNumId="8" w15:restartNumberingAfterBreak="0">
     <w:nsid w:val="53AC46B1"/>
     <w:multiLevelType w:val="hybridMultilevel"/>
     <w:tmpl w:val="715C4D0A"/>
@@ -2722,7 +2337,7 @@
       </w:rPr>
     </w:lvl>
   </w:abstractNum>
-  <w:abstractNum w:abstractNumId="9">
+  <w:abstractNum w:abstractNumId="9" w15:restartNumberingAfterBreak="0">
     <w:nsid w:val="7615682C"/>
     <w:multiLevelType w:val="hybridMultilevel"/>
     <w:tmpl w:val="3670E7BC"/>
@@ -2835,7 +2450,7 @@
       </w:rPr>
     </w:lvl>
   </w:abstractNum>
-  <w:abstractNum w:abstractNumId="10">
+  <w:abstractNum w:abstractNumId="10" w15:restartNumberingAfterBreak="0">
     <w:nsid w:val="768E001D"/>
     <w:multiLevelType w:val="hybridMultilevel"/>
     <w:tmpl w:val="1D720BA0"/>
@@ -2948,7 +2563,7 @@
       </w:rPr>
     </w:lvl>
   </w:abstractNum>
-  <w:abstractNum w:abstractNumId="11">
+  <w:abstractNum w:abstractNumId="11" w15:restartNumberingAfterBreak="0">
     <w:nsid w:val="782C0B78"/>
     <w:multiLevelType w:val="hybridMultilevel"/>
     <w:tmpl w:val="4C7A3344"/>
@@ -3061,47 +2676,47 @@
       </w:rPr>
     </w:lvl>
   </w:abstractNum>
-  <w:num w:numId="1">
+  <w:num w:numId="1" w16cid:durableId="2106462835">
     <w:abstractNumId w:val="5"/>
   </w:num>
-  <w:num w:numId="2">
+  <w:num w:numId="2" w16cid:durableId="1427117983">
     <w:abstractNumId w:val="0"/>
   </w:num>
-  <w:num w:numId="3">
+  <w:num w:numId="3" w16cid:durableId="1326593835">
     <w:abstractNumId w:val="4"/>
   </w:num>
-  <w:num w:numId="4">
+  <w:num w:numId="4" w16cid:durableId="1424836385">
     <w:abstractNumId w:val="3"/>
   </w:num>
-  <w:num w:numId="5">
+  <w:num w:numId="5" w16cid:durableId="1585988388">
     <w:abstractNumId w:val="1"/>
   </w:num>
-  <w:num w:numId="6">
+  <w:num w:numId="6" w16cid:durableId="1748915581">
     <w:abstractNumId w:val="11"/>
   </w:num>
-  <w:num w:numId="7">
+  <w:num w:numId="7" w16cid:durableId="1538740510">
     <w:abstractNumId w:val="9"/>
   </w:num>
-  <w:num w:numId="8">
+  <w:num w:numId="8" w16cid:durableId="451754958">
     <w:abstractNumId w:val="8"/>
   </w:num>
-  <w:num w:numId="9">
+  <w:num w:numId="9" w16cid:durableId="64034587">
     <w:abstractNumId w:val="10"/>
   </w:num>
-  <w:num w:numId="10">
+  <w:num w:numId="10" w16cid:durableId="1467353113">
     <w:abstractNumId w:val="6"/>
   </w:num>
-  <w:num w:numId="11">
+  <w:num w:numId="11" w16cid:durableId="1313633905">
     <w:abstractNumId w:val="7"/>
   </w:num>
-  <w:num w:numId="12">
+  <w:num w:numId="12" w16cid:durableId="1219784451">
     <w:abstractNumId w:val="2"/>
   </w:num>
 </w:numbering>
 </file>
 
 <file path=word/styles.xml><?xml version="1.0" encoding="utf-8"?>
-<w:styles xmlns:mc="http://schemas.openxmlformats.org/markup-compatibility/2006" xmlns:r="http://schemas.openxmlformats.org/officeDocument/2006/relationships" xmlns:w="http://schemas.openxmlformats.org/wordprocessingml/2006/main" xmlns:w14="http://schemas.microsoft.com/office/word/2010/wordml" mc:Ignorable="w14">
+<w:styles xmlns:mc="http://schemas.openxmlformats.org/markup-compatibility/2006" xmlns:r="http://schemas.openxmlformats.org/officeDocument/2006/relationships" xmlns:w="http://schemas.openxmlformats.org/wordprocessingml/2006/main" xmlns:w14="http://schemas.microsoft.com/office/word/2010/wordml" xmlns:w15="http://schemas.microsoft.com/office/word/2012/wordml" xmlns:w16cex="http://schemas.microsoft.com/office/word/2018/wordml/cex" xmlns:w16cid="http://schemas.microsoft.com/office/word/2016/wordml/cid" xmlns:w16="http://schemas.microsoft.com/office/word/2018/wordml" xmlns:w16du="http://schemas.microsoft.com/office/word/2023/wordml/word16du" xmlns:w16sdtdh="http://schemas.microsoft.com/office/word/2020/wordml/sdtdatahash" xmlns:w16se="http://schemas.microsoft.com/office/word/2015/wordml/symex" mc:Ignorable="w14 w15 w16se w16cid w16 w16cex w16sdtdh w16du">
   <w:docDefaults>
     <w:rPrDefault>
       <w:rPr>
@@ -3119,156 +2734,394 @@
       </w:pPr>
     </w:pPrDefault>
   </w:docDefaults>
-  <w:latentStyles w:defLockedState="0" w:defUIPriority="99" w:defSemiHidden="1" w:defUnhideWhenUsed="1" w:defQFormat="0" w:count="267">
-    <w:lsdException w:name="Normal" w:semiHidden="0" w:uiPriority="0" w:unhideWhenUsed="0" w:qFormat="1"/>
-    <w:lsdException w:name="heading 1" w:semiHidden="0" w:uiPriority="9" w:unhideWhenUsed="0" w:qFormat="1"/>
-    <w:lsdException w:name="heading 2" w:uiPriority="9" w:qFormat="1"/>
-    <w:lsdException w:name="heading 3" w:uiPriority="9" w:qFormat="1"/>
-    <w:lsdException w:name="heading 4" w:uiPriority="9" w:qFormat="1"/>
-    <w:lsdException w:name="heading 5" w:uiPriority="9" w:qFormat="1"/>
-    <w:lsdException w:name="heading 6" w:uiPriority="9" w:qFormat="1"/>
-    <w:lsdException w:name="heading 7" w:uiPriority="9" w:qFormat="1"/>
-    <w:lsdException w:name="heading 8" w:uiPriority="9" w:qFormat="1"/>
-    <w:lsdException w:name="heading 9" w:uiPriority="9" w:qFormat="1"/>
-    <w:lsdException w:name="toc 1" w:uiPriority="39"/>
-    <w:lsdException w:name="toc 2" w:uiPriority="39"/>
-    <w:lsdException w:name="toc 3" w:uiPriority="39"/>
-    <w:lsdException w:name="toc 4" w:uiPriority="39"/>
-    <w:lsdException w:name="toc 5" w:uiPriority="39"/>
-    <w:lsdException w:name="toc 6" w:uiPriority="39"/>
-    <w:lsdException w:name="toc 7" w:uiPriority="39"/>
-    <w:lsdException w:name="toc 8" w:uiPriority="39"/>
-    <w:lsdException w:name="toc 9" w:uiPriority="39"/>
-    <w:lsdException w:name="caption" w:uiPriority="35" w:qFormat="1"/>
-    <w:lsdException w:name="Title" w:semiHidden="0" w:uiPriority="10" w:unhideWhenUsed="0" w:qFormat="1"/>
-    <w:lsdException w:name="Default Paragraph Font" w:uiPriority="1"/>
-    <w:lsdException w:name="Body Text" w:uiPriority="1" w:qFormat="1"/>
-    <w:lsdException w:name="Subtitle" w:semiHidden="0" w:uiPriority="11" w:unhideWhenUsed="0" w:qFormat="1"/>
-    <w:lsdException w:name="Strong" w:semiHidden="0" w:uiPriority="22" w:unhideWhenUsed="0" w:qFormat="1"/>
-    <w:lsdException w:name="Emphasis" w:semiHidden="0" w:uiPriority="20" w:unhideWhenUsed="0" w:qFormat="1"/>
-    <w:lsdException w:name="Table Grid" w:semiHidden="0" w:uiPriority="39" w:unhideWhenUsed="0"/>
-    <w:lsdException w:name="Placeholder Text" w:unhideWhenUsed="0"/>
-    <w:lsdException w:name="No Spacing" w:semiHidden="0" w:uiPriority="1" w:unhideWhenUsed="0" w:qFormat="1"/>
-    <w:lsdException w:name="Light Shading" w:semiHidden="0" w:uiPriority="60" w:unhideWhenUsed="0"/>
-    <w:lsdException w:name="Light List" w:semiHidden="0" w:uiPriority="61" w:unhideWhenUsed="0"/>
-    <w:lsdException w:name="Light Grid" w:semiHidden="0" w:uiPriority="62" w:unhideWhenUsed="0"/>
-    <w:lsdException w:name="Medium Shading 1" w:semiHidden="0" w:uiPriority="63" w:unhideWhenUsed="0"/>
-    <w:lsdException w:name="Medium Shading 2" w:semiHidden="0" w:uiPriority="64" w:unhideWhenUsed="0"/>
-    <w:lsdException w:name="Medium List 1" w:semiHidden="0" w:uiPriority="65" w:unhideWhenUsed="0"/>
-    <w:lsdException w:name="Medium List 2" w:semiHidden="0" w:uiPriority="66" w:unhideWhenUsed="0"/>
-    <w:lsdException w:name="Medium Grid 1" w:semiHidden="0" w:uiPriority="67" w:unhideWhenUsed="0"/>
-    <w:lsdException w:name="Medium Grid 2" w:semiHidden="0" w:uiPriority="68" w:unhideWhenUsed="0"/>
-    <w:lsdException w:name="Medium Grid 3" w:semiHidden="0" w:uiPriority="69" w:unhideWhenUsed="0"/>
-    <w:lsdException w:name="Dark List" w:semiHidden="0" w:uiPriority="70" w:unhideWhenUsed="0"/>
-    <w:lsdException w:name="Colorful Shading" w:semiHidden="0" w:uiPriority="71" w:unhideWhenUsed="0"/>
-    <w:lsdException w:name="Colorful List" w:semiHidden="0" w:uiPriority="72" w:unhideWhenUsed="0"/>
-    <w:lsdException w:name="Colorful Grid" w:semiHidden="0" w:uiPriority="73" w:unhideWhenUsed="0"/>
-    <w:lsdException w:name="Light Shading Accent 1" w:semiHidden="0" w:uiPriority="60" w:unhideWhenUsed="0"/>
-    <w:lsdException w:name="Light List Accent 1" w:semiHidden="0" w:uiPriority="61" w:unhideWhenUsed="0"/>
-    <w:lsdException w:name="Light Grid Accent 1" w:semiHidden="0" w:uiPriority="62" w:unhideWhenUsed="0"/>
-    <w:lsdException w:name="Medium Shading 1 Accent 1" w:semiHidden="0" w:uiPriority="63" w:unhideWhenUsed="0"/>
-    <w:lsdException w:name="Medium Shading 2 Accent 1" w:semiHidden="0" w:uiPriority="64" w:unhideWhenUsed="0"/>
-    <w:lsdException w:name="Medium List 1 Accent 1" w:semiHidden="0" w:uiPriority="65" w:unhideWhenUsed="0"/>
-    <w:lsdException w:name="Revision" w:unhideWhenUsed="0"/>
-    <w:lsdException w:name="List Paragraph" w:semiHidden="0" w:uiPriority="34" w:unhideWhenUsed="0" w:qFormat="1"/>
-    <w:lsdException w:name="Quote" w:semiHidden="0" w:uiPriority="29" w:unhideWhenUsed="0" w:qFormat="1"/>
-    <w:lsdException w:name="Intense Quote" w:semiHidden="0" w:uiPriority="30" w:unhideWhenUsed="0" w:qFormat="1"/>
-    <w:lsdException w:name="Medium List 2 Accent 1" w:semiHidden="0" w:uiPriority="66" w:unhideWhenUsed="0"/>
-    <w:lsdException w:name="Medium Grid 1 Accent 1" w:semiHidden="0" w:uiPriority="67" w:unhideWhenUsed="0"/>
-    <w:lsdException w:name="Medium Grid 2 Accent 1" w:semiHidden="0" w:uiPriority="68" w:unhideWhenUsed="0"/>
-    <w:lsdException w:name="Medium Grid 3 Accent 1" w:semiHidden="0" w:uiPriority="69" w:unhideWhenUsed="0"/>
-    <w:lsdException w:name="Dark List Accent 1" w:semiHidden="0" w:uiPriority="70" w:unhideWhenUsed="0"/>
-    <w:lsdException w:name="Colorful Shading Accent 1" w:semiHidden="0" w:uiPriority="71" w:unhideWhenUsed="0"/>
-    <w:lsdException w:name="Colorful List Accent 1" w:semiHidden="0" w:uiPriority="72" w:unhideWhenUsed="0"/>
-    <w:lsdException w:name="Colorful Grid Accent 1" w:semiHidden="0" w:uiPriority="73" w:unhideWhenUsed="0"/>
-    <w:lsdException w:name="Light Shading Accent 2" w:semiHidden="0" w:uiPriority="60" w:unhideWhenUsed="0"/>
-    <w:lsdException w:name="Light List Accent 2" w:semiHidden="0" w:uiPriority="61" w:unhideWhenUsed="0"/>
-    <w:lsdException w:name="Light Grid Accent 2" w:semiHidden="0" w:uiPriority="62" w:unhideWhenUsed="0"/>
-    <w:lsdException w:name="Medium Shading 1 Accent 2" w:semiHidden="0" w:uiPriority="63" w:unhideWhenUsed="0"/>
-    <w:lsdException w:name="Medium Shading 2 Accent 2" w:semiHidden="0" w:uiPriority="64" w:unhideWhenUsed="0"/>
-    <w:lsdException w:name="Medium List 1 Accent 2" w:semiHidden="0" w:uiPriority="65" w:unhideWhenUsed="0"/>
-    <w:lsdException w:name="Medium List 2 Accent 2" w:semiHidden="0" w:uiPriority="66" w:unhideWhenUsed="0"/>
-    <w:lsdException w:name="Medium Grid 1 Accent 2" w:semiHidden="0" w:uiPriority="67" w:unhideWhenUsed="0"/>
-    <w:lsdException w:name="Medium Grid 2 Accent 2" w:semiHidden="0" w:uiPriority="68" w:unhideWhenUsed="0"/>
-    <w:lsdException w:name="Medium Grid 3 Accent 2" w:semiHidden="0" w:uiPriority="69" w:unhideWhenUsed="0"/>
-    <w:lsdException w:name="Dark List Accent 2" w:semiHidden="0" w:uiPriority="70" w:unhideWhenUsed="0"/>
-    <w:lsdException w:name="Colorful Shading Accent 2" w:semiHidden="0" w:uiPriority="71" w:unhideWhenUsed="0"/>
-    <w:lsdException w:name="Colorful List Accent 2" w:semiHidden="0" w:uiPriority="72" w:unhideWhenUsed="0"/>
-    <w:lsdException w:name="Colorful Grid Accent 2" w:semiHidden="0" w:uiPriority="73" w:unhideWhenUsed="0"/>
-    <w:lsdException w:name="Light Shading Accent 3" w:semiHidden="0" w:uiPriority="60" w:unhideWhenUsed="0"/>
-    <w:lsdException w:name="Light List Accent 3" w:semiHidden="0" w:uiPriority="61" w:unhideWhenUsed="0"/>
-    <w:lsdException w:name="Light Grid Accent 3" w:semiHidden="0" w:uiPriority="62" w:unhideWhenUsed="0"/>
-    <w:lsdException w:name="Medium Shading 1 Accent 3" w:semiHidden="0" w:uiPriority="63" w:unhideWhenUsed="0"/>
-    <w:lsdException w:name="Medium Shading 2 Accent 3" w:semiHidden="0" w:uiPriority="64" w:unhideWhenUsed="0"/>
-    <w:lsdException w:name="Medium List 1 Accent 3" w:semiHidden="0" w:uiPriority="65" w:unhideWhenUsed="0"/>
-    <w:lsdException w:name="Medium List 2 Accent 3" w:semiHidden="0" w:uiPriority="66" w:unhideWhenUsed="0"/>
-    <w:lsdException w:name="Medium Grid 1 Accent 3" w:semiHidden="0" w:uiPriority="67" w:unhideWhenUsed="0"/>
-    <w:lsdException w:name="Medium Grid 2 Accent 3" w:semiHidden="0" w:uiPriority="68" w:unhideWhenUsed="0"/>
-    <w:lsdException w:name="Medium Grid 3 Accent 3" w:semiHidden="0" w:uiPriority="69" w:unhideWhenUsed="0"/>
-    <w:lsdException w:name="Dark List Accent 3" w:semiHidden="0" w:uiPriority="70" w:unhideWhenUsed="0"/>
-    <w:lsdException w:name="Colorful Shading Accent 3" w:semiHidden="0" w:uiPriority="71" w:unhideWhenUsed="0"/>
-    <w:lsdException w:name="Colorful List Accent 3" w:semiHidden="0" w:uiPriority="72" w:unhideWhenUsed="0"/>
-    <w:lsdException w:name="Colorful Grid Accent 3" w:semiHidden="0" w:uiPriority="73" w:unhideWhenUsed="0"/>
-    <w:lsdException w:name="Light Shading Accent 4" w:semiHidden="0" w:uiPriority="60" w:unhideWhenUsed="0"/>
-    <w:lsdException w:name="Light List Accent 4" w:semiHidden="0" w:uiPriority="61" w:unhideWhenUsed="0"/>
-    <w:lsdException w:name="Light Grid Accent 4" w:semiHidden="0" w:uiPriority="62" w:unhideWhenUsed="0"/>
-    <w:lsdException w:name="Medium Shading 1 Accent 4" w:semiHidden="0" w:uiPriority="63" w:unhideWhenUsed="0"/>
-    <w:lsdException w:name="Medium Shading 2 Accent 4" w:semiHidden="0" w:uiPriority="64" w:unhideWhenUsed="0"/>
-    <w:lsdException w:name="Medium List 1 Accent 4" w:semiHidden="0" w:uiPriority="65" w:unhideWhenUsed="0"/>
-    <w:lsdException w:name="Medium List 2 Accent 4" w:semiHidden="0" w:uiPriority="66" w:unhideWhenUsed="0"/>
-    <w:lsdException w:name="Medium Grid 1 Accent 4" w:semiHidden="0" w:uiPriority="67" w:unhideWhenUsed="0"/>
-    <w:lsdException w:name="Medium Grid 2 Accent 4" w:semiHidden="0" w:uiPriority="68" w:unhideWhenUsed="0"/>
-    <w:lsdException w:name="Medium Grid 3 Accent 4" w:semiHidden="0" w:uiPriority="69" w:unhideWhenUsed="0"/>
-    <w:lsdException w:name="Dark List Accent 4" w:semiHidden="0" w:uiPriority="70" w:unhideWhenUsed="0"/>
-    <w:lsdException w:name="Colorful Shading Accent 4" w:semiHidden="0" w:uiPriority="71" w:unhideWhenUsed="0"/>
-    <w:lsdException w:name="Colorful List Accent 4" w:semiHidden="0" w:uiPriority="72" w:unhideWhenUsed="0"/>
-    <w:lsdException w:name="Colorful Grid Accent 4" w:semiHidden="0" w:uiPriority="73" w:unhideWhenUsed="0"/>
-    <w:lsdException w:name="Light Shading Accent 5" w:semiHidden="0" w:uiPriority="60" w:unhideWhenUsed="0"/>
-    <w:lsdException w:name="Light List Accent 5" w:semiHidden="0" w:uiPriority="61" w:unhideWhenUsed="0"/>
-    <w:lsdException w:name="Light Grid Accent 5" w:semiHidden="0" w:uiPriority="62" w:unhideWhenUsed="0"/>
-    <w:lsdException w:name="Medium Shading 1 Accent 5" w:semiHidden="0" w:uiPriority="63" w:unhideWhenUsed="0"/>
-    <w:lsdException w:name="Medium Shading 2 Accent 5" w:semiHidden="0" w:uiPriority="64" w:unhideWhenUsed="0"/>
-    <w:lsdException w:name="Medium List 1 Accent 5" w:semiHidden="0" w:uiPriority="65" w:unhideWhenUsed="0"/>
-    <w:lsdException w:name="Medium List 2 Accent 5" w:semiHidden="0" w:uiPriority="66" w:unhideWhenUsed="0"/>
-    <w:lsdException w:name="Medium Grid 1 Accent 5" w:semiHidden="0" w:uiPriority="67" w:unhideWhenUsed="0"/>
-    <w:lsdException w:name="Medium Grid 2 Accent 5" w:semiHidden="0" w:uiPriority="68" w:unhideWhenUsed="0"/>
-    <w:lsdException w:name="Medium Grid 3 Accent 5" w:semiHidden="0" w:uiPriority="69" w:unhideWhenUsed="0"/>
-    <w:lsdException w:name="Dark List Accent 5" w:semiHidden="0" w:uiPriority="70" w:unhideWhenUsed="0"/>
-    <w:lsdException w:name="Colorful Shading Accent 5" w:semiHidden="0" w:uiPriority="71" w:unhideWhenUsed="0"/>
-    <w:lsdException w:name="Colorful List Accent 5" w:semiHidden="0" w:uiPriority="72" w:unhideWhenUsed="0"/>
-    <w:lsdException w:name="Colorful Grid Accent 5" w:semiHidden="0" w:uiPriority="73" w:unhideWhenUsed="0"/>
-    <w:lsdException w:name="Light Shading Accent 6" w:semiHidden="0" w:uiPriority="60" w:unhideWhenUsed="0"/>
-    <w:lsdException w:name="Light List Accent 6" w:semiHidden="0" w:uiPriority="61" w:unhideWhenUsed="0"/>
-    <w:lsdException w:name="Light Grid Accent 6" w:semiHidden="0" w:uiPriority="62" w:unhideWhenUsed="0"/>
-    <w:lsdException w:name="Medium Shading 1 Accent 6" w:semiHidden="0" w:uiPriority="63" w:unhideWhenUsed="0"/>
-    <w:lsdException w:name="Medium Shading 2 Accent 6" w:semiHidden="0" w:uiPriority="64" w:unhideWhenUsed="0"/>
-    <w:lsdException w:name="Medium List 1 Accent 6" w:semiHidden="0" w:uiPriority="65" w:unhideWhenUsed="0"/>
-    <w:lsdException w:name="Medium List 2 Accent 6" w:semiHidden="0" w:uiPriority="66" w:unhideWhenUsed="0"/>
-    <w:lsdException w:name="Medium Grid 1 Accent 6" w:semiHidden="0" w:uiPriority="67" w:unhideWhenUsed="0"/>
-    <w:lsdException w:name="Medium Grid 2 Accent 6" w:semiHidden="0" w:uiPriority="68" w:unhideWhenUsed="0"/>
-    <w:lsdException w:name="Medium Grid 3 Accent 6" w:semiHidden="0" w:uiPriority="69" w:unhideWhenUsed="0"/>
-    <w:lsdException w:name="Dark List Accent 6" w:semiHidden="0" w:uiPriority="70" w:unhideWhenUsed="0"/>
-    <w:lsdException w:name="Colorful Shading Accent 6" w:semiHidden="0" w:uiPriority="71" w:unhideWhenUsed="0"/>
-    <w:lsdException w:name="Colorful List Accent 6" w:semiHidden="0" w:uiPriority="72" w:unhideWhenUsed="0"/>
-    <w:lsdException w:name="Colorful Grid Accent 6" w:semiHidden="0" w:uiPriority="73" w:unhideWhenUsed="0"/>
-    <w:lsdException w:name="Subtle Emphasis" w:semiHidden="0" w:uiPriority="19" w:unhideWhenUsed="0" w:qFormat="1"/>
-    <w:lsdException w:name="Intense Emphasis" w:semiHidden="0" w:uiPriority="21" w:unhideWhenUsed="0" w:qFormat="1"/>
-    <w:lsdException w:name="Subtle Reference" w:semiHidden="0" w:uiPriority="31" w:unhideWhenUsed="0" w:qFormat="1"/>
-    <w:lsdException w:name="Intense Reference" w:semiHidden="0" w:uiPriority="32" w:unhideWhenUsed="0" w:qFormat="1"/>
-    <w:lsdException w:name="Book Title" w:semiHidden="0" w:uiPriority="33" w:unhideWhenUsed="0" w:qFormat="1"/>
-    <w:lsdException w:name="Bibliography" w:uiPriority="37"/>
-    <w:lsdException w:name="TOC Heading" w:uiPriority="39" w:qFormat="1"/>
+  <w:latentStyles w:defLockedState="0" w:defUIPriority="99" w:defSemiHidden="0" w:defUnhideWhenUsed="0" w:defQFormat="0" w:count="376">
+    <w:lsdException w:name="Normal" w:uiPriority="0" w:qFormat="1"/>
+    <w:lsdException w:name="heading 1" w:uiPriority="9" w:qFormat="1"/>
+    <w:lsdException w:name="heading 2" w:semiHidden="1" w:uiPriority="9" w:unhideWhenUsed="1" w:qFormat="1"/>
+    <w:lsdException w:name="heading 3" w:semiHidden="1" w:uiPriority="9" w:unhideWhenUsed="1" w:qFormat="1"/>
+    <w:lsdException w:name="heading 4" w:semiHidden="1" w:uiPriority="9" w:unhideWhenUsed="1" w:qFormat="1"/>
+    <w:lsdException w:name="heading 5" w:semiHidden="1" w:uiPriority="9" w:unhideWhenUsed="1" w:qFormat="1"/>
+    <w:lsdException w:name="heading 6" w:semiHidden="1" w:uiPriority="9" w:unhideWhenUsed="1" w:qFormat="1"/>
+    <w:lsdException w:name="heading 7" w:semiHidden="1" w:uiPriority="9" w:unhideWhenUsed="1" w:qFormat="1"/>
+    <w:lsdException w:name="heading 8" w:semiHidden="1" w:uiPriority="9" w:unhideWhenUsed="1" w:qFormat="1"/>
+    <w:lsdException w:name="heading 9" w:semiHidden="1" w:uiPriority="9" w:unhideWhenUsed="1" w:qFormat="1"/>
+    <w:lsdException w:name="index 1" w:semiHidden="1" w:unhideWhenUsed="1"/>
+    <w:lsdException w:name="index 2" w:semiHidden="1" w:unhideWhenUsed="1"/>
+    <w:lsdException w:name="index 3" w:semiHidden="1" w:unhideWhenUsed="1"/>
+    <w:lsdException w:name="index 4" w:semiHidden="1" w:unhideWhenUsed="1"/>
+    <w:lsdException w:name="index 5" w:semiHidden="1" w:unhideWhenUsed="1"/>
+    <w:lsdException w:name="index 6" w:semiHidden="1" w:unhideWhenUsed="1"/>
+    <w:lsdException w:name="index 7" w:semiHidden="1" w:unhideWhenUsed="1"/>
+    <w:lsdException w:name="index 8" w:semiHidden="1" w:unhideWhenUsed="1"/>
+    <w:lsdException w:name="index 9" w:semiHidden="1" w:unhideWhenUsed="1"/>
+    <w:lsdException w:name="toc 1" w:semiHidden="1" w:uiPriority="39" w:unhideWhenUsed="1"/>
+    <w:lsdException w:name="toc 2" w:semiHidden="1" w:uiPriority="39" w:unhideWhenUsed="1"/>
+    <w:lsdException w:name="toc 3" w:semiHidden="1" w:uiPriority="39" w:unhideWhenUsed="1"/>
+    <w:lsdException w:name="toc 4" w:semiHidden="1" w:uiPriority="39" w:unhideWhenUsed="1"/>
+    <w:lsdException w:name="toc 5" w:semiHidden="1" w:uiPriority="39" w:unhideWhenUsed="1"/>
+    <w:lsdException w:name="toc 6" w:semiHidden="1" w:uiPriority="39" w:unhideWhenUsed="1"/>
+    <w:lsdException w:name="toc 7" w:semiHidden="1" w:uiPriority="39" w:unhideWhenUsed="1"/>
+    <w:lsdException w:name="toc 8" w:semiHidden="1" w:uiPriority="39" w:unhideWhenUsed="1"/>
+    <w:lsdException w:name="toc 9" w:semiHidden="1" w:uiPriority="39" w:unhideWhenUsed="1"/>
+    <w:lsdException w:name="Normal Indent" w:semiHidden="1" w:unhideWhenUsed="1"/>
+    <w:lsdException w:name="footnote text" w:semiHidden="1" w:unhideWhenUsed="1"/>
+    <w:lsdException w:name="annotation text" w:semiHidden="1" w:unhideWhenUsed="1"/>
+    <w:lsdException w:name="header" w:semiHidden="1" w:unhideWhenUsed="1"/>
+    <w:lsdException w:name="footer" w:semiHidden="1" w:unhideWhenUsed="1"/>
+    <w:lsdException w:name="index heading" w:semiHidden="1" w:unhideWhenUsed="1"/>
+    <w:lsdException w:name="caption" w:semiHidden="1" w:uiPriority="35" w:unhideWhenUsed="1" w:qFormat="1"/>
+    <w:lsdException w:name="table of figures" w:semiHidden="1" w:unhideWhenUsed="1"/>
+    <w:lsdException w:name="envelope address" w:semiHidden="1" w:unhideWhenUsed="1"/>
+    <w:lsdException w:name="envelope return" w:semiHidden="1" w:unhideWhenUsed="1"/>
+    <w:lsdException w:name="footnote reference" w:semiHidden="1" w:unhideWhenUsed="1"/>
+    <w:lsdException w:name="annotation reference" w:semiHidden="1" w:unhideWhenUsed="1"/>
+    <w:lsdException w:name="line number" w:semiHidden="1" w:unhideWhenUsed="1"/>
+    <w:lsdException w:name="page number" w:semiHidden="1" w:unhideWhenUsed="1"/>
+    <w:lsdException w:name="endnote reference" w:semiHidden="1" w:unhideWhenUsed="1"/>
+    <w:lsdException w:name="endnote text" w:semiHidden="1" w:unhideWhenUsed="1"/>
+    <w:lsdException w:name="table of authorities" w:semiHidden="1" w:unhideWhenUsed="1"/>
+    <w:lsdException w:name="macro" w:semiHidden="1" w:unhideWhenUsed="1"/>
+    <w:lsdException w:name="toa heading" w:semiHidden="1" w:unhideWhenUsed="1"/>
+    <w:lsdException w:name="List" w:semiHidden="1" w:unhideWhenUsed="1"/>
+    <w:lsdException w:name="List Bullet" w:semiHidden="1" w:unhideWhenUsed="1"/>
+    <w:lsdException w:name="List Number" w:semiHidden="1" w:unhideWhenUsed="1"/>
+    <w:lsdException w:name="List 2" w:semiHidden="1" w:unhideWhenUsed="1"/>
+    <w:lsdException w:name="List 3" w:semiHidden="1" w:unhideWhenUsed="1"/>
+    <w:lsdException w:name="List 4" w:semiHidden="1" w:unhideWhenUsed="1"/>
+    <w:lsdException w:name="List 5" w:semiHidden="1" w:unhideWhenUsed="1"/>
+    <w:lsdException w:name="List Bullet 2" w:semiHidden="1" w:unhideWhenUsed="1"/>
+    <w:lsdException w:name="List Bullet 3" w:semiHidden="1" w:unhideWhenUsed="1"/>
+    <w:lsdException w:name="List Bullet 4" w:semiHidden="1" w:unhideWhenUsed="1"/>
+    <w:lsdException w:name="List Bullet 5" w:semiHidden="1" w:unhideWhenUsed="1"/>
+    <w:lsdException w:name="List Number 2" w:semiHidden="1" w:unhideWhenUsed="1"/>
+    <w:lsdException w:name="List Number 3" w:semiHidden="1" w:unhideWhenUsed="1"/>
+    <w:lsdException w:name="List Number 4" w:semiHidden="1" w:unhideWhenUsed="1"/>
+    <w:lsdException w:name="List Number 5" w:semiHidden="1" w:unhideWhenUsed="1"/>
+    <w:lsdException w:name="Title" w:uiPriority="10" w:qFormat="1"/>
+    <w:lsdException w:name="Closing" w:semiHidden="1" w:unhideWhenUsed="1"/>
+    <w:lsdException w:name="Signature" w:semiHidden="1" w:unhideWhenUsed="1"/>
+    <w:lsdException w:name="Default Paragraph Font" w:semiHidden="1" w:uiPriority="1" w:unhideWhenUsed="1"/>
+    <w:lsdException w:name="Body Text" w:semiHidden="1" w:uiPriority="1" w:unhideWhenUsed="1" w:qFormat="1"/>
+    <w:lsdException w:name="Body Text Indent" w:semiHidden="1" w:unhideWhenUsed="1"/>
+    <w:lsdException w:name="List Continue" w:semiHidden="1" w:unhideWhenUsed="1"/>
+    <w:lsdException w:name="List Continue 2" w:semiHidden="1" w:unhideWhenUsed="1"/>
+    <w:lsdException w:name="List Continue 3" w:semiHidden="1" w:unhideWhenUsed="1"/>
+    <w:lsdException w:name="List Continue 4" w:semiHidden="1" w:unhideWhenUsed="1"/>
+    <w:lsdException w:name="List Continue 5" w:semiHidden="1" w:unhideWhenUsed="1"/>
+    <w:lsdException w:name="Message Header" w:semiHidden="1" w:unhideWhenUsed="1"/>
+    <w:lsdException w:name="Subtitle" w:uiPriority="11" w:qFormat="1"/>
+    <w:lsdException w:name="Salutation" w:semiHidden="1" w:unhideWhenUsed="1"/>
+    <w:lsdException w:name="Date" w:semiHidden="1" w:unhideWhenUsed="1"/>
+    <w:lsdException w:name="Body Text First Indent" w:semiHidden="1" w:unhideWhenUsed="1"/>
+    <w:lsdException w:name="Body Text First Indent 2" w:semiHidden="1" w:unhideWhenUsed="1"/>
+    <w:lsdException w:name="Note Heading" w:semiHidden="1" w:unhideWhenUsed="1"/>
+    <w:lsdException w:name="Body Text 2" w:semiHidden="1" w:unhideWhenUsed="1"/>
+    <w:lsdException w:name="Body Text 3" w:semiHidden="1" w:unhideWhenUsed="1"/>
+    <w:lsdException w:name="Body Text Indent 2" w:semiHidden="1" w:unhideWhenUsed="1"/>
+    <w:lsdException w:name="Body Text Indent 3" w:semiHidden="1" w:unhideWhenUsed="1"/>
+    <w:lsdException w:name="Block Text" w:semiHidden="1" w:unhideWhenUsed="1"/>
+    <w:lsdException w:name="Hyperlink" w:semiHidden="1" w:unhideWhenUsed="1"/>
+    <w:lsdException w:name="FollowedHyperlink" w:semiHidden="1" w:unhideWhenUsed="1"/>
+    <w:lsdException w:name="Strong" w:uiPriority="22" w:qFormat="1"/>
+    <w:lsdException w:name="Emphasis" w:uiPriority="20" w:qFormat="1"/>
+    <w:lsdException w:name="Document Map" w:semiHidden="1" w:unhideWhenUsed="1"/>
+    <w:lsdException w:name="Plain Text" w:semiHidden="1" w:unhideWhenUsed="1"/>
+    <w:lsdException w:name="E-mail Signature" w:semiHidden="1" w:unhideWhenUsed="1"/>
+    <w:lsdException w:name="HTML Top of Form" w:semiHidden="1" w:unhideWhenUsed="1"/>
+    <w:lsdException w:name="HTML Bottom of Form" w:semiHidden="1" w:unhideWhenUsed="1"/>
+    <w:lsdException w:name="Normal (Web)" w:semiHidden="1" w:unhideWhenUsed="1"/>
+    <w:lsdException w:name="HTML Acronym" w:semiHidden="1" w:unhideWhenUsed="1"/>
+    <w:lsdException w:name="HTML Address" w:semiHidden="1" w:unhideWhenUsed="1"/>
+    <w:lsdException w:name="HTML Cite" w:semiHidden="1" w:unhideWhenUsed="1"/>
+    <w:lsdException w:name="HTML Code" w:semiHidden="1" w:unhideWhenUsed="1"/>
+    <w:lsdException w:name="HTML Definition" w:semiHidden="1" w:unhideWhenUsed="1"/>
+    <w:lsdException w:name="HTML Keyboard" w:semiHidden="1" w:unhideWhenUsed="1"/>
+    <w:lsdException w:name="HTML Preformatted" w:semiHidden="1" w:unhideWhenUsed="1"/>
+    <w:lsdException w:name="HTML Sample" w:semiHidden="1" w:unhideWhenUsed="1"/>
+    <w:lsdException w:name="HTML Typewriter" w:semiHidden="1" w:unhideWhenUsed="1"/>
+    <w:lsdException w:name="HTML Variable" w:semiHidden="1" w:unhideWhenUsed="1"/>
+    <w:lsdException w:name="Normal Table" w:semiHidden="1" w:unhideWhenUsed="1"/>
+    <w:lsdException w:name="annotation subject" w:semiHidden="1" w:unhideWhenUsed="1"/>
+    <w:lsdException w:name="No List" w:semiHidden="1" w:unhideWhenUsed="1"/>
+    <w:lsdException w:name="Outline List 1" w:semiHidden="1" w:unhideWhenUsed="1"/>
+    <w:lsdException w:name="Outline List 2" w:semiHidden="1" w:unhideWhenUsed="1"/>
+    <w:lsdException w:name="Outline List 3" w:semiHidden="1" w:unhideWhenUsed="1"/>
+    <w:lsdException w:name="Table Simple 1" w:semiHidden="1" w:unhideWhenUsed="1"/>
+    <w:lsdException w:name="Table Simple 2" w:semiHidden="1" w:unhideWhenUsed="1"/>
+    <w:lsdException w:name="Table Simple 3" w:semiHidden="1" w:unhideWhenUsed="1"/>
+    <w:lsdException w:name="Table Classic 1" w:semiHidden="1" w:unhideWhenUsed="1"/>
+    <w:lsdException w:name="Table Classic 2" w:semiHidden="1" w:unhideWhenUsed="1"/>
+    <w:lsdException w:name="Table Classic 3" w:semiHidden="1" w:unhideWhenUsed="1"/>
+    <w:lsdException w:name="Table Classic 4" w:semiHidden="1" w:unhideWhenUsed="1"/>
+    <w:lsdException w:name="Table Colorful 1" w:semiHidden="1" w:unhideWhenUsed="1"/>
+    <w:lsdException w:name="Table Colorful 2" w:semiHidden="1" w:unhideWhenUsed="1"/>
+    <w:lsdException w:name="Table Colorful 3" w:semiHidden="1" w:unhideWhenUsed="1"/>
+    <w:lsdException w:name="Table Columns 1" w:semiHidden="1" w:unhideWhenUsed="1"/>
+    <w:lsdException w:name="Table Columns 2" w:semiHidden="1" w:unhideWhenUsed="1"/>
+    <w:lsdException w:name="Table Columns 3" w:semiHidden="1" w:unhideWhenUsed="1"/>
+    <w:lsdException w:name="Table Columns 4" w:semiHidden="1" w:unhideWhenUsed="1"/>
+    <w:lsdException w:name="Table Columns 5" w:semiHidden="1" w:unhideWhenUsed="1"/>
+    <w:lsdException w:name="Table Grid 1" w:semiHidden="1" w:unhideWhenUsed="1"/>
+    <w:lsdException w:name="Table Grid 2" w:semiHidden="1" w:unhideWhenUsed="1"/>
+    <w:lsdException w:name="Table Grid 3" w:semiHidden="1" w:unhideWhenUsed="1"/>
+    <w:lsdException w:name="Table Grid 4" w:semiHidden="1" w:unhideWhenUsed="1"/>
+    <w:lsdException w:name="Table Grid 5" w:semiHidden="1" w:unhideWhenUsed="1"/>
+    <w:lsdException w:name="Table Grid 6" w:semiHidden="1" w:unhideWhenUsed="1"/>
+    <w:lsdException w:name="Table Grid 7" w:semiHidden="1" w:unhideWhenUsed="1"/>
+    <w:lsdException w:name="Table Grid 8" w:semiHidden="1" w:unhideWhenUsed="1"/>
+    <w:lsdException w:name="Table List 1" w:semiHidden="1" w:unhideWhenUsed="1"/>
+    <w:lsdException w:name="Table List 2" w:semiHidden="1" w:unhideWhenUsed="1"/>
+    <w:lsdException w:name="Table List 3" w:semiHidden="1" w:unhideWhenUsed="1"/>
+    <w:lsdException w:name="Table List 4" w:semiHidden="1" w:unhideWhenUsed="1"/>
+    <w:lsdException w:name="Table List 5" w:semiHidden="1" w:unhideWhenUsed="1"/>
+    <w:lsdException w:name="Table List 6" w:semiHidden="1" w:unhideWhenUsed="1"/>
+    <w:lsdException w:name="Table List 7" w:semiHidden="1" w:unhideWhenUsed="1"/>
+    <w:lsdException w:name="Table List 8" w:semiHidden="1" w:unhideWhenUsed="1"/>
+    <w:lsdException w:name="Table 3D effects 1" w:semiHidden="1" w:unhideWhenUsed="1"/>
+    <w:lsdException w:name="Table 3D effects 2" w:semiHidden="1" w:unhideWhenUsed="1"/>
+    <w:lsdException w:name="Table 3D effects 3" w:semiHidden="1" w:unhideWhenUsed="1"/>
+    <w:lsdException w:name="Table Contemporary" w:semiHidden="1" w:unhideWhenUsed="1"/>
+    <w:lsdException w:name="Table Elegant" w:semiHidden="1" w:unhideWhenUsed="1"/>
+    <w:lsdException w:name="Table Professional" w:semiHidden="1" w:unhideWhenUsed="1"/>
+    <w:lsdException w:name="Table Subtle 1" w:semiHidden="1" w:unhideWhenUsed="1"/>
+    <w:lsdException w:name="Table Subtle 2" w:semiHidden="1" w:unhideWhenUsed="1"/>
+    <w:lsdException w:name="Table Web 1" w:semiHidden="1" w:unhideWhenUsed="1"/>
+    <w:lsdException w:name="Table Web 2" w:semiHidden="1" w:unhideWhenUsed="1"/>
+    <w:lsdException w:name="Table Web 3" w:semiHidden="1" w:unhideWhenUsed="1"/>
+    <w:lsdException w:name="Balloon Text" w:semiHidden="1" w:unhideWhenUsed="1"/>
+    <w:lsdException w:name="Table Grid" w:uiPriority="39"/>
+    <w:lsdException w:name="Table Theme" w:semiHidden="1" w:unhideWhenUsed="1"/>
+    <w:lsdException w:name="Placeholder Text" w:semiHidden="1"/>
+    <w:lsdException w:name="No Spacing" w:uiPriority="1" w:qFormat="1"/>
+    <w:lsdException w:name="Light Shading" w:uiPriority="60"/>
+    <w:lsdException w:name="Light List" w:uiPriority="61"/>
+    <w:lsdException w:name="Light Grid" w:uiPriority="62"/>
+    <w:lsdException w:name="Medium Shading 1" w:uiPriority="63"/>
+    <w:lsdException w:name="Medium Shading 2" w:uiPriority="64"/>
+    <w:lsdException w:name="Medium List 1" w:uiPriority="65"/>
+    <w:lsdException w:name="Medium List 2" w:uiPriority="66"/>
+    <w:lsdException w:name="Medium Grid 1" w:uiPriority="67"/>
+    <w:lsdException w:name="Medium Grid 2" w:uiPriority="68"/>
+    <w:lsdException w:name="Medium Grid 3" w:uiPriority="69"/>
+    <w:lsdException w:name="Dark List" w:uiPriority="70"/>
+    <w:lsdException w:name="Colorful Shading" w:uiPriority="71"/>
+    <w:lsdException w:name="Colorful List" w:uiPriority="72"/>
+    <w:lsdException w:name="Colorful Grid" w:uiPriority="73"/>
+    <w:lsdException w:name="Light Shading Accent 1" w:uiPriority="60"/>
+    <w:lsdException w:name="Light List Accent 1" w:uiPriority="61"/>
+    <w:lsdException w:name="Light Grid Accent 1" w:uiPriority="62"/>
+    <w:lsdException w:name="Medium Shading 1 Accent 1" w:uiPriority="63"/>
+    <w:lsdException w:name="Medium Shading 2 Accent 1" w:uiPriority="64"/>
+    <w:lsdException w:name="Medium List 1 Accent 1" w:uiPriority="65"/>
+    <w:lsdException w:name="Revision" w:semiHidden="1"/>
+    <w:lsdException w:name="List Paragraph" w:uiPriority="34" w:qFormat="1"/>
+    <w:lsdException w:name="Quote" w:uiPriority="29" w:qFormat="1"/>
+    <w:lsdException w:name="Intense Quote" w:uiPriority="30" w:qFormat="1"/>
+    <w:lsdException w:name="Medium List 2 Accent 1" w:uiPriority="66"/>
+    <w:lsdException w:name="Medium Grid 1 Accent 1" w:uiPriority="67"/>
+    <w:lsdException w:name="Medium Grid 2 Accent 1" w:uiPriority="68"/>
+    <w:lsdException w:name="Medium Grid 3 Accent 1" w:uiPriority="69"/>
+    <w:lsdException w:name="Dark List Accent 1" w:uiPriority="70"/>
+    <w:lsdException w:name="Colorful Shading Accent 1" w:uiPriority="71"/>
+    <w:lsdException w:name="Colorful List Accent 1" w:uiPriority="72"/>
+    <w:lsdException w:name="Colorful Grid Accent 1" w:uiPriority="73"/>
+    <w:lsdException w:name="Light Shading Accent 2" w:uiPriority="60"/>
+    <w:lsdException w:name="Light List Accent 2" w:uiPriority="61"/>
+    <w:lsdException w:name="Light Grid Accent 2" w:uiPriority="62"/>
+    <w:lsdException w:name="Medium Shading 1 Accent 2" w:uiPriority="63"/>
+    <w:lsdException w:name="Medium Shading 2 Accent 2" w:uiPriority="64"/>
+    <w:lsdException w:name="Medium List 1 Accent 2" w:uiPriority="65"/>
+    <w:lsdException w:name="Medium List 2 Accent 2" w:uiPriority="66"/>
+    <w:lsdException w:name="Medium Grid 1 Accent 2" w:uiPriority="67"/>
+    <w:lsdException w:name="Medium Grid 2 Accent 2" w:uiPriority="68"/>
+    <w:lsdException w:name="Medium Grid 3 Accent 2" w:uiPriority="69"/>
+    <w:lsdException w:name="Dark List Accent 2" w:uiPriority="70"/>
+    <w:lsdException w:name="Colorful Shading Accent 2" w:uiPriority="71"/>
+    <w:lsdException w:name="Colorful List Accent 2" w:uiPriority="72"/>
+    <w:lsdException w:name="Colorful Grid Accent 2" w:uiPriority="73"/>
+    <w:lsdException w:name="Light Shading Accent 3" w:uiPriority="60"/>
+    <w:lsdException w:name="Light List Accent 3" w:uiPriority="61"/>
+    <w:lsdException w:name="Light Grid Accent 3" w:uiPriority="62"/>
+    <w:lsdException w:name="Medium Shading 1 Accent 3" w:uiPriority="63"/>
+    <w:lsdException w:name="Medium Shading 2 Accent 3" w:uiPriority="64"/>
+    <w:lsdException w:name="Medium List 1 Accent 3" w:uiPriority="65"/>
+    <w:lsdException w:name="Medium List 2 Accent 3" w:uiPriority="66"/>
+    <w:lsdException w:name="Medium Grid 1 Accent 3" w:uiPriority="67"/>
+    <w:lsdException w:name="Medium Grid 2 Accent 3" w:uiPriority="68"/>
+    <w:lsdException w:name="Medium Grid 3 Accent 3" w:uiPriority="69"/>
+    <w:lsdException w:name="Dark List Accent 3" w:uiPriority="70"/>
+    <w:lsdException w:name="Colorful Shading Accent 3" w:uiPriority="71"/>
+    <w:lsdException w:name="Colorful List Accent 3" w:uiPriority="72"/>
+    <w:lsdException w:name="Colorful Grid Accent 3" w:uiPriority="73"/>
+    <w:lsdException w:name="Light Shading Accent 4" w:uiPriority="60"/>
+    <w:lsdException w:name="Light List Accent 4" w:uiPriority="61"/>
+    <w:lsdException w:name="Light Grid Accent 4" w:uiPriority="62"/>
+    <w:lsdException w:name="Medium Shading 1 Accent 4" w:uiPriority="63"/>
+    <w:lsdException w:name="Medium Shading 2 Accent 4" w:uiPriority="64"/>
+    <w:lsdException w:name="Medium List 1 Accent 4" w:uiPriority="65"/>
+    <w:lsdException w:name="Medium List 2 Accent 4" w:uiPriority="66"/>
+    <w:lsdException w:name="Medium Grid 1 Accent 4" w:uiPriority="67"/>
+    <w:lsdException w:name="Medium Grid 2 Accent 4" w:uiPriority="68"/>
+    <w:lsdException w:name="Medium Grid 3 Accent 4" w:uiPriority="69"/>
+    <w:lsdException w:name="Dark List Accent 4" w:uiPriority="70"/>
+    <w:lsdException w:name="Colorful Shading Accent 4" w:uiPriority="71"/>
+    <w:lsdException w:name="Colorful List Accent 4" w:uiPriority="72"/>
+    <w:lsdException w:name="Colorful Grid Accent 4" w:uiPriority="73"/>
+    <w:lsdException w:name="Light Shading Accent 5" w:uiPriority="60"/>
+    <w:lsdException w:name="Light List Accent 5" w:uiPriority="61"/>
+    <w:lsdException w:name="Light Grid Accent 5" w:uiPriority="62"/>
+    <w:lsdException w:name="Medium Shading 1 Accent 5" w:uiPriority="63"/>
+    <w:lsdException w:name="Medium Shading 2 Accent 5" w:uiPriority="64"/>
+    <w:lsdException w:name="Medium List 1 Accent 5" w:uiPriority="65"/>
+    <w:lsdException w:name="Medium List 2 Accent 5" w:uiPriority="66"/>
+    <w:lsdException w:name="Medium Grid 1 Accent 5" w:uiPriority="67"/>
+    <w:lsdException w:name="Medium Grid 2 Accent 5" w:uiPriority="68"/>
+    <w:lsdException w:name="Medium Grid 3 Accent 5" w:uiPriority="69"/>
+    <w:lsdException w:name="Dark List Accent 5" w:uiPriority="70"/>
+    <w:lsdException w:name="Colorful Shading Accent 5" w:uiPriority="71"/>
+    <w:lsdException w:name="Colorful List Accent 5" w:uiPriority="72"/>
+    <w:lsdException w:name="Colorful Grid Accent 5" w:uiPriority="73"/>
+    <w:lsdException w:name="Light Shading Accent 6" w:uiPriority="60"/>
+    <w:lsdException w:name="Light List Accent 6" w:uiPriority="61"/>
+    <w:lsdException w:name="Light Grid Accent 6" w:uiPriority="62"/>
+    <w:lsdException w:name="Medium Shading 1 Accent 6" w:uiPriority="63"/>
+    <w:lsdException w:name="Medium Shading 2 Accent 6" w:uiPriority="64"/>
+    <w:lsdException w:name="Medium List 1 Accent 6" w:uiPriority="65"/>
+    <w:lsdException w:name="Medium List 2 Accent 6" w:uiPriority="66"/>
+    <w:lsdException w:name="Medium Grid 1 Accent 6" w:uiPriority="67"/>
+    <w:lsdException w:name="Medium Grid 2 Accent 6" w:uiPriority="68"/>
+    <w:lsdException w:name="Medium Grid 3 Accent 6" w:uiPriority="69"/>
+    <w:lsdException w:name="Dark List Accent 6" w:uiPriority="70"/>
+    <w:lsdException w:name="Colorful Shading Accent 6" w:uiPriority="71"/>
+    <w:lsdException w:name="Colorful List Accent 6" w:uiPriority="72"/>
+    <w:lsdException w:name="Colorful Grid Accent 6" w:uiPriority="73"/>
+    <w:lsdException w:name="Subtle Emphasis" w:uiPriority="19" w:qFormat="1"/>
+    <w:lsdException w:name="Intense Emphasis" w:uiPriority="21" w:qFormat="1"/>
+    <w:lsdException w:name="Subtle Reference" w:uiPriority="31" w:qFormat="1"/>
+    <w:lsdException w:name="Intense Reference" w:uiPriority="32" w:qFormat="1"/>
+    <w:lsdException w:name="Book Title" w:uiPriority="33" w:qFormat="1"/>
+    <w:lsdException w:name="Bibliography" w:semiHidden="1" w:uiPriority="37" w:unhideWhenUsed="1"/>
+    <w:lsdException w:name="TOC Heading" w:semiHidden="1" w:uiPriority="39" w:unhideWhenUsed="1" w:qFormat="1"/>
+    <w:lsdException w:name="Plain Table 1" w:uiPriority="41"/>
+    <w:lsdException w:name="Plain Table 2" w:uiPriority="42"/>
+    <w:lsdException w:name="Plain Table 3" w:uiPriority="43"/>
+    <w:lsdException w:name="Plain Table 4" w:uiPriority="44"/>
+    <w:lsdException w:name="Plain Table 5" w:uiPriority="45"/>
+    <w:lsdException w:name="Grid Table Light" w:uiPriority="40"/>
+    <w:lsdException w:name="Grid Table 1 Light" w:uiPriority="46"/>
+    <w:lsdException w:name="Grid Table 2" w:uiPriority="47"/>
+    <w:lsdException w:name="Grid Table 3" w:uiPriority="48"/>
+    <w:lsdException w:name="Grid Table 4" w:uiPriority="49"/>
+    <w:lsdException w:name="Grid Table 5 Dark" w:uiPriority="50"/>
+    <w:lsdException w:name="Grid Table 6 Colorful" w:uiPriority="51"/>
+    <w:lsdException w:name="Grid Table 7 Colorful" w:uiPriority="52"/>
+    <w:lsdException w:name="Grid Table 1 Light Accent 1" w:uiPriority="46"/>
+    <w:lsdException w:name="Grid Table 2 Accent 1" w:uiPriority="47"/>
+    <w:lsdException w:name="Grid Table 3 Accent 1" w:uiPriority="48"/>
+    <w:lsdException w:name="Grid Table 4 Accent 1" w:uiPriority="49"/>
+    <w:lsdException w:name="Grid Table 5 Dark Accent 1" w:uiPriority="50"/>
+    <w:lsdException w:name="Grid Table 6 Colorful Accent 1" w:uiPriority="51"/>
+    <w:lsdException w:name="Grid Table 7 Colorful Accent 1" w:uiPriority="52"/>
+    <w:lsdException w:name="Grid Table 1 Light Accent 2" w:uiPriority="46"/>
+    <w:lsdException w:name="Grid Table 2 Accent 2" w:uiPriority="47"/>
+    <w:lsdException w:name="Grid Table 3 Accent 2" w:uiPriority="48"/>
+    <w:lsdException w:name="Grid Table 4 Accent 2" w:uiPriority="49"/>
+    <w:lsdException w:name="Grid Table 5 Dark Accent 2" w:uiPriority="50"/>
+    <w:lsdException w:name="Grid Table 6 Colorful Accent 2" w:uiPriority="51"/>
+    <w:lsdException w:name="Grid Table 7 Colorful Accent 2" w:uiPriority="52"/>
+    <w:lsdException w:name="Grid Table 1 Light Accent 3" w:uiPriority="46"/>
+    <w:lsdException w:name="Grid Table 2 Accent 3" w:uiPriority="47"/>
+    <w:lsdException w:name="Grid Table 3 Accent 3" w:uiPriority="48"/>
+    <w:lsdException w:name="Grid Table 4 Accent 3" w:uiPriority="49"/>
+    <w:lsdException w:name="Grid Table 5 Dark Accent 3" w:uiPriority="50"/>
+    <w:lsdException w:name="Grid Table 6 Colorful Accent 3" w:uiPriority="51"/>
+    <w:lsdException w:name="Grid Table 7 Colorful Accent 3" w:uiPriority="52"/>
+    <w:lsdException w:name="Grid Table 1 Light Accent 4" w:uiPriority="46"/>
+    <w:lsdException w:name="Grid Table 2 Accent 4" w:uiPriority="47"/>
+    <w:lsdException w:name="Grid Table 3 Accent 4" w:uiPriority="48"/>
+    <w:lsdException w:name="Grid Table 4 Accent 4" w:uiPriority="49"/>
+    <w:lsdException w:name="Grid Table 5 Dark Accent 4" w:uiPriority="50"/>
+    <w:lsdException w:name="Grid Table 6 Colorful Accent 4" w:uiPriority="51"/>
+    <w:lsdException w:name="Grid Table 7 Colorful Accent 4" w:uiPriority="52"/>
+    <w:lsdException w:name="Grid Table 1 Light Accent 5" w:uiPriority="46"/>
+    <w:lsdException w:name="Grid Table 2 Accent 5" w:uiPriority="47"/>
+    <w:lsdException w:name="Grid Table 3 Accent 5" w:uiPriority="48"/>
+    <w:lsdException w:name="Grid Table 4 Accent 5" w:uiPriority="49"/>
+    <w:lsdException w:name="Grid Table 5 Dark Accent 5" w:uiPriority="50"/>
+    <w:lsdException w:name="Grid Table 6 Colorful Accent 5" w:uiPriority="51"/>
+    <w:lsdException w:name="Grid Table 7 Colorful Accent 5" w:uiPriority="52"/>
+    <w:lsdException w:name="Grid Table 1 Light Accent 6" w:uiPriority="46"/>
+    <w:lsdException w:name="Grid Table 2 Accent 6" w:uiPriority="47"/>
+    <w:lsdException w:name="Grid Table 3 Accent 6" w:uiPriority="48"/>
+    <w:lsdException w:name="Grid Table 4 Accent 6" w:uiPriority="49"/>
+    <w:lsdException w:name="Grid Table 5 Dark Accent 6" w:uiPriority="50"/>
+    <w:lsdException w:name="Grid Table 6 Colorful Accent 6" w:uiPriority="51"/>
+    <w:lsdException w:name="Grid Table 7 Colorful Accent 6" w:uiPriority="52"/>
+    <w:lsdException w:name="List Table 1 Light" w:uiPriority="46"/>
+    <w:lsdException w:name="List Table 2" w:uiPriority="47"/>
+    <w:lsdException w:name="List Table 3" w:uiPriority="48"/>
+    <w:lsdException w:name="List Table 4" w:uiPriority="49"/>
+    <w:lsdException w:name="List Table 5 Dark" w:uiPriority="50"/>
+    <w:lsdException w:name="List Table 6 Colorful" w:uiPriority="51"/>
+    <w:lsdException w:name="List Table 7 Colorful" w:uiPriority="52"/>
+    <w:lsdException w:name="List Table 1 Light Accent 1" w:uiPriority="46"/>
+    <w:lsdException w:name="List Table 2 Accent 1" w:uiPriority="47"/>
+    <w:lsdException w:name="List Table 3 Accent 1" w:uiPriority="48"/>
+    <w:lsdException w:name="List Table 4 Accent 1" w:uiPriority="49"/>
+    <w:lsdException w:name="List Table 5 Dark Accent 1" w:uiPriority="50"/>
+    <w:lsdException w:name="List Table 6 Colorful Accent 1" w:uiPriority="51"/>
+    <w:lsdException w:name="List Table 7 Colorful Accent 1" w:uiPriority="52"/>
+    <w:lsdException w:name="List Table 1 Light Accent 2" w:uiPriority="46"/>
+    <w:lsdException w:name="List Table 2 Accent 2" w:uiPriority="47"/>
+    <w:lsdException w:name="List Table 3 Accent 2" w:uiPriority="48"/>
+    <w:lsdException w:name="List Table 4 Accent 2" w:uiPriority="49"/>
+    <w:lsdException w:name="List Table 5 Dark Accent 2" w:uiPriority="50"/>
+    <w:lsdException w:name="List Table 6 Colorful Accent 2" w:uiPriority="51"/>
+    <w:lsdException w:name="List Table 7 Colorful Accent 2" w:uiPriority="52"/>
+    <w:lsdException w:name="List Table 1 Light Accent 3" w:uiPriority="46"/>
+    <w:lsdException w:name="List Table 2 Accent 3" w:uiPriority="47"/>
+    <w:lsdException w:name="List Table 3 Accent 3" w:uiPriority="48"/>
+    <w:lsdException w:name="List Table 4 Accent 3" w:uiPriority="49"/>
+    <w:lsdException w:name="List Table 5 Dark Accent 3" w:uiPriority="50"/>
+    <w:lsdException w:name="List Table 6 Colorful Accent 3" w:uiPriority="51"/>
+    <w:lsdException w:name="List Table 7 Colorful Accent 3" w:uiPriority="52"/>
+    <w:lsdException w:name="List Table 1 Light Accent 4" w:uiPriority="46"/>
+    <w:lsdException w:name="List Table 2 Accent 4" w:uiPriority="47"/>
+    <w:lsdException w:name="List Table 3 Accent 4" w:uiPriority="48"/>
+    <w:lsdException w:name="List Table 4 Accent 4" w:uiPriority="49"/>
+    <w:lsdException w:name="List Table 5 Dark Accent 4" w:uiPriority="50"/>
+    <w:lsdException w:name="List Table 6 Colorful Accent 4" w:uiPriority="51"/>
+    <w:lsdException w:name="List Table 7 Colorful Accent 4" w:uiPriority="52"/>
+    <w:lsdException w:name="List Table 1 Light Accent 5" w:uiPriority="46"/>
+    <w:lsdException w:name="List Table 2 Accent 5" w:uiPriority="47"/>
+    <w:lsdException w:name="List Table 3 Accent 5" w:uiPriority="48"/>
+    <w:lsdException w:name="List Table 4 Accent 5" w:uiPriority="49"/>
+    <w:lsdException w:name="List Table 5 Dark Accent 5" w:uiPriority="50"/>
+    <w:lsdException w:name="List Table 6 Colorful Accent 5" w:uiPriority="51"/>
+    <w:lsdException w:name="List Table 7 Colorful Accent 5" w:uiPriority="52"/>
+    <w:lsdException w:name="List Table 1 Light Accent 6" w:uiPriority="46"/>
+    <w:lsdException w:name="List Table 2 Accent 6" w:uiPriority="47"/>
+    <w:lsdException w:name="List Table 3 Accent 6" w:uiPriority="48"/>
+    <w:lsdException w:name="List Table 4 Accent 6" w:uiPriority="49"/>
+    <w:lsdException w:name="List Table 5 Dark Accent 6" w:uiPriority="50"/>
+    <w:lsdException w:name="List Table 6 Colorful Accent 6" w:uiPriority="51"/>
+    <w:lsdException w:name="List Table 7 Colorful Accent 6" w:uiPriority="52"/>
+    <w:lsdException w:name="Mention" w:semiHidden="1" w:unhideWhenUsed="1"/>
+    <w:lsdException w:name="Smart Hyperlink" w:semiHidden="1" w:unhideWhenUsed="1"/>
+    <w:lsdException w:name="Hashtag" w:semiHidden="1" w:unhideWhenUsed="1"/>
+    <w:lsdException w:name="Unresolved Mention" w:semiHidden="1" w:unhideWhenUsed="1"/>
+    <w:lsdException w:name="Smart Link" w:semiHidden="1" w:unhideWhenUsed="1"/>
   </w:latentStyles>
   <w:style w:type="paragraph" w:default="1" w:styleId="Normal">
     <w:name w:val="Normal"/>
     <w:qFormat/>
     <w:rsid w:val="008C3B9F"/>
   </w:style>
-  <w:style w:type="paragraph" w:styleId="Cabealho1">
+  <w:style w:type="paragraph" w:styleId="Ttulo1">
     <w:name w:val="heading 1"/>
     <w:basedOn w:val="Normal"/>
     <w:next w:val="Normal"/>
-    <w:link w:val="Cabealho1Carcter"/>
+    <w:link w:val="Ttulo1Carter"/>
     <w:uiPriority w:val="9"/>
     <w:qFormat/>
     <w:rsid w:val="00734B87"/>
@@ -3285,11 +3138,11 @@
       <w:szCs w:val="32"/>
     </w:rPr>
   </w:style>
-  <w:style w:type="paragraph" w:styleId="Cabealho2">
+  <w:style w:type="paragraph" w:styleId="Ttulo2">
     <w:name w:val="heading 2"/>
     <w:basedOn w:val="Normal"/>
     <w:next w:val="Normal"/>
-    <w:link w:val="Cabealho2Carcter"/>
+    <w:link w:val="Ttulo2Carter"/>
     <w:uiPriority w:val="9"/>
     <w:unhideWhenUsed/>
     <w:qFormat/>
@@ -3307,10 +3160,10 @@
       <w:szCs w:val="26"/>
     </w:rPr>
   </w:style>
-  <w:style w:type="paragraph" w:styleId="Cabealho3">
+  <w:style w:type="paragraph" w:styleId="Ttulo3">
     <w:name w:val="heading 3"/>
     <w:basedOn w:val="Normal"/>
-    <w:link w:val="Cabealho3Carcter"/>
+    <w:link w:val="Ttulo3Carter"/>
     <w:uiPriority w:val="9"/>
     <w:unhideWhenUsed/>
     <w:qFormat/>
@@ -3359,10 +3212,10 @@
     <w:semiHidden/>
     <w:unhideWhenUsed/>
   </w:style>
-  <w:style w:type="character" w:customStyle="1" w:styleId="Cabealho3Carcter">
-    <w:name w:val="Cabeçalho 3 Carácter"/>
+  <w:style w:type="character" w:customStyle="1" w:styleId="Ttulo3Carter">
+    <w:name w:val="Título 3 Caráter"/>
     <w:basedOn w:val="Tipodeletrapredefinidodopargrafo"/>
-    <w:link w:val="Cabealho3"/>
+    <w:link w:val="Ttulo3"/>
     <w:uiPriority w:val="9"/>
     <w:rsid w:val="003C3804"/>
     <w:rPr>
@@ -3376,7 +3229,7 @@
   <w:style w:type="paragraph" w:styleId="Corpodetexto">
     <w:name w:val="Body Text"/>
     <w:basedOn w:val="Normal"/>
-    <w:link w:val="CorpodetextoCarcter"/>
+    <w:link w:val="CorpodetextoCarter"/>
     <w:uiPriority w:val="1"/>
     <w:qFormat/>
     <w:rsid w:val="003C3804"/>
@@ -3394,8 +3247,8 @@
       <w14:ligatures w14:val="none"/>
     </w:rPr>
   </w:style>
-  <w:style w:type="character" w:customStyle="1" w:styleId="CorpodetextoCarcter">
-    <w:name w:val="Corpo de texto Carácter"/>
+  <w:style w:type="character" w:customStyle="1" w:styleId="CorpodetextoCarter">
+    <w:name w:val="Corpo de texto Caráter"/>
     <w:basedOn w:val="Tipodeletrapredefinidodopargrafo"/>
     <w:link w:val="Corpodetexto"/>
     <w:uiPriority w:val="1"/>
@@ -3408,10 +3261,10 @@
       <w14:ligatures w14:val="none"/>
     </w:rPr>
   </w:style>
-  <w:style w:type="character" w:customStyle="1" w:styleId="Cabealho1Carcter">
-    <w:name w:val="Cabeçalho 1 Carácter"/>
+  <w:style w:type="character" w:customStyle="1" w:styleId="Ttulo1Carter">
+    <w:name w:val="Título 1 Caráter"/>
     <w:basedOn w:val="Tipodeletrapredefinidodopargrafo"/>
-    <w:link w:val="Cabealho1"/>
+    <w:link w:val="Ttulo1"/>
     <w:uiPriority w:val="9"/>
     <w:rsid w:val="00734B87"/>
     <w:rPr>
@@ -3421,10 +3274,10 @@
       <w:szCs w:val="32"/>
     </w:rPr>
   </w:style>
-  <w:style w:type="character" w:customStyle="1" w:styleId="Cabealho2Carcter">
-    <w:name w:val="Cabeçalho 2 Carácter"/>
+  <w:style w:type="character" w:customStyle="1" w:styleId="Ttulo2Carter">
+    <w:name w:val="Título 2 Caráter"/>
     <w:basedOn w:val="Tipodeletrapredefinidodopargrafo"/>
-    <w:link w:val="Cabealho2"/>
+    <w:link w:val="Ttulo2"/>
     <w:uiPriority w:val="9"/>
     <w:rsid w:val="00734B87"/>
     <w:rPr>
@@ -3467,7 +3320,7 @@
   <w:style w:type="paragraph" w:styleId="Textodebalo">
     <w:name w:val="Balloon Text"/>
     <w:basedOn w:val="Normal"/>
-    <w:link w:val="TextodebaloCarcter"/>
+    <w:link w:val="TextodebaloCarter"/>
     <w:uiPriority w:val="99"/>
     <w:semiHidden/>
     <w:unhideWhenUsed/>
@@ -3481,8 +3334,8 @@
       <w:szCs w:val="16"/>
     </w:rPr>
   </w:style>
-  <w:style w:type="character" w:customStyle="1" w:styleId="TextodebaloCarcter">
-    <w:name w:val="Texto de balão Carácter"/>
+  <w:style w:type="character" w:customStyle="1" w:styleId="TextodebaloCarter">
+    <w:name w:val="Texto de balão Caráter"/>
     <w:basedOn w:val="Tipodeletrapredefinidodopargrafo"/>
     <w:link w:val="Textodebalo"/>
     <w:uiPriority w:val="99"/>
@@ -3494,476 +3347,9 @@
       <w:szCs w:val="16"/>
     </w:rPr>
   </w:style>
-  <w:style w:type="paragraph" w:styleId="Ttulodondice">
+  <w:style w:type="paragraph" w:styleId="Cabealhodondice">
     <w:name w:val="TOC Heading"/>
-    <w:basedOn w:val="Cabealho1"/>
-    <w:next w:val="Normal"/>
-    <w:uiPriority w:val="39"/>
-    <w:unhideWhenUsed/>
-    <w:qFormat/>
-    <w:rsid w:val="00974E31"/>
-    <w:pPr>
-      <w:outlineLvl w:val="9"/>
-    </w:pPr>
-    <w:rPr>
-      <w:kern w:val="0"/>
-      <w:lang w:eastAsia="pt-PT"/>
-      <w14:ligatures w14:val="none"/>
-    </w:rPr>
-  </w:style>
-  <w:style w:type="paragraph" w:styleId="ndice3">
-    <w:name w:val="toc 3"/>
-    <w:basedOn w:val="Normal"/>
-    <w:next w:val="Normal"/>
-    <w:autoRedefine/>
-    <w:uiPriority w:val="39"/>
-    <w:unhideWhenUsed/>
-    <w:rsid w:val="00974E31"/>
-    <w:pPr>
-      <w:tabs>
-        <w:tab w:val="right" w:leader="dot" w:pos="8494"/>
-      </w:tabs>
-      <w:spacing w:after="100"/>
-    </w:pPr>
-  </w:style>
-  <w:style w:type="paragraph" w:styleId="ndice1">
-    <w:name w:val="toc 1"/>
-    <w:basedOn w:val="Normal"/>
-    <w:next w:val="Normal"/>
-    <w:autoRedefine/>
-    <w:uiPriority w:val="39"/>
-    <w:unhideWhenUsed/>
-    <w:rsid w:val="00974E31"/>
-    <w:pPr>
-      <w:spacing w:after="100"/>
-    </w:pPr>
-  </w:style>
-  <w:style w:type="paragraph" w:styleId="ndice2">
-    <w:name w:val="toc 2"/>
-    <w:basedOn w:val="Normal"/>
-    <w:next w:val="Normal"/>
-    <w:autoRedefine/>
-    <w:uiPriority w:val="39"/>
-    <w:unhideWhenUsed/>
-    <w:rsid w:val="00974E31"/>
-    <w:pPr>
-      <w:tabs>
-        <w:tab w:val="right" w:leader="dot" w:pos="8494"/>
-      </w:tabs>
-      <w:spacing w:after="100"/>
-    </w:pPr>
-  </w:style>
-  <w:style w:type="character" w:styleId="Hiperligao">
-    <w:name w:val="Hyperlink"/>
-    <w:basedOn w:val="Tipodeletrapredefinidodopargrafo"/>
-    <w:uiPriority w:val="99"/>
-    <w:unhideWhenUsed/>
-    <w:rsid w:val="00974E31"/>
-    <w:rPr>
-      <w:color w:val="0563C1" w:themeColor="hyperlink"/>
-      <w:u w:val="single"/>
-    </w:rPr>
-  </w:style>
-</w:styles>
-</file>
-
-<file path=word/stylesWithEffects.xml><?xml version="1.0" encoding="utf-8"?>
-<w:styles xmlns:wpc="http://schemas.microsoft.com/office/word/2010/wordprocessingCanvas" xmlns:mc="http://schemas.openxmlformats.org/markup-compatibility/2006" xmlns:o="urn:schemas-microsoft-com:office:office" xmlns:r="http://schemas.openxmlformats.org/officeDocument/2006/relationships" xmlns:m="http://schemas.openxmlformats.org/officeDocument/2006/math" xmlns:v="urn:schemas-microsoft-com:vml" xmlns:wp14="http://schemas.microsoft.com/office/word/2010/wordprocessingDrawing" xmlns:wp="http://schemas.openxmlformats.org/drawingml/2006/wordprocessingDrawing" xmlns:w10="urn:schemas-microsoft-com:office:word" xmlns:w="http://schemas.openxmlformats.org/wordprocessingml/2006/main" xmlns:w14="http://schemas.microsoft.com/office/word/2010/wordml" xmlns:wpg="http://schemas.microsoft.com/office/word/2010/wordprocessingGroup" xmlns:wpi="http://schemas.microsoft.com/office/word/2010/wordprocessingInk" xmlns:wne="http://schemas.microsoft.com/office/word/2006/wordml" xmlns:wps="http://schemas.microsoft.com/office/word/2010/wordprocessingShape" mc:Ignorable="w14 wp14">
-  <w:docDefaults>
-    <w:rPrDefault>
-      <w:rPr>
-        <w:rFonts w:asciiTheme="minorHAnsi" w:eastAsiaTheme="minorHAnsi" w:hAnsiTheme="minorHAnsi" w:cstheme="minorBidi"/>
-        <w:kern w:val="2"/>
-        <w:sz w:val="22"/>
-        <w:szCs w:val="22"/>
-        <w:lang w:val="pt-PT" w:eastAsia="en-US" w:bidi="ar-SA"/>
-        <w14:ligatures w14:val="standardContextual"/>
-      </w:rPr>
-    </w:rPrDefault>
-    <w:pPrDefault>
-      <w:pPr>
-        <w:spacing w:after="160" w:line="259" w:lineRule="auto"/>
-      </w:pPr>
-    </w:pPrDefault>
-  </w:docDefaults>
-  <w:latentStyles w:defLockedState="0" w:defUIPriority="99" w:defSemiHidden="1" w:defUnhideWhenUsed="1" w:defQFormat="0" w:count="267">
-    <w:lsdException w:name="Normal" w:semiHidden="0" w:uiPriority="0" w:unhideWhenUsed="0" w:qFormat="1"/>
-    <w:lsdException w:name="heading 1" w:semiHidden="0" w:uiPriority="9" w:unhideWhenUsed="0" w:qFormat="1"/>
-    <w:lsdException w:name="heading 2" w:uiPriority="9" w:qFormat="1"/>
-    <w:lsdException w:name="heading 3" w:uiPriority="9" w:qFormat="1"/>
-    <w:lsdException w:name="heading 4" w:uiPriority="9" w:qFormat="1"/>
-    <w:lsdException w:name="heading 5" w:uiPriority="9" w:qFormat="1"/>
-    <w:lsdException w:name="heading 6" w:uiPriority="9" w:qFormat="1"/>
-    <w:lsdException w:name="heading 7" w:uiPriority="9" w:qFormat="1"/>
-    <w:lsdException w:name="heading 8" w:uiPriority="9" w:qFormat="1"/>
-    <w:lsdException w:name="heading 9" w:uiPriority="9" w:qFormat="1"/>
-    <w:lsdException w:name="toc 1" w:uiPriority="39"/>
-    <w:lsdException w:name="toc 2" w:uiPriority="39"/>
-    <w:lsdException w:name="toc 3" w:uiPriority="39"/>
-    <w:lsdException w:name="toc 4" w:uiPriority="39"/>
-    <w:lsdException w:name="toc 5" w:uiPriority="39"/>
-    <w:lsdException w:name="toc 6" w:uiPriority="39"/>
-    <w:lsdException w:name="toc 7" w:uiPriority="39"/>
-    <w:lsdException w:name="toc 8" w:uiPriority="39"/>
-    <w:lsdException w:name="toc 9" w:uiPriority="39"/>
-    <w:lsdException w:name="caption" w:uiPriority="35" w:qFormat="1"/>
-    <w:lsdException w:name="Title" w:semiHidden="0" w:uiPriority="10" w:unhideWhenUsed="0" w:qFormat="1"/>
-    <w:lsdException w:name="Default Paragraph Font" w:uiPriority="1"/>
-    <w:lsdException w:name="Body Text" w:uiPriority="1" w:qFormat="1"/>
-    <w:lsdException w:name="Subtitle" w:semiHidden="0" w:uiPriority="11" w:unhideWhenUsed="0" w:qFormat="1"/>
-    <w:lsdException w:name="Strong" w:semiHidden="0" w:uiPriority="22" w:unhideWhenUsed="0" w:qFormat="1"/>
-    <w:lsdException w:name="Emphasis" w:semiHidden="0" w:uiPriority="20" w:unhideWhenUsed="0" w:qFormat="1"/>
-    <w:lsdException w:name="Table Grid" w:semiHidden="0" w:uiPriority="39" w:unhideWhenUsed="0"/>
-    <w:lsdException w:name="Placeholder Text" w:unhideWhenUsed="0"/>
-    <w:lsdException w:name="No Spacing" w:semiHidden="0" w:uiPriority="1" w:unhideWhenUsed="0" w:qFormat="1"/>
-    <w:lsdException w:name="Light Shading" w:semiHidden="0" w:uiPriority="60" w:unhideWhenUsed="0"/>
-    <w:lsdException w:name="Light List" w:semiHidden="0" w:uiPriority="61" w:unhideWhenUsed="0"/>
-    <w:lsdException w:name="Light Grid" w:semiHidden="0" w:uiPriority="62" w:unhideWhenUsed="0"/>
-    <w:lsdException w:name="Medium Shading 1" w:semiHidden="0" w:uiPriority="63" w:unhideWhenUsed="0"/>
-    <w:lsdException w:name="Medium Shading 2" w:semiHidden="0" w:uiPriority="64" w:unhideWhenUsed="0"/>
-    <w:lsdException w:name="Medium List 1" w:semiHidden="0" w:uiPriority="65" w:unhideWhenUsed="0"/>
-    <w:lsdException w:name="Medium List 2" w:semiHidden="0" w:uiPriority="66" w:unhideWhenUsed="0"/>
-    <w:lsdException w:name="Medium Grid 1" w:semiHidden="0" w:uiPriority="67" w:unhideWhenUsed="0"/>
-    <w:lsdException w:name="Medium Grid 2" w:semiHidden="0" w:uiPriority="68" w:unhideWhenUsed="0"/>
-    <w:lsdException w:name="Medium Grid 3" w:semiHidden="0" w:uiPriority="69" w:unhideWhenUsed="0"/>
-    <w:lsdException w:name="Dark List" w:semiHidden="0" w:uiPriority="70" w:unhideWhenUsed="0"/>
-    <w:lsdException w:name="Colorful Shading" w:semiHidden="0" w:uiPriority="71" w:unhideWhenUsed="0"/>
-    <w:lsdException w:name="Colorful List" w:semiHidden="0" w:uiPriority="72" w:unhideWhenUsed="0"/>
-    <w:lsdException w:name="Colorful Grid" w:semiHidden="0" w:uiPriority="73" w:unhideWhenUsed="0"/>
-    <w:lsdException w:name="Light Shading Accent 1" w:semiHidden="0" w:uiPriority="60" w:unhideWhenUsed="0"/>
-    <w:lsdException w:name="Light List Accent 1" w:semiHidden="0" w:uiPriority="61" w:unhideWhenUsed="0"/>
-    <w:lsdException w:name="Light Grid Accent 1" w:semiHidden="0" w:uiPriority="62" w:unhideWhenUsed="0"/>
-    <w:lsdException w:name="Medium Shading 1 Accent 1" w:semiHidden="0" w:uiPriority="63" w:unhideWhenUsed="0"/>
-    <w:lsdException w:name="Medium Shading 2 Accent 1" w:semiHidden="0" w:uiPriority="64" w:unhideWhenUsed="0"/>
-    <w:lsdException w:name="Medium List 1 Accent 1" w:semiHidden="0" w:uiPriority="65" w:unhideWhenUsed="0"/>
-    <w:lsdException w:name="Revision" w:unhideWhenUsed="0"/>
-    <w:lsdException w:name="List Paragraph" w:semiHidden="0" w:uiPriority="34" w:unhideWhenUsed="0" w:qFormat="1"/>
-    <w:lsdException w:name="Quote" w:semiHidden="0" w:uiPriority="29" w:unhideWhenUsed="0" w:qFormat="1"/>
-    <w:lsdException w:name="Intense Quote" w:semiHidden="0" w:uiPriority="30" w:unhideWhenUsed="0" w:qFormat="1"/>
-    <w:lsdException w:name="Medium List 2 Accent 1" w:semiHidden="0" w:uiPriority="66" w:unhideWhenUsed="0"/>
-    <w:lsdException w:name="Medium Grid 1 Accent 1" w:semiHidden="0" w:uiPriority="67" w:unhideWhenUsed="0"/>
-    <w:lsdException w:name="Medium Grid 2 Accent 1" w:semiHidden="0" w:uiPriority="68" w:unhideWhenUsed="0"/>
-    <w:lsdException w:name="Medium Grid 3 Accent 1" w:semiHidden="0" w:uiPriority="69" w:unhideWhenUsed="0"/>
-    <w:lsdException w:name="Dark List Accent 1" w:semiHidden="0" w:uiPriority="70" w:unhideWhenUsed="0"/>
-    <w:lsdException w:name="Colorful Shading Accent 1" w:semiHidden="0" w:uiPriority="71" w:unhideWhenUsed="0"/>
-    <w:lsdException w:name="Colorful List Accent 1" w:semiHidden="0" w:uiPriority="72" w:unhideWhenUsed="0"/>
-    <w:lsdException w:name="Colorful Grid Accent 1" w:semiHidden="0" w:uiPriority="73" w:unhideWhenUsed="0"/>
-    <w:lsdException w:name="Light Shading Accent 2" w:semiHidden="0" w:uiPriority="60" w:unhideWhenUsed="0"/>
-    <w:lsdException w:name="Light List Accent 2" w:semiHidden="0" w:uiPriority="61" w:unhideWhenUsed="0"/>
-    <w:lsdException w:name="Light Grid Accent 2" w:semiHidden="0" w:uiPriority="62" w:unhideWhenUsed="0"/>
-    <w:lsdException w:name="Medium Shading 1 Accent 2" w:semiHidden="0" w:uiPriority="63" w:unhideWhenUsed="0"/>
-    <w:lsdException w:name="Medium Shading 2 Accent 2" w:semiHidden="0" w:uiPriority="64" w:unhideWhenUsed="0"/>
-    <w:lsdException w:name="Medium List 1 Accent 2" w:semiHidden="0" w:uiPriority="65" w:unhideWhenUsed="0"/>
-    <w:lsdException w:name="Medium List 2 Accent 2" w:semiHidden="0" w:uiPriority="66" w:unhideWhenUsed="0"/>
-    <w:lsdException w:name="Medium Grid 1 Accent 2" w:semiHidden="0" w:uiPriority="67" w:unhideWhenUsed="0"/>
-    <w:lsdException w:name="Medium Grid 2 Accent 2" w:semiHidden="0" w:uiPriority="68" w:unhideWhenUsed="0"/>
-    <w:lsdException w:name="Medium Grid 3 Accent 2" w:semiHidden="0" w:uiPriority="69" w:unhideWhenUsed="0"/>
-    <w:lsdException w:name="Dark List Accent 2" w:semiHidden="0" w:uiPriority="70" w:unhideWhenUsed="0"/>
-    <w:lsdException w:name="Colorful Shading Accent 2" w:semiHidden="0" w:uiPriority="71" w:unhideWhenUsed="0"/>
-    <w:lsdException w:name="Colorful List Accent 2" w:semiHidden="0" w:uiPriority="72" w:unhideWhenUsed="0"/>
-    <w:lsdException w:name="Colorful Grid Accent 2" w:semiHidden="0" w:uiPriority="73" w:unhideWhenUsed="0"/>
-    <w:lsdException w:name="Light Shading Accent 3" w:semiHidden="0" w:uiPriority="60" w:unhideWhenUsed="0"/>
-    <w:lsdException w:name="Light List Accent 3" w:semiHidden="0" w:uiPriority="61" w:unhideWhenUsed="0"/>
-    <w:lsdException w:name="Light Grid Accent 3" w:semiHidden="0" w:uiPriority="62" w:unhideWhenUsed="0"/>
-    <w:lsdException w:name="Medium Shading 1 Accent 3" w:semiHidden="0" w:uiPriority="63" w:unhideWhenUsed="0"/>
-    <w:lsdException w:name="Medium Shading 2 Accent 3" w:semiHidden="0" w:uiPriority="64" w:unhideWhenUsed="0"/>
-    <w:lsdException w:name="Medium List 1 Accent 3" w:semiHidden="0" w:uiPriority="65" w:unhideWhenUsed="0"/>
-    <w:lsdException w:name="Medium List 2 Accent 3" w:semiHidden="0" w:uiPriority="66" w:unhideWhenUsed="0"/>
-    <w:lsdException w:name="Medium Grid 1 Accent 3" w:semiHidden="0" w:uiPriority="67" w:unhideWhenUsed="0"/>
-    <w:lsdException w:name="Medium Grid 2 Accent 3" w:semiHidden="0" w:uiPriority="68" w:unhideWhenUsed="0"/>
-    <w:lsdException w:name="Medium Grid 3 Accent 3" w:semiHidden="0" w:uiPriority="69" w:unhideWhenUsed="0"/>
-    <w:lsdException w:name="Dark List Accent 3" w:semiHidden="0" w:uiPriority="70" w:unhideWhenUsed="0"/>
-    <w:lsdException w:name="Colorful Shading Accent 3" w:semiHidden="0" w:uiPriority="71" w:unhideWhenUsed="0"/>
-    <w:lsdException w:name="Colorful List Accent 3" w:semiHidden="0" w:uiPriority="72" w:unhideWhenUsed="0"/>
-    <w:lsdException w:name="Colorful Grid Accent 3" w:semiHidden="0" w:uiPriority="73" w:unhideWhenUsed="0"/>
-    <w:lsdException w:name="Light Shading Accent 4" w:semiHidden="0" w:uiPriority="60" w:unhideWhenUsed="0"/>
-    <w:lsdException w:name="Light List Accent 4" w:semiHidden="0" w:uiPriority="61" w:unhideWhenUsed="0"/>
-    <w:lsdException w:name="Light Grid Accent 4" w:semiHidden="0" w:uiPriority="62" w:unhideWhenUsed="0"/>
-    <w:lsdException w:name="Medium Shading 1 Accent 4" w:semiHidden="0" w:uiPriority="63" w:unhideWhenUsed="0"/>
-    <w:lsdException w:name="Medium Shading 2 Accent 4" w:semiHidden="0" w:uiPriority="64" w:unhideWhenUsed="0"/>
-    <w:lsdException w:name="Medium List 1 Accent 4" w:semiHidden="0" w:uiPriority="65" w:unhideWhenUsed="0"/>
-    <w:lsdException w:name="Medium List 2 Accent 4" w:semiHidden="0" w:uiPriority="66" w:unhideWhenUsed="0"/>
-    <w:lsdException w:name="Medium Grid 1 Accent 4" w:semiHidden="0" w:uiPriority="67" w:unhideWhenUsed="0"/>
-    <w:lsdException w:name="Medium Grid 2 Accent 4" w:semiHidden="0" w:uiPriority="68" w:unhideWhenUsed="0"/>
-    <w:lsdException w:name="Medium Grid 3 Accent 4" w:semiHidden="0" w:uiPriority="69" w:unhideWhenUsed="0"/>
-    <w:lsdException w:name="Dark List Accent 4" w:semiHidden="0" w:uiPriority="70" w:unhideWhenUsed="0"/>
-    <w:lsdException w:name="Colorful Shading Accent 4" w:semiHidden="0" w:uiPriority="71" w:unhideWhenUsed="0"/>
-    <w:lsdException w:name="Colorful List Accent 4" w:semiHidden="0" w:uiPriority="72" w:unhideWhenUsed="0"/>
-    <w:lsdException w:name="Colorful Grid Accent 4" w:semiHidden="0" w:uiPriority="73" w:unhideWhenUsed="0"/>
-    <w:lsdException w:name="Light Shading Accent 5" w:semiHidden="0" w:uiPriority="60" w:unhideWhenUsed="0"/>
-    <w:lsdException w:name="Light List Accent 5" w:semiHidden="0" w:uiPriority="61" w:unhideWhenUsed="0"/>
-    <w:lsdException w:name="Light Grid Accent 5" w:semiHidden="0" w:uiPriority="62" w:unhideWhenUsed="0"/>
-    <w:lsdException w:name="Medium Shading 1 Accent 5" w:semiHidden="0" w:uiPriority="63" w:unhideWhenUsed="0"/>
-    <w:lsdException w:name="Medium Shading 2 Accent 5" w:semiHidden="0" w:uiPriority="64" w:unhideWhenUsed="0"/>
-    <w:lsdException w:name="Medium List 1 Accent 5" w:semiHidden="0" w:uiPriority="65" w:unhideWhenUsed="0"/>
-    <w:lsdException w:name="Medium List 2 Accent 5" w:semiHidden="0" w:uiPriority="66" w:unhideWhenUsed="0"/>
-    <w:lsdException w:name="Medium Grid 1 Accent 5" w:semiHidden="0" w:uiPriority="67" w:unhideWhenUsed="0"/>
-    <w:lsdException w:name="Medium Grid 2 Accent 5" w:semiHidden="0" w:uiPriority="68" w:unhideWhenUsed="0"/>
-    <w:lsdException w:name="Medium Grid 3 Accent 5" w:semiHidden="0" w:uiPriority="69" w:unhideWhenUsed="0"/>
-    <w:lsdException w:name="Dark List Accent 5" w:semiHidden="0" w:uiPriority="70" w:unhideWhenUsed="0"/>
-    <w:lsdException w:name="Colorful Shading Accent 5" w:semiHidden="0" w:uiPriority="71" w:unhideWhenUsed="0"/>
-    <w:lsdException w:name="Colorful List Accent 5" w:semiHidden="0" w:uiPriority="72" w:unhideWhenUsed="0"/>
-    <w:lsdException w:name="Colorful Grid Accent 5" w:semiHidden="0" w:uiPriority="73" w:unhideWhenUsed="0"/>
-    <w:lsdException w:name="Light Shading Accent 6" w:semiHidden="0" w:uiPriority="60" w:unhideWhenUsed="0"/>
-    <w:lsdException w:name="Light List Accent 6" w:semiHidden="0" w:uiPriority="61" w:unhideWhenUsed="0"/>
-    <w:lsdException w:name="Light Grid Accent 6" w:semiHidden="0" w:uiPriority="62" w:unhideWhenUsed="0"/>
-    <w:lsdException w:name="Medium Shading 1 Accent 6" w:semiHidden="0" w:uiPriority="63" w:unhideWhenUsed="0"/>
-    <w:lsdException w:name="Medium Shading 2 Accent 6" w:semiHidden="0" w:uiPriority="64" w:unhideWhenUsed="0"/>
-    <w:lsdException w:name="Medium List 1 Accent 6" w:semiHidden="0" w:uiPriority="65" w:unhideWhenUsed="0"/>
-    <w:lsdException w:name="Medium List 2 Accent 6" w:semiHidden="0" w:uiPriority="66" w:unhideWhenUsed="0"/>
-    <w:lsdException w:name="Medium Grid 1 Accent 6" w:semiHidden="0" w:uiPriority="67" w:unhideWhenUsed="0"/>
-    <w:lsdException w:name="Medium Grid 2 Accent 6" w:semiHidden="0" w:uiPriority="68" w:unhideWhenUsed="0"/>
-    <w:lsdException w:name="Medium Grid 3 Accent 6" w:semiHidden="0" w:uiPriority="69" w:unhideWhenUsed="0"/>
-    <w:lsdException w:name="Dark List Accent 6" w:semiHidden="0" w:uiPriority="70" w:unhideWhenUsed="0"/>
-    <w:lsdException w:name="Colorful Shading Accent 6" w:semiHidden="0" w:uiPriority="71" w:unhideWhenUsed="0"/>
-    <w:lsdException w:name="Colorful List Accent 6" w:semiHidden="0" w:uiPriority="72" w:unhideWhenUsed="0"/>
-    <w:lsdException w:name="Colorful Grid Accent 6" w:semiHidden="0" w:uiPriority="73" w:unhideWhenUsed="0"/>
-    <w:lsdException w:name="Subtle Emphasis" w:semiHidden="0" w:uiPriority="19" w:unhideWhenUsed="0" w:qFormat="1"/>
-    <w:lsdException w:name="Intense Emphasis" w:semiHidden="0" w:uiPriority="21" w:unhideWhenUsed="0" w:qFormat="1"/>
-    <w:lsdException w:name="Subtle Reference" w:semiHidden="0" w:uiPriority="31" w:unhideWhenUsed="0" w:qFormat="1"/>
-    <w:lsdException w:name="Intense Reference" w:semiHidden="0" w:uiPriority="32" w:unhideWhenUsed="0" w:qFormat="1"/>
-    <w:lsdException w:name="Book Title" w:semiHidden="0" w:uiPriority="33" w:unhideWhenUsed="0" w:qFormat="1"/>
-    <w:lsdException w:name="Bibliography" w:uiPriority="37"/>
-    <w:lsdException w:name="TOC Heading" w:uiPriority="39" w:qFormat="1"/>
-  </w:latentStyles>
-  <w:style w:type="paragraph" w:default="1" w:styleId="Normal">
-    <w:name w:val="Normal"/>
-    <w:qFormat/>
-    <w:rsid w:val="008C3B9F"/>
-  </w:style>
-  <w:style w:type="paragraph" w:styleId="Cabealho1">
-    <w:name w:val="heading 1"/>
-    <w:basedOn w:val="Normal"/>
-    <w:next w:val="Normal"/>
-    <w:link w:val="Cabealho1Carcter"/>
-    <w:uiPriority w:val="9"/>
-    <w:qFormat/>
-    <w:rsid w:val="00734B87"/>
-    <w:pPr>
-      <w:keepNext/>
-      <w:keepLines/>
-      <w:spacing w:before="240" w:after="0"/>
-      <w:outlineLvl w:val="0"/>
-    </w:pPr>
-    <w:rPr>
-      <w:rFonts w:asciiTheme="majorHAnsi" w:eastAsiaTheme="majorEastAsia" w:hAnsiTheme="majorHAnsi" w:cstheme="majorBidi"/>
-      <w:color w:val="2F5496" w:themeColor="accent1" w:themeShade="BF"/>
-      <w:sz w:val="32"/>
-      <w:szCs w:val="32"/>
-    </w:rPr>
-  </w:style>
-  <w:style w:type="paragraph" w:styleId="Cabealho2">
-    <w:name w:val="heading 2"/>
-    <w:basedOn w:val="Normal"/>
-    <w:next w:val="Normal"/>
-    <w:link w:val="Cabealho2Carcter"/>
-    <w:uiPriority w:val="9"/>
-    <w:unhideWhenUsed/>
-    <w:qFormat/>
-    <w:rsid w:val="00734B87"/>
-    <w:pPr>
-      <w:keepNext/>
-      <w:keepLines/>
-      <w:spacing w:before="40" w:after="0"/>
-      <w:outlineLvl w:val="1"/>
-    </w:pPr>
-    <w:rPr>
-      <w:rFonts w:asciiTheme="majorHAnsi" w:eastAsiaTheme="majorEastAsia" w:hAnsiTheme="majorHAnsi" w:cstheme="majorBidi"/>
-      <w:color w:val="2F5496" w:themeColor="accent1" w:themeShade="BF"/>
-      <w:sz w:val="26"/>
-      <w:szCs w:val="26"/>
-    </w:rPr>
-  </w:style>
-  <w:style w:type="paragraph" w:styleId="Cabealho3">
-    <w:name w:val="heading 3"/>
-    <w:basedOn w:val="Normal"/>
-    <w:link w:val="Cabealho3Carcter"/>
-    <w:uiPriority w:val="9"/>
-    <w:unhideWhenUsed/>
-    <w:qFormat/>
-    <w:rsid w:val="003C3804"/>
-    <w:pPr>
-      <w:widowControl w:val="0"/>
-      <w:autoSpaceDE w:val="0"/>
-      <w:autoSpaceDN w:val="0"/>
-      <w:spacing w:before="35" w:after="0" w:line="240" w:lineRule="auto"/>
-      <w:ind w:left="1122" w:right="1362"/>
-      <w:jc w:val="center"/>
-      <w:outlineLvl w:val="2"/>
-    </w:pPr>
-    <w:rPr>
-      <w:rFonts w:ascii="Calibri Light" w:eastAsia="Calibri Light" w:hAnsi="Calibri Light" w:cs="Calibri Light"/>
-      <w:kern w:val="0"/>
-      <w:sz w:val="32"/>
-      <w:szCs w:val="32"/>
-      <w14:ligatures w14:val="none"/>
-    </w:rPr>
-  </w:style>
-  <w:style w:type="character" w:default="1" w:styleId="Tipodeletrapredefinidodopargrafo">
-    <w:name w:val="Default Paragraph Font"/>
-    <w:uiPriority w:val="1"/>
-    <w:semiHidden/>
-    <w:unhideWhenUsed/>
-  </w:style>
-  <w:style w:type="table" w:default="1" w:styleId="Tabelanormal">
-    <w:name w:val="Normal Table"/>
-    <w:uiPriority w:val="99"/>
-    <w:semiHidden/>
-    <w:unhideWhenUsed/>
-    <w:tblPr>
-      <w:tblInd w:w="0" w:type="dxa"/>
-      <w:tblCellMar>
-        <w:top w:w="0" w:type="dxa"/>
-        <w:left w:w="108" w:type="dxa"/>
-        <w:bottom w:w="0" w:type="dxa"/>
-        <w:right w:w="108" w:type="dxa"/>
-      </w:tblCellMar>
-    </w:tblPr>
-  </w:style>
-  <w:style w:type="numbering" w:default="1" w:styleId="Semlista">
-    <w:name w:val="No List"/>
-    <w:uiPriority w:val="99"/>
-    <w:semiHidden/>
-    <w:unhideWhenUsed/>
-  </w:style>
-  <w:style w:type="character" w:customStyle="1" w:styleId="Cabealho3Carcter">
-    <w:name w:val="Cabeçalho 3 Carácter"/>
-    <w:basedOn w:val="Tipodeletrapredefinidodopargrafo"/>
-    <w:link w:val="Cabealho3"/>
-    <w:uiPriority w:val="9"/>
-    <w:rsid w:val="003C3804"/>
-    <w:rPr>
-      <w:rFonts w:ascii="Calibri Light" w:eastAsia="Calibri Light" w:hAnsi="Calibri Light" w:cs="Calibri Light"/>
-      <w:kern w:val="0"/>
-      <w:sz w:val="32"/>
-      <w:szCs w:val="32"/>
-      <w14:ligatures w14:val="none"/>
-    </w:rPr>
-  </w:style>
-  <w:style w:type="paragraph" w:styleId="Corpodetexto">
-    <w:name w:val="Body Text"/>
-    <w:basedOn w:val="Normal"/>
-    <w:link w:val="CorpodetextoCarcter"/>
-    <w:uiPriority w:val="1"/>
-    <w:qFormat/>
-    <w:rsid w:val="003C3804"/>
-    <w:pPr>
-      <w:widowControl w:val="0"/>
-      <w:autoSpaceDE w:val="0"/>
-      <w:autoSpaceDN w:val="0"/>
-      <w:spacing w:after="0" w:line="240" w:lineRule="auto"/>
-    </w:pPr>
-    <w:rPr>
-      <w:rFonts w:ascii="Calibri" w:eastAsia="Calibri" w:hAnsi="Calibri" w:cs="Calibri"/>
-      <w:kern w:val="0"/>
-      <w:sz w:val="24"/>
-      <w:szCs w:val="24"/>
-      <w14:ligatures w14:val="none"/>
-    </w:rPr>
-  </w:style>
-  <w:style w:type="character" w:customStyle="1" w:styleId="CorpodetextoCarcter">
-    <w:name w:val="Corpo de texto Carácter"/>
-    <w:basedOn w:val="Tipodeletrapredefinidodopargrafo"/>
-    <w:link w:val="Corpodetexto"/>
-    <w:uiPriority w:val="1"/>
-    <w:rsid w:val="003C3804"/>
-    <w:rPr>
-      <w:rFonts w:ascii="Calibri" w:eastAsia="Calibri" w:hAnsi="Calibri" w:cs="Calibri"/>
-      <w:kern w:val="0"/>
-      <w:sz w:val="24"/>
-      <w:szCs w:val="24"/>
-      <w14:ligatures w14:val="none"/>
-    </w:rPr>
-  </w:style>
-  <w:style w:type="character" w:customStyle="1" w:styleId="Cabealho1Carcter">
-    <w:name w:val="Cabeçalho 1 Carácter"/>
-    <w:basedOn w:val="Tipodeletrapredefinidodopargrafo"/>
-    <w:link w:val="Cabealho1"/>
-    <w:uiPriority w:val="9"/>
-    <w:rsid w:val="00734B87"/>
-    <w:rPr>
-      <w:rFonts w:asciiTheme="majorHAnsi" w:eastAsiaTheme="majorEastAsia" w:hAnsiTheme="majorHAnsi" w:cstheme="majorBidi"/>
-      <w:color w:val="2F5496" w:themeColor="accent1" w:themeShade="BF"/>
-      <w:sz w:val="32"/>
-      <w:szCs w:val="32"/>
-    </w:rPr>
-  </w:style>
-  <w:style w:type="character" w:customStyle="1" w:styleId="Cabealho2Carcter">
-    <w:name w:val="Cabeçalho 2 Carácter"/>
-    <w:basedOn w:val="Tipodeletrapredefinidodopargrafo"/>
-    <w:link w:val="Cabealho2"/>
-    <w:uiPriority w:val="9"/>
-    <w:rsid w:val="00734B87"/>
-    <w:rPr>
-      <w:rFonts w:asciiTheme="majorHAnsi" w:eastAsiaTheme="majorEastAsia" w:hAnsiTheme="majorHAnsi" w:cstheme="majorBidi"/>
-      <w:color w:val="2F5496" w:themeColor="accent1" w:themeShade="BF"/>
-      <w:sz w:val="26"/>
-      <w:szCs w:val="26"/>
-    </w:rPr>
-  </w:style>
-  <w:style w:type="paragraph" w:styleId="Legenda">
-    <w:name w:val="caption"/>
-    <w:basedOn w:val="Normal"/>
-    <w:next w:val="Normal"/>
-    <w:uiPriority w:val="35"/>
-    <w:unhideWhenUsed/>
-    <w:qFormat/>
-    <w:rsid w:val="00734B87"/>
-    <w:pPr>
-      <w:spacing w:after="200" w:line="240" w:lineRule="auto"/>
-    </w:pPr>
-    <w:rPr>
-      <w:i/>
-      <w:iCs/>
-      <w:color w:val="44546A" w:themeColor="text2"/>
-      <w:sz w:val="18"/>
-      <w:szCs w:val="18"/>
-    </w:rPr>
-  </w:style>
-  <w:style w:type="paragraph" w:styleId="PargrafodaLista">
-    <w:name w:val="List Paragraph"/>
-    <w:basedOn w:val="Normal"/>
-    <w:uiPriority w:val="34"/>
-    <w:qFormat/>
-    <w:rsid w:val="00734B87"/>
-    <w:pPr>
-      <w:ind w:left="720"/>
-      <w:contextualSpacing/>
-    </w:pPr>
-  </w:style>
-  <w:style w:type="paragraph" w:styleId="Textodebalo">
-    <w:name w:val="Balloon Text"/>
-    <w:basedOn w:val="Normal"/>
-    <w:link w:val="TextodebaloCarcter"/>
-    <w:uiPriority w:val="99"/>
-    <w:semiHidden/>
-    <w:unhideWhenUsed/>
-    <w:rsid w:val="00603B23"/>
-    <w:pPr>
-      <w:spacing w:after="0" w:line="240" w:lineRule="auto"/>
-    </w:pPr>
-    <w:rPr>
-      <w:rFonts w:ascii="Tahoma" w:hAnsi="Tahoma" w:cs="Tahoma"/>
-      <w:sz w:val="16"/>
-      <w:szCs w:val="16"/>
-    </w:rPr>
-  </w:style>
-  <w:style w:type="character" w:customStyle="1" w:styleId="TextodebaloCarcter">
-    <w:name w:val="Texto de balão Carácter"/>
-    <w:basedOn w:val="Tipodeletrapredefinidodopargrafo"/>
-    <w:link w:val="Textodebalo"/>
-    <w:uiPriority w:val="99"/>
-    <w:semiHidden/>
-    <w:rsid w:val="00603B23"/>
-    <w:rPr>
-      <w:rFonts w:ascii="Tahoma" w:hAnsi="Tahoma" w:cs="Tahoma"/>
-      <w:sz w:val="16"/>
-      <w:szCs w:val="16"/>
-    </w:rPr>
-  </w:style>
-  <w:style w:type="paragraph" w:styleId="Ttulodondice">
-    <w:name w:val="TOC Heading"/>
-    <w:basedOn w:val="Cabealho1"/>
+    <w:basedOn w:val="Ttulo1"/>
     <w:next w:val="Normal"/>
     <w:uiPriority w:val="39"/>
     <w:unhideWhenUsed/>
@@ -4323,7 +3709,7 @@
   <a:extraClrSchemeLst/>
   <a:extLst>
     <a:ext uri="{05A4C25C-085E-4340-85A3-A5531E510DB2}">
-      <thm15:themeFamily xmlns:thm15="http://schemas.microsoft.com/office/thememl/2012/main" xmlns="" name="Office Theme" id="{62F939B6-93AF-4DB8-9C6B-D6C7DFDC589F}" vid="{4A3C46E8-61CC-4603-A589-7422A47A8E4A}"/>
+      <thm15:themeFamily xmlns:thm15="http://schemas.microsoft.com/office/thememl/2012/main" name="Office Theme" id="{62F939B6-93AF-4DB8-9C6B-D6C7DFDC589F}" vid="{4A3C46E8-61CC-4603-A589-7422A47A8E4A}"/>
     </a:ext>
   </a:extLst>
 </a:theme>

</xml_diff>

<commit_message>
minor changes to jdbc session repo and update report
</commit_message>
<xml_diff>
--- a/Docs/Reports/Phase1/Phase1.docx
+++ b/Docs/Reports/Phase1/Phase1.docx
@@ -1,13 +1,14 @@
 
 <file path=word/document.xml><?xml version="1.0" encoding="utf-8"?>
-<w:document xmlns:wpc="http://schemas.microsoft.com/office/word/2010/wordprocessingCanvas" xmlns:cx="http://schemas.microsoft.com/office/drawing/2014/chartex" xmlns:cx1="http://schemas.microsoft.com/office/drawing/2015/9/8/chartex" xmlns:cx2="http://schemas.microsoft.com/office/drawing/2015/10/21/chartex" xmlns:cx3="http://schemas.microsoft.com/office/drawing/2016/5/9/chartex" xmlns:cx4="http://schemas.microsoft.com/office/drawing/2016/5/10/chartex" xmlns:cx5="http://schemas.microsoft.com/office/drawing/2016/5/11/chartex" xmlns:cx6="http://schemas.microsoft.com/office/drawing/2016/5/12/chartex" xmlns:cx7="http://schemas.microsoft.com/office/drawing/2016/5/13/chartex" xmlns:cx8="http://schemas.microsoft.com/office/drawing/2016/5/14/chartex" xmlns:mc="http://schemas.openxmlformats.org/markup-compatibility/2006" xmlns:aink="http://schemas.microsoft.com/office/drawing/2016/ink" xmlns:am3d="http://schemas.microsoft.com/office/drawing/2017/model3d" xmlns:o="urn:schemas-microsoft-com:office:office" xmlns:oel="http://schemas.microsoft.com/office/2019/extlst" xmlns:r="http://schemas.openxmlformats.org/officeDocument/2006/relationships" xmlns:m="http://schemas.openxmlformats.org/officeDocument/2006/math" xmlns:v="urn:schemas-microsoft-com:vml" xmlns:wp14="http://schemas.microsoft.com/office/word/2010/wordprocessingDrawing" xmlns:wp="http://schemas.openxmlformats.org/drawingml/2006/wordprocessingDrawing" xmlns:w10="urn:schemas-microsoft-com:office:word" xmlns:w="http://schemas.openxmlformats.org/wordprocessingml/2006/main" xmlns:w14="http://schemas.microsoft.com/office/word/2010/wordml" xmlns:w15="http://schemas.microsoft.com/office/word/2012/wordml" xmlns:w16cex="http://schemas.microsoft.com/office/word/2018/wordml/cex" xmlns:w16cid="http://schemas.microsoft.com/office/word/2016/wordml/cid" xmlns:w16="http://schemas.microsoft.com/office/word/2018/wordml" xmlns:w16du="http://schemas.microsoft.com/office/word/2023/wordml/word16du" xmlns:w16sdtdh="http://schemas.microsoft.com/office/word/2020/wordml/sdtdatahash" xmlns:w16se="http://schemas.microsoft.com/office/word/2015/wordml/symex" xmlns:wpg="http://schemas.microsoft.com/office/word/2010/wordprocessingGroup" xmlns:wpi="http://schemas.microsoft.com/office/word/2010/wordprocessingInk" xmlns:wne="http://schemas.microsoft.com/office/word/2006/wordml" xmlns:wps="http://schemas.microsoft.com/office/word/2010/wordprocessingShape" mc:Ignorable="w14 w15 w16se w16cid w16 w16cex w16sdtdh w16du wp14">
+<w:document xmlns:wpc="http://schemas.microsoft.com/office/word/2010/wordprocessingCanvas" xmlns:mc="http://schemas.openxmlformats.org/markup-compatibility/2006" xmlns:o="urn:schemas-microsoft-com:office:office" xmlns:r="http://schemas.openxmlformats.org/officeDocument/2006/relationships" xmlns:m="http://schemas.openxmlformats.org/officeDocument/2006/math" xmlns:v="urn:schemas-microsoft-com:vml" xmlns:wp14="http://schemas.microsoft.com/office/word/2010/wordprocessingDrawing" xmlns:wp="http://schemas.openxmlformats.org/drawingml/2006/wordprocessingDrawing" xmlns:w10="urn:schemas-microsoft-com:office:word" xmlns:w="http://schemas.openxmlformats.org/wordprocessingml/2006/main" xmlns:w14="http://schemas.microsoft.com/office/word/2010/wordml" xmlns:wpg="http://schemas.microsoft.com/office/word/2010/wordprocessingGroup" xmlns:wpi="http://schemas.microsoft.com/office/word/2010/wordprocessingInk" xmlns:wne="http://schemas.microsoft.com/office/word/2006/wordml" xmlns:wps="http://schemas.microsoft.com/office/word/2010/wordprocessingShape" mc:Ignorable="w14 wp14">
   <w:body>
     <w:p>
       <w:r>
         <w:rPr>
           <w:rFonts w:ascii="Times New Roman"/>
+          <w:noProof/>
           <w:sz w:val="20"/>
-          <w:lang w:eastAsia="pt-PT"/>
+          <w:lang w:val="pt-PT" w:eastAsia="pt-PT"/>
         </w:rPr>
         <w:drawing>
           <wp:inline distT="0" distB="0" distL="0" distR="0" wp14:anchorId="42D46687" wp14:editId="696E17DE">
@@ -25,7 +26,7 @@
                     <pic:cNvPicPr/>
                   </pic:nvPicPr>
                   <pic:blipFill>
-                    <a:blip r:embed="rId6" cstate="print"/>
+                    <a:blip r:embed="rId7" cstate="print"/>
                     <a:stretch>
                       <a:fillRect/>
                     </a:stretch>
@@ -49,7 +50,7 @@
     <w:p/>
     <w:p>
       <w:pPr>
-        <w:pStyle w:val="Ttulo3"/>
+        <w:pStyle w:val="Cabealho3"/>
         <w:spacing w:line="276" w:lineRule="auto"/>
       </w:pPr>
       <w:bookmarkStart w:id="0" w:name="_Toc162106698"/>
@@ -73,7 +74,7 @@
     </w:p>
     <w:p>
       <w:pPr>
-        <w:pStyle w:val="Ttulo3"/>
+        <w:pStyle w:val="Cabealho3"/>
         <w:spacing w:line="276" w:lineRule="auto"/>
       </w:pPr>
     </w:p>
@@ -195,52 +196,54 @@
           <w:sz w:val="28"/>
           <w:szCs w:val="28"/>
         </w:rPr>
-        <w:t>47718: Pedro Diz (a</w:t>
-      </w:r>
+        <w:t xml:space="preserve">47718: Pedro </w:t>
+      </w:r>
+      <w:proofErr w:type="spellStart"/>
       <w:r>
         <w:rPr>
           <w:rFonts w:ascii="Calibri Light" w:hAnsi="Calibri Light"/>
           <w:sz w:val="28"/>
           <w:szCs w:val="28"/>
         </w:rPr>
-        <w:t xml:space="preserve">47718@alunos.isel.pt) </w:t>
-      </w:r>
-    </w:p>
-    <w:p>
-      <w:pPr>
-        <w:ind w:left="1122" w:right="1361"/>
-        <w:jc w:val="center"/>
+        <w:t>Diz</w:t>
+      </w:r>
+      <w:proofErr w:type="spellEnd"/>
+      <w:r>
         <w:rPr>
           <w:rFonts w:ascii="Calibri Light" w:hAnsi="Calibri Light"/>
           <w:sz w:val="28"/>
           <w:szCs w:val="28"/>
         </w:rPr>
-      </w:pPr>
+        <w:t xml:space="preserve"> (a</w:t>
+      </w:r>
       <w:r>
         <w:rPr>
           <w:rFonts w:ascii="Calibri Light" w:hAnsi="Calibri Light"/>
           <w:sz w:val="28"/>
           <w:szCs w:val="28"/>
         </w:rPr>
-        <w:t xml:space="preserve">48259: Vasco Branco (a48259@alunos.isel.pt) </w:t>
+        <w:t xml:space="preserve">47718@alunos.isel.pt) </w:t>
       </w:r>
     </w:p>
     <w:p>
       <w:pPr>
         <w:ind w:left="1122" w:right="1361"/>
         <w:jc w:val="center"/>
-        <w:rPr>
-          <w:rFonts w:ascii="Calibri Light" w:hAnsi="Calibri Light"/>
-          <w:sz w:val="36"/>
-        </w:rPr>
-      </w:pPr>
-      <w:r>
         <w:rPr>
           <w:rFonts w:ascii="Calibri Light" w:hAnsi="Calibri Light"/>
           <w:sz w:val="28"/>
           <w:szCs w:val="28"/>
-        </w:rPr>
-        <w:t>48264: João Pereira (a48264@alunos.isel.pt)</w:t>
+          <w:lang w:val="pt-PT"/>
+        </w:rPr>
+      </w:pPr>
+      <w:r>
+        <w:rPr>
+          <w:rFonts w:ascii="Calibri Light" w:hAnsi="Calibri Light"/>
+          <w:sz w:val="28"/>
+          <w:szCs w:val="28"/>
+          <w:lang w:val="pt-PT"/>
+        </w:rPr>
+        <w:t xml:space="preserve">48259: Vasco Branco (a48259@alunos.isel.pt) </w:t>
       </w:r>
     </w:p>
     <w:p>
@@ -250,8 +253,18 @@
         <w:rPr>
           <w:rFonts w:ascii="Calibri Light" w:hAnsi="Calibri Light"/>
           <w:sz w:val="36"/>
-        </w:rPr>
-      </w:pPr>
+          <w:lang w:val="pt-PT"/>
+        </w:rPr>
+      </w:pPr>
+      <w:r>
+        <w:rPr>
+          <w:rFonts w:ascii="Calibri Light" w:hAnsi="Calibri Light"/>
+          <w:sz w:val="28"/>
+          <w:szCs w:val="28"/>
+          <w:lang w:val="pt-PT"/>
+        </w:rPr>
+        <w:t>48264: João Pereira (a48264@alunos.isel.pt)</w:t>
+      </w:r>
     </w:p>
     <w:p>
       <w:pPr>
@@ -260,6 +273,7 @@
         <w:rPr>
           <w:rFonts w:ascii="Calibri Light" w:hAnsi="Calibri Light"/>
           <w:sz w:val="36"/>
+          <w:lang w:val="pt-PT"/>
         </w:rPr>
       </w:pPr>
     </w:p>
@@ -270,6 +284,7 @@
         <w:rPr>
           <w:rFonts w:ascii="Calibri Light" w:hAnsi="Calibri Light"/>
           <w:sz w:val="36"/>
+          <w:lang w:val="pt-PT"/>
         </w:rPr>
       </w:pPr>
     </w:p>
@@ -280,6 +295,7 @@
         <w:rPr>
           <w:rFonts w:ascii="Calibri Light" w:hAnsi="Calibri Light"/>
           <w:sz w:val="36"/>
+          <w:lang w:val="pt-PT"/>
         </w:rPr>
       </w:pPr>
     </w:p>
@@ -290,6 +306,18 @@
         <w:rPr>
           <w:rFonts w:ascii="Calibri Light" w:hAnsi="Calibri Light"/>
           <w:sz w:val="36"/>
+          <w:lang w:val="pt-PT"/>
+        </w:rPr>
+      </w:pPr>
+    </w:p>
+    <w:p>
+      <w:pPr>
+        <w:ind w:left="1122" w:right="1361"/>
+        <w:jc w:val="center"/>
+        <w:rPr>
+          <w:rFonts w:ascii="Calibri Light" w:hAnsi="Calibri Light"/>
+          <w:sz w:val="36"/>
+          <w:lang w:val="pt-PT"/>
         </w:rPr>
       </w:pPr>
     </w:p>
@@ -304,18 +332,54 @@
           <w:rFonts w:ascii="Segoe UI" w:hAnsi="Segoe UI" w:cs="Segoe UI"/>
           <w:sz w:val="18"/>
           <w:szCs w:val="18"/>
+          <w:lang w:val="pt-PT"/>
         </w:rPr>
       </w:pPr>
       <w:bookmarkStart w:id="1" w:name="_Toc134305907"/>
       <w:bookmarkStart w:id="2" w:name="_Toc134308406"/>
+      <w:proofErr w:type="spellStart"/>
       <w:r>
         <w:rPr>
           <w:rStyle w:val="normaltextrun"/>
           <w:rFonts w:ascii="Calibri Light" w:eastAsiaTheme="majorEastAsia" w:hAnsi="Calibri Light" w:cs="Calibri Light"/>
           <w:sz w:val="20"/>
           <w:szCs w:val="20"/>
-        </w:rPr>
-        <w:t>Professors: Paulo Pereira and Pedro Pereira</w:t>
+          <w:lang w:val="pt-PT"/>
+        </w:rPr>
+        <w:t>Professors</w:t>
+      </w:r>
+      <w:proofErr w:type="spellEnd"/>
+      <w:r>
+        <w:rPr>
+          <w:rStyle w:val="normaltextrun"/>
+          <w:rFonts w:ascii="Calibri Light" w:eastAsiaTheme="majorEastAsia" w:hAnsi="Calibri Light" w:cs="Calibri Light"/>
+          <w:sz w:val="20"/>
+          <w:szCs w:val="20"/>
+          <w:lang w:val="pt-PT"/>
+        </w:rPr>
+        <w:t xml:space="preserve">: Paulo Pereira </w:t>
+      </w:r>
+      <w:proofErr w:type="spellStart"/>
+      <w:r>
+        <w:rPr>
+          <w:rStyle w:val="normaltextrun"/>
+          <w:rFonts w:ascii="Calibri Light" w:eastAsiaTheme="majorEastAsia" w:hAnsi="Calibri Light" w:cs="Calibri Light"/>
+          <w:sz w:val="20"/>
+          <w:szCs w:val="20"/>
+          <w:lang w:val="pt-PT"/>
+        </w:rPr>
+        <w:t>and</w:t>
+      </w:r>
+      <w:proofErr w:type="spellEnd"/>
+      <w:r>
+        <w:rPr>
+          <w:rStyle w:val="normaltextrun"/>
+          <w:rFonts w:ascii="Calibri Light" w:eastAsiaTheme="majorEastAsia" w:hAnsi="Calibri Light" w:cs="Calibri Light"/>
+          <w:sz w:val="20"/>
+          <w:szCs w:val="20"/>
+          <w:lang w:val="pt-PT"/>
+        </w:rPr>
+        <w:t xml:space="preserve"> Pedro Pereira</w:t>
       </w:r>
       <w:r>
         <w:rPr>
@@ -323,6 +387,7 @@
           <w:rFonts w:ascii="Calibri Light" w:eastAsiaTheme="majorEastAsia" w:hAnsi="Calibri Light" w:cs="Calibri Light"/>
           <w:sz w:val="20"/>
           <w:szCs w:val="20"/>
+          <w:lang w:val="pt-PT"/>
         </w:rPr>
         <w:t> </w:t>
       </w:r>
@@ -381,7 +446,7 @@
       <w:sdtContent>
         <w:p>
           <w:pPr>
-            <w:pStyle w:val="Cabealhodondice"/>
+            <w:pStyle w:val="Ttulodondice"/>
             <w:rPr>
               <w:b/>
               <w:bCs/>
@@ -521,6 +586,11 @@
           </w:r>
         </w:p>
         <w:p>
+          <w:r>
+            <w:t>Frontend…………………………………………………………………………………………………………………………..….…7</w:t>
+          </w:r>
+        </w:p>
+        <w:p>
           <w:pPr>
             <w:rPr>
               <w:lang w:eastAsia="pt-PT"/>
@@ -530,7 +600,13 @@
             <w:rPr>
               <w:lang w:eastAsia="pt-PT"/>
             </w:rPr>
-            <w:t>Critical Evaluation……………………………………………………………………………………………………………………7</w:t>
+            <w:t>Critical Evaluation………………………………………………………………………………………………………………</w:t>
+          </w:r>
+          <w:r>
+            <w:rPr>
+              <w:lang w:eastAsia="pt-PT"/>
+            </w:rPr>
+            <w:t>……8</w:t>
           </w:r>
         </w:p>
         <w:p>
@@ -548,10 +624,12 @@
       <w:r>
         <w:br w:type="page"/>
       </w:r>
-    </w:p>
-    <w:p>
-      <w:pPr>
-        <w:pStyle w:val="Ttulo1"/>
+      <w:bookmarkStart w:id="3" w:name="_GoBack"/>
+      <w:bookmarkEnd w:id="3"/>
+    </w:p>
+    <w:p>
+      <w:pPr>
+        <w:pStyle w:val="Cabealho1"/>
         <w:rPr>
           <w:b/>
           <w:bCs/>
@@ -560,7 +638,7 @@
           <w:szCs w:val="40"/>
         </w:rPr>
       </w:pPr>
-      <w:bookmarkStart w:id="3" w:name="_Toc162106699"/>
+      <w:bookmarkStart w:id="4" w:name="_Toc162106699"/>
       <w:r>
         <w:rPr>
           <w:b/>
@@ -572,7 +650,7 @@
         <w:lastRenderedPageBreak/>
         <w:t>Introduction</w:t>
       </w:r>
-      <w:bookmarkEnd w:id="3"/>
+      <w:bookmarkEnd w:id="4"/>
     </w:p>
     <w:p/>
     <w:p>
@@ -833,7 +911,7 @@
           <w:noProof/>
           <w:sz w:val="40"/>
           <w:szCs w:val="40"/>
-          <w:lang w:eastAsia="pt-PT"/>
+          <w:lang w:val="pt-PT" w:eastAsia="pt-PT"/>
         </w:rPr>
         <w:drawing>
           <wp:inline distT="0" distB="0" distL="0" distR="0" wp14:anchorId="54D18751" wp14:editId="65500690">
@@ -853,7 +931,7 @@
                     </pic:cNvPicPr>
                   </pic:nvPicPr>
                   <pic:blipFill>
-                    <a:blip r:embed="rId7">
+                    <a:blip r:embed="rId8">
                       <a:extLst>
                         <a:ext uri="{28A0092B-C50C-407E-A947-70E740481C1C}">
                           <a14:useLocalDpi xmlns:a14="http://schemas.microsoft.com/office/drawing/2010/main" val="0"/>
@@ -995,9 +1073,11 @@
       <w:r>
         <w:t xml:space="preserve">: </w:t>
       </w:r>
+      <w:proofErr w:type="spellStart"/>
       <w:r>
         <w:t>abcd@aaa</w:t>
       </w:r>
+      <w:proofErr w:type="spellEnd"/>
     </w:p>
     <w:p>
       <w:pPr>
@@ -1076,9 +1156,11 @@
       <w:r>
         <w:t>‘</w:t>
       </w:r>
+      <w:proofErr w:type="spellStart"/>
       <w:r>
         <w:t>Session_date</w:t>
       </w:r>
+      <w:proofErr w:type="spellEnd"/>
       <w:r>
         <w:t>’</w:t>
       </w:r>
@@ -1163,24 +1245,12 @@
       <w:r>
         <w:t xml:space="preserve"> </w:t>
       </w:r>
-      <w:hyperlink r:id="rId8" w:history="1">
+      <w:hyperlink r:id="rId9" w:history="1">
         <w:r>
           <w:rPr>
             <w:rStyle w:val="Hiperligao"/>
           </w:rPr>
-          <w:t>he</w:t>
-        </w:r>
-        <w:r>
-          <w:rPr>
-            <w:rStyle w:val="Hiperligao"/>
-          </w:rPr>
-          <w:t>r</w:t>
-        </w:r>
-        <w:r>
-          <w:rPr>
-            <w:rStyle w:val="Hiperligao"/>
-          </w:rPr>
-          <w:t>e</w:t>
+          <w:t>here</w:t>
         </w:r>
       </w:hyperlink>
       <w:r>
@@ -1207,6 +1277,7 @@
       <w:r>
         <w:rPr>
           <w:noProof/>
+          <w:lang w:val="pt-PT" w:eastAsia="pt-PT"/>
         </w:rPr>
         <w:drawing>
           <wp:inline distT="0" distB="0" distL="0" distR="0" wp14:anchorId="75263021" wp14:editId="7203B7BC">
@@ -1226,7 +1297,7 @@
                     </pic:cNvPicPr>
                   </pic:nvPicPr>
                   <pic:blipFill>
-                    <a:blip r:embed="rId9">
+                    <a:blip r:embed="rId10">
                       <a:extLst>
                         <a:ext uri="{28A0092B-C50C-407E-A947-70E740481C1C}">
                           <a14:useLocalDpi xmlns:a14="http://schemas.microsoft.com/office/drawing/2010/main" val="0"/>
@@ -1298,24 +1369,12 @@
       <w:r>
         <w:t xml:space="preserve">The Open-API specification can be found </w:t>
       </w:r>
-      <w:hyperlink r:id="rId10" w:history="1">
+      <w:hyperlink r:id="rId11" w:history="1">
         <w:r>
           <w:rPr>
             <w:rStyle w:val="Hiperligao"/>
           </w:rPr>
-          <w:t>he</w:t>
-        </w:r>
-        <w:r>
-          <w:rPr>
-            <w:rStyle w:val="Hiperligao"/>
-          </w:rPr>
-          <w:t>r</w:t>
-        </w:r>
-        <w:r>
-          <w:rPr>
-            <w:rStyle w:val="Hiperligao"/>
-          </w:rPr>
-          <w:t>e</w:t>
+          <w:t>here</w:t>
         </w:r>
       </w:hyperlink>
       <w:r>
@@ -1324,7 +1383,17 @@
     </w:p>
     <w:p>
       <w:r>
-        <w:t>All the api’s routes were documented using this specification.</w:t>
+        <w:t xml:space="preserve">All the </w:t>
+      </w:r>
+      <w:proofErr w:type="spellStart"/>
+      <w:proofErr w:type="gramStart"/>
+      <w:r>
+        <w:t>api’s</w:t>
+      </w:r>
+      <w:proofErr w:type="spellEnd"/>
+      <w:proofErr w:type="gramEnd"/>
+      <w:r>
+        <w:t xml:space="preserve"> routes were documented using this specification.</w:t>
       </w:r>
     </w:p>
     <w:p/>
@@ -1384,10 +1453,26 @@
         </w:numPr>
       </w:pPr>
       <w:r>
-        <w:t>The handler executes a function called errorAwareScope that executes the code needed to fulfill the request. In the event of an error, this function handles the error via</w:t>
-      </w:r>
-      <w:r>
-        <w:t xml:space="preserve"> the exceptionHandler function</w:t>
+        <w:t xml:space="preserve">The handler executes a function called </w:t>
+      </w:r>
+      <w:proofErr w:type="spellStart"/>
+      <w:r>
+        <w:t>errorAwareScope</w:t>
+      </w:r>
+      <w:proofErr w:type="spellEnd"/>
+      <w:r>
+        <w:t xml:space="preserve"> that executes the code needed to fulfill the request. In the event of an error, this function handles the error via</w:t>
+      </w:r>
+      <w:r>
+        <w:t xml:space="preserve"> the </w:t>
+      </w:r>
+      <w:proofErr w:type="spellStart"/>
+      <w:r>
+        <w:t>exceptionHandler</w:t>
+      </w:r>
+      <w:proofErr w:type="spellEnd"/>
+      <w:r>
+        <w:t xml:space="preserve"> function</w:t>
       </w:r>
       <w:r>
         <w:t>.</w:t>
@@ -1416,9 +1501,11 @@
       <w:r>
         <w:t xml:space="preserve">Next, the JSON is </w:t>
       </w:r>
+      <w:proofErr w:type="spellStart"/>
       <w:r>
         <w:t>deserialized</w:t>
       </w:r>
+      <w:proofErr w:type="spellEnd"/>
       <w:r>
         <w:t xml:space="preserve"> if the request has a body.</w:t>
       </w:r>
@@ -1462,7 +1549,15 @@
         <w:t>n</w:t>
       </w:r>
       <w:r>
-        <w:t xml:space="preserve"> outputModel class, that class is serialized to JSON and the response is attributed the according status code.</w:t>
+        <w:t xml:space="preserve"> </w:t>
+      </w:r>
+      <w:proofErr w:type="spellStart"/>
+      <w:r>
+        <w:t>outputModel</w:t>
+      </w:r>
+      <w:proofErr w:type="spellEnd"/>
+      <w:r>
+        <w:t xml:space="preserve"> class, that class is serialized to JSON and the response is attributed the according status code.</w:t>
       </w:r>
     </w:p>
     <w:p>
@@ -1503,7 +1598,36 @@
         </w:rPr>
       </w:pPr>
       <w:r>
-        <w:t>Whenever we interact with the DBMS, we fetch a connection via the getConnection() function and utilize the use{} function, which automatically closes the connection after running the code in its scope. As we never set autoCommit to false in the repositor</w:t>
+        <w:t xml:space="preserve">Whenever we interact with the DBMS, we fetch a connection via the </w:t>
+      </w:r>
+      <w:proofErr w:type="spellStart"/>
+      <w:proofErr w:type="gramStart"/>
+      <w:r>
+        <w:t>getConnection</w:t>
+      </w:r>
+      <w:proofErr w:type="spellEnd"/>
+      <w:r>
+        <w:t>(</w:t>
+      </w:r>
+      <w:proofErr w:type="gramEnd"/>
+      <w:r>
+        <w:t xml:space="preserve">) function and utilize the use{} function, which automatically closes the connection after running the code in its scope. As we never set </w:t>
+      </w:r>
+      <w:proofErr w:type="spellStart"/>
+      <w:r>
+        <w:t>autoCommit</w:t>
+      </w:r>
+      <w:proofErr w:type="spellEnd"/>
+      <w:r>
+        <w:t xml:space="preserve"> </w:t>
+      </w:r>
+      <w:proofErr w:type="gramStart"/>
+      <w:r>
+        <w:t>to</w:t>
+      </w:r>
+      <w:proofErr w:type="gramEnd"/>
+      <w:r>
+        <w:t xml:space="preserve"> false in the repositor</w:t>
       </w:r>
       <w:r>
         <w:t>y</w:t>
@@ -1543,7 +1667,15 @@
         <w:t>P</w:t>
       </w:r>
       <w:r>
-        <w:t xml:space="preserve">ostgres database, where the names of the repositories follow the structure: Jdbc{Entity}Repo. The JDBC repositories receive as a parameter the </w:t>
+        <w:t xml:space="preserve">ostgres database, where the names of the repositories follow the structure: </w:t>
+      </w:r>
+      <w:proofErr w:type="spellStart"/>
+      <w:r>
+        <w:t>Jdbc</w:t>
+      </w:r>
+      <w:proofErr w:type="spellEnd"/>
+      <w:r>
+        <w:t xml:space="preserve">{Entity}Repo. The JDBC repositories receive as a parameter the </w:t>
       </w:r>
       <w:r>
         <w:t>P</w:t>
@@ -1557,9 +1689,11 @@
       <w:r>
         <w:t>‘</w:t>
       </w:r>
+      <w:proofErr w:type="spellStart"/>
       <w:r>
         <w:t>datasource</w:t>
       </w:r>
+      <w:proofErr w:type="spellEnd"/>
       <w:r>
         <w:t>’</w:t>
       </w:r>
@@ -1688,8 +1822,15 @@
           <w:numId w:val="12"/>
         </w:numPr>
       </w:pPr>
-      <w:r>
-        <w:t xml:space="preserve">Api </w:t>
+      <w:proofErr w:type="spellStart"/>
+      <w:proofErr w:type="gramStart"/>
+      <w:r>
+        <w:t>Api</w:t>
+      </w:r>
+      <w:proofErr w:type="spellEnd"/>
+      <w:proofErr w:type="gramEnd"/>
+      <w:r>
+        <w:t xml:space="preserve"> </w:t>
       </w:r>
       <w:r>
         <w:t>can’t extract the route parameter.</w:t>
@@ -1697,11 +1838,37 @@
     </w:p>
     <w:p>
       <w:r>
-        <w:t>All these exceptions are then handled by the exceptionHandler use</w:t>
-      </w:r>
-      <w:r>
-        <w:t>d in the exceptionAwareScope{} function. Within this exceptionHandler</w:t>
-      </w:r>
+        <w:t xml:space="preserve">All these exceptions are then handled by the </w:t>
+      </w:r>
+      <w:proofErr w:type="spellStart"/>
+      <w:r>
+        <w:t>exceptionHandler</w:t>
+      </w:r>
+      <w:proofErr w:type="spellEnd"/>
+      <w:r>
+        <w:t xml:space="preserve"> use</w:t>
+      </w:r>
+      <w:r>
+        <w:t xml:space="preserve">d in the </w:t>
+      </w:r>
+      <w:proofErr w:type="spellStart"/>
+      <w:proofErr w:type="gramStart"/>
+      <w:r>
+        <w:t>exceptionAwareScope</w:t>
+      </w:r>
+      <w:proofErr w:type="spellEnd"/>
+      <w:r>
+        <w:t>{</w:t>
+      </w:r>
+      <w:proofErr w:type="gramEnd"/>
+      <w:r>
+        <w:t xml:space="preserve">} function. Within this </w:t>
+      </w:r>
+      <w:proofErr w:type="spellStart"/>
+      <w:r>
+        <w:t>exceptionHandler</w:t>
+      </w:r>
+      <w:proofErr w:type="spellEnd"/>
       <w:r>
         <w:t xml:space="preserve"> function</w:t>
       </w:r>
@@ -1718,6 +1885,7 @@
         <w:t xml:space="preserve"> If for any reason an exception can’t be associated with an HTTP status code, that exception is converted to Internal Server Error status code.</w:t>
       </w:r>
     </w:p>
+    <w:p/>
     <w:p>
       <w:pPr>
         <w:rPr>
@@ -1732,15 +1900,113 @@
           <w:sz w:val="40"/>
           <w:szCs w:val="40"/>
         </w:rPr>
+        <w:t>Frontend</w:t>
+      </w:r>
+    </w:p>
+    <w:p>
+      <w:r>
+        <w:t>A Single Page Application was developed, which loads the html content as the user navigates through the application. The structure of said SPA is the following:</w:t>
+      </w:r>
+    </w:p>
+    <w:p/>
+    <w:p>
+      <w:r>
+        <w:pict w14:anchorId="158C2CD6">
+          <v:shapetype id="_x0000_t75" coordsize="21600,21600" o:spt="75" o:preferrelative="t" path="m@4@5l@4@11@9@11@9@5xe" filled="f" stroked="f">
+            <v:stroke joinstyle="miter"/>
+            <v:formulas>
+              <v:f eqn="if lineDrawn pixelLineWidth 0"/>
+              <v:f eqn="sum @0 1 0"/>
+              <v:f eqn="sum 0 0 @1"/>
+              <v:f eqn="prod @2 1 2"/>
+              <v:f eqn="prod @3 21600 pixelWidth"/>
+              <v:f eqn="prod @3 21600 pixelHeight"/>
+              <v:f eqn="sum @0 0 1"/>
+              <v:f eqn="prod @6 1 2"/>
+              <v:f eqn="prod @7 21600 pixelWidth"/>
+              <v:f eqn="sum @8 21600 0"/>
+              <v:f eqn="prod @7 21600 pixelHeight"/>
+              <v:f eqn="sum @10 21600 0"/>
+            </v:formulas>
+            <v:path o:extrusionok="f" gradientshapeok="t" o:connecttype="rect"/>
+            <o:lock v:ext="edit" aspectratio="t"/>
+          </v:shapetype>
+          <v:shape id="_x0000_i1025" type="#_x0000_t75" style="width:425.2pt;height:260.85pt;mso-position-horizontal-relative:text;mso-position-vertical-relative:text" wrapcoords="-38 0 -38 21544 21600 21544 21600 0 -38 0" o:allowoverlap="f">
+            <v:imagedata r:id="rId12" o:title="SPA"/>
+          </v:shape>
+        </w:pict>
+      </w:r>
+    </w:p>
+    <w:p>
+      <w:pPr>
+        <w:pStyle w:val="Legenda"/>
+        <w:jc w:val="center"/>
+      </w:pPr>
+      <w:r>
+        <w:t xml:space="preserve">Figure 3 </w:t>
+      </w:r>
+      <w:r>
+        <w:t xml:space="preserve">– </w:t>
+      </w:r>
+      <w:r>
+        <w:t>SPA</w:t>
+      </w:r>
+    </w:p>
+    <w:p/>
+    <w:p/>
+    <w:p/>
+    <w:p>
+      <w:r>
+        <w:t xml:space="preserve">To note that every navigation except </w:t>
+      </w:r>
+      <w:proofErr w:type="spellStart"/>
+      <w:r>
+        <w:t>PlayerHome</w:t>
+      </w:r>
+      <w:proofErr w:type="spellEnd"/>
+      <w:r>
+        <w:t xml:space="preserve">, has a navigation to </w:t>
+      </w:r>
+      <w:proofErr w:type="spellStart"/>
+      <w:r>
+        <w:t>PlayerHome</w:t>
+      </w:r>
+      <w:proofErr w:type="spellEnd"/>
+      <w:r>
+        <w:t xml:space="preserve">. </w:t>
+      </w:r>
+    </w:p>
+    <w:p>
+      <w:pPr>
+        <w:rPr>
+          <w:b/>
+          <w:sz w:val="40"/>
+          <w:szCs w:val="40"/>
+        </w:rPr>
+      </w:pPr>
+      <w:r>
+        <w:rPr>
+          <w:b/>
+          <w:sz w:val="40"/>
+          <w:szCs w:val="40"/>
+        </w:rPr>
+        <w:lastRenderedPageBreak/>
         <w:t>Critical evaluation</w:t>
       </w:r>
     </w:p>
     <w:p>
       <w:r>
-        <w:t xml:space="preserve">Better analyzation of using big transactions in the JDBC repo classes. Namely if there are issues due to concurrency. </w:t>
-      </w:r>
-    </w:p>
-    <w:p/>
+        <w:t xml:space="preserve">Better analyzation of using big transactions in the JDBC repo classes. </w:t>
+      </w:r>
+      <w:proofErr w:type="gramStart"/>
+      <w:r>
+        <w:t>Namely if there are issues due to concurrency.</w:t>
+      </w:r>
+      <w:proofErr w:type="gramEnd"/>
+      <w:r>
+        <w:t xml:space="preserve"> </w:t>
+      </w:r>
+    </w:p>
     <w:p/>
     <w:sectPr>
       <w:pgSz w:w="11906" w:h="16838"/>
@@ -1753,8 +2019,8 @@
 </file>
 
 <file path=word/numbering.xml><?xml version="1.0" encoding="utf-8"?>
-<w:numbering xmlns:wpc="http://schemas.microsoft.com/office/word/2010/wordprocessingCanvas" xmlns:cx="http://schemas.microsoft.com/office/drawing/2014/chartex" xmlns:cx1="http://schemas.microsoft.com/office/drawing/2015/9/8/chartex" xmlns:cx2="http://schemas.microsoft.com/office/drawing/2015/10/21/chartex" xmlns:cx3="http://schemas.microsoft.com/office/drawing/2016/5/9/chartex" xmlns:cx4="http://schemas.microsoft.com/office/drawing/2016/5/10/chartex" xmlns:cx5="http://schemas.microsoft.com/office/drawing/2016/5/11/chartex" xmlns:cx6="http://schemas.microsoft.com/office/drawing/2016/5/12/chartex" xmlns:cx7="http://schemas.microsoft.com/office/drawing/2016/5/13/chartex" xmlns:cx8="http://schemas.microsoft.com/office/drawing/2016/5/14/chartex" xmlns:mc="http://schemas.openxmlformats.org/markup-compatibility/2006" xmlns:aink="http://schemas.microsoft.com/office/drawing/2016/ink" xmlns:am3d="http://schemas.microsoft.com/office/drawing/2017/model3d" xmlns:o="urn:schemas-microsoft-com:office:office" xmlns:oel="http://schemas.microsoft.com/office/2019/extlst" xmlns:r="http://schemas.openxmlformats.org/officeDocument/2006/relationships" xmlns:m="http://schemas.openxmlformats.org/officeDocument/2006/math" xmlns:v="urn:schemas-microsoft-com:vml" xmlns:wp14="http://schemas.microsoft.com/office/word/2010/wordprocessingDrawing" xmlns:wp="http://schemas.openxmlformats.org/drawingml/2006/wordprocessingDrawing" xmlns:w10="urn:schemas-microsoft-com:office:word" xmlns:w="http://schemas.openxmlformats.org/wordprocessingml/2006/main" xmlns:w14="http://schemas.microsoft.com/office/word/2010/wordml" xmlns:w15="http://schemas.microsoft.com/office/word/2012/wordml" xmlns:w16cex="http://schemas.microsoft.com/office/word/2018/wordml/cex" xmlns:w16cid="http://schemas.microsoft.com/office/word/2016/wordml/cid" xmlns:w16="http://schemas.microsoft.com/office/word/2018/wordml" xmlns:w16du="http://schemas.microsoft.com/office/word/2023/wordml/word16du" xmlns:w16sdtdh="http://schemas.microsoft.com/office/word/2020/wordml/sdtdatahash" xmlns:w16se="http://schemas.microsoft.com/office/word/2015/wordml/symex" xmlns:wpg="http://schemas.microsoft.com/office/word/2010/wordprocessingGroup" xmlns:wpi="http://schemas.microsoft.com/office/word/2010/wordprocessingInk" xmlns:wne="http://schemas.microsoft.com/office/word/2006/wordml" xmlns:wps="http://schemas.microsoft.com/office/word/2010/wordprocessingShape" mc:Ignorable="w14 w15 w16se w16cid w16 w16cex w16sdtdh w16du wp14">
-  <w:abstractNum w:abstractNumId="0" w15:restartNumberingAfterBreak="0">
+<w:numbering xmlns:wpc="http://schemas.microsoft.com/office/word/2010/wordprocessingCanvas" xmlns:mc="http://schemas.openxmlformats.org/markup-compatibility/2006" xmlns:o="urn:schemas-microsoft-com:office:office" xmlns:r="http://schemas.openxmlformats.org/officeDocument/2006/relationships" xmlns:m="http://schemas.openxmlformats.org/officeDocument/2006/math" xmlns:v="urn:schemas-microsoft-com:vml" xmlns:wp14="http://schemas.microsoft.com/office/word/2010/wordprocessingDrawing" xmlns:wp="http://schemas.openxmlformats.org/drawingml/2006/wordprocessingDrawing" xmlns:w10="urn:schemas-microsoft-com:office:word" xmlns:w="http://schemas.openxmlformats.org/wordprocessingml/2006/main" xmlns:w14="http://schemas.microsoft.com/office/word/2010/wordml" xmlns:wpg="http://schemas.microsoft.com/office/word/2010/wordprocessingGroup" xmlns:wpi="http://schemas.microsoft.com/office/word/2010/wordprocessingInk" xmlns:wne="http://schemas.microsoft.com/office/word/2006/wordml" xmlns:wps="http://schemas.microsoft.com/office/word/2010/wordprocessingShape" mc:Ignorable="w14 wp14">
+  <w:abstractNum w:abstractNumId="0">
     <w:nsid w:val="00DB0071"/>
     <w:multiLevelType w:val="hybridMultilevel"/>
     <w:tmpl w:val="4120E972"/>
@@ -1840,7 +2106,7 @@
       </w:pPr>
     </w:lvl>
   </w:abstractNum>
-  <w:abstractNum w:abstractNumId="1" w15:restartNumberingAfterBreak="0">
+  <w:abstractNum w:abstractNumId="1">
     <w:nsid w:val="07770A5E"/>
     <w:multiLevelType w:val="hybridMultilevel"/>
     <w:tmpl w:val="D0E2E66A"/>
@@ -1953,7 +2219,7 @@
       </w:rPr>
     </w:lvl>
   </w:abstractNum>
-  <w:abstractNum w:abstractNumId="2" w15:restartNumberingAfterBreak="0">
+  <w:abstractNum w:abstractNumId="2">
     <w:nsid w:val="08B23E8A"/>
     <w:multiLevelType w:val="hybridMultilevel"/>
     <w:tmpl w:val="0082D7E6"/>
@@ -2066,7 +2332,7 @@
       </w:rPr>
     </w:lvl>
   </w:abstractNum>
-  <w:abstractNum w:abstractNumId="3" w15:restartNumberingAfterBreak="0">
+  <w:abstractNum w:abstractNumId="3">
     <w:nsid w:val="0AFA39B6"/>
     <w:multiLevelType w:val="hybridMultilevel"/>
     <w:tmpl w:val="8B9A35EC"/>
@@ -2152,7 +2418,7 @@
       </w:pPr>
     </w:lvl>
   </w:abstractNum>
-  <w:abstractNum w:abstractNumId="4" w15:restartNumberingAfterBreak="0">
+  <w:abstractNum w:abstractNumId="4">
     <w:nsid w:val="0E917BEE"/>
     <w:multiLevelType w:val="hybridMultilevel"/>
     <w:tmpl w:val="4B241B8C"/>
@@ -2238,7 +2504,7 @@
       </w:pPr>
     </w:lvl>
   </w:abstractNum>
-  <w:abstractNum w:abstractNumId="5" w15:restartNumberingAfterBreak="0">
+  <w:abstractNum w:abstractNumId="5">
     <w:nsid w:val="2D0378FD"/>
     <w:multiLevelType w:val="hybridMultilevel"/>
     <w:tmpl w:val="BA9C63DE"/>
@@ -2324,7 +2590,7 @@
       </w:pPr>
     </w:lvl>
   </w:abstractNum>
-  <w:abstractNum w:abstractNumId="6" w15:restartNumberingAfterBreak="0">
+  <w:abstractNum w:abstractNumId="6">
     <w:nsid w:val="31DB613A"/>
     <w:multiLevelType w:val="hybridMultilevel"/>
     <w:tmpl w:val="66508848"/>
@@ -2437,7 +2703,7 @@
       </w:rPr>
     </w:lvl>
   </w:abstractNum>
-  <w:abstractNum w:abstractNumId="7" w15:restartNumberingAfterBreak="0">
+  <w:abstractNum w:abstractNumId="7">
     <w:nsid w:val="436B2C9E"/>
     <w:multiLevelType w:val="hybridMultilevel"/>
     <w:tmpl w:val="EF46CF36"/>
@@ -2550,7 +2816,7 @@
       </w:rPr>
     </w:lvl>
   </w:abstractNum>
-  <w:abstractNum w:abstractNumId="8" w15:restartNumberingAfterBreak="0">
+  <w:abstractNum w:abstractNumId="8">
     <w:nsid w:val="53AC46B1"/>
     <w:multiLevelType w:val="hybridMultilevel"/>
     <w:tmpl w:val="715C4D0A"/>
@@ -2663,7 +2929,7 @@
       </w:rPr>
     </w:lvl>
   </w:abstractNum>
-  <w:abstractNum w:abstractNumId="9" w15:restartNumberingAfterBreak="0">
+  <w:abstractNum w:abstractNumId="9">
     <w:nsid w:val="7615682C"/>
     <w:multiLevelType w:val="hybridMultilevel"/>
     <w:tmpl w:val="3670E7BC"/>
@@ -2776,7 +3042,7 @@
       </w:rPr>
     </w:lvl>
   </w:abstractNum>
-  <w:abstractNum w:abstractNumId="10" w15:restartNumberingAfterBreak="0">
+  <w:abstractNum w:abstractNumId="10">
     <w:nsid w:val="768E001D"/>
     <w:multiLevelType w:val="hybridMultilevel"/>
     <w:tmpl w:val="1D720BA0"/>
@@ -2889,7 +3155,7 @@
       </w:rPr>
     </w:lvl>
   </w:abstractNum>
-  <w:abstractNum w:abstractNumId="11" w15:restartNumberingAfterBreak="0">
+  <w:abstractNum w:abstractNumId="11">
     <w:nsid w:val="782C0B78"/>
     <w:multiLevelType w:val="hybridMultilevel"/>
     <w:tmpl w:val="4C7A3344"/>
@@ -3002,47 +3268,47 @@
       </w:rPr>
     </w:lvl>
   </w:abstractNum>
-  <w:num w:numId="1" w16cid:durableId="26805830">
+  <w:num w:numId="1">
     <w:abstractNumId w:val="5"/>
   </w:num>
-  <w:num w:numId="2" w16cid:durableId="749349920">
+  <w:num w:numId="2">
     <w:abstractNumId w:val="0"/>
   </w:num>
-  <w:num w:numId="3" w16cid:durableId="102186728">
+  <w:num w:numId="3">
     <w:abstractNumId w:val="4"/>
   </w:num>
-  <w:num w:numId="4" w16cid:durableId="955021083">
+  <w:num w:numId="4">
     <w:abstractNumId w:val="3"/>
   </w:num>
-  <w:num w:numId="5" w16cid:durableId="1548908541">
+  <w:num w:numId="5">
     <w:abstractNumId w:val="1"/>
   </w:num>
-  <w:num w:numId="6" w16cid:durableId="54623586">
+  <w:num w:numId="6">
     <w:abstractNumId w:val="11"/>
   </w:num>
-  <w:num w:numId="7" w16cid:durableId="460997522">
+  <w:num w:numId="7">
     <w:abstractNumId w:val="9"/>
   </w:num>
-  <w:num w:numId="8" w16cid:durableId="406224253">
+  <w:num w:numId="8">
     <w:abstractNumId w:val="8"/>
   </w:num>
-  <w:num w:numId="9" w16cid:durableId="267658768">
+  <w:num w:numId="9">
     <w:abstractNumId w:val="10"/>
   </w:num>
-  <w:num w:numId="10" w16cid:durableId="54547754">
+  <w:num w:numId="10">
     <w:abstractNumId w:val="6"/>
   </w:num>
-  <w:num w:numId="11" w16cid:durableId="1472792725">
+  <w:num w:numId="11">
     <w:abstractNumId w:val="7"/>
   </w:num>
-  <w:num w:numId="12" w16cid:durableId="1546914658">
+  <w:num w:numId="12">
     <w:abstractNumId w:val="2"/>
   </w:num>
 </w:numbering>
 </file>
 
 <file path=word/styles.xml><?xml version="1.0" encoding="utf-8"?>
-<w:styles xmlns:mc="http://schemas.openxmlformats.org/markup-compatibility/2006" xmlns:r="http://schemas.openxmlformats.org/officeDocument/2006/relationships" xmlns:w="http://schemas.openxmlformats.org/wordprocessingml/2006/main" xmlns:w14="http://schemas.microsoft.com/office/word/2010/wordml" xmlns:w15="http://schemas.microsoft.com/office/word/2012/wordml" xmlns:w16cex="http://schemas.microsoft.com/office/word/2018/wordml/cex" xmlns:w16cid="http://schemas.microsoft.com/office/word/2016/wordml/cid" xmlns:w16="http://schemas.microsoft.com/office/word/2018/wordml" xmlns:w16du="http://schemas.microsoft.com/office/word/2023/wordml/word16du" xmlns:w16sdtdh="http://schemas.microsoft.com/office/word/2020/wordml/sdtdatahash" xmlns:w16se="http://schemas.microsoft.com/office/word/2015/wordml/symex" mc:Ignorable="w14 w15 w16se w16cid w16 w16cex w16sdtdh w16du">
+<w:styles xmlns:mc="http://schemas.openxmlformats.org/markup-compatibility/2006" xmlns:r="http://schemas.openxmlformats.org/officeDocument/2006/relationships" xmlns:w="http://schemas.openxmlformats.org/wordprocessingml/2006/main" xmlns:w14="http://schemas.microsoft.com/office/word/2010/wordml" mc:Ignorable="w14">
   <w:docDefaults>
     <w:rPrDefault>
       <w:rPr>
@@ -3060,383 +3326,145 @@
       </w:pPr>
     </w:pPrDefault>
   </w:docDefaults>
-  <w:latentStyles w:defLockedState="0" w:defUIPriority="99" w:defSemiHidden="0" w:defUnhideWhenUsed="0" w:defQFormat="0" w:count="376">
-    <w:lsdException w:name="Normal" w:uiPriority="0" w:qFormat="1"/>
-    <w:lsdException w:name="heading 1" w:uiPriority="9" w:qFormat="1"/>
-    <w:lsdException w:name="heading 2" w:semiHidden="1" w:uiPriority="9" w:unhideWhenUsed="1" w:qFormat="1"/>
-    <w:lsdException w:name="heading 3" w:semiHidden="1" w:uiPriority="9" w:unhideWhenUsed="1" w:qFormat="1"/>
-    <w:lsdException w:name="heading 4" w:semiHidden="1" w:uiPriority="9" w:unhideWhenUsed="1" w:qFormat="1"/>
-    <w:lsdException w:name="heading 5" w:semiHidden="1" w:uiPriority="9" w:unhideWhenUsed="1" w:qFormat="1"/>
-    <w:lsdException w:name="heading 6" w:semiHidden="1" w:uiPriority="9" w:unhideWhenUsed="1" w:qFormat="1"/>
-    <w:lsdException w:name="heading 7" w:semiHidden="1" w:uiPriority="9" w:unhideWhenUsed="1" w:qFormat="1"/>
-    <w:lsdException w:name="heading 8" w:semiHidden="1" w:uiPriority="9" w:unhideWhenUsed="1" w:qFormat="1"/>
-    <w:lsdException w:name="heading 9" w:semiHidden="1" w:uiPriority="9" w:unhideWhenUsed="1" w:qFormat="1"/>
-    <w:lsdException w:name="index 1" w:semiHidden="1" w:unhideWhenUsed="1"/>
-    <w:lsdException w:name="index 2" w:semiHidden="1" w:unhideWhenUsed="1"/>
-    <w:lsdException w:name="index 3" w:semiHidden="1" w:unhideWhenUsed="1"/>
-    <w:lsdException w:name="index 4" w:semiHidden="1" w:unhideWhenUsed="1"/>
-    <w:lsdException w:name="index 5" w:semiHidden="1" w:unhideWhenUsed="1"/>
-    <w:lsdException w:name="index 6" w:semiHidden="1" w:unhideWhenUsed="1"/>
-    <w:lsdException w:name="index 7" w:semiHidden="1" w:unhideWhenUsed="1"/>
-    <w:lsdException w:name="index 8" w:semiHidden="1" w:unhideWhenUsed="1"/>
-    <w:lsdException w:name="index 9" w:semiHidden="1" w:unhideWhenUsed="1"/>
-    <w:lsdException w:name="toc 1" w:semiHidden="1" w:uiPriority="39" w:unhideWhenUsed="1"/>
-    <w:lsdException w:name="toc 2" w:semiHidden="1" w:uiPriority="39" w:unhideWhenUsed="1"/>
-    <w:lsdException w:name="toc 3" w:semiHidden="1" w:uiPriority="39" w:unhideWhenUsed="1"/>
-    <w:lsdException w:name="toc 4" w:semiHidden="1" w:uiPriority="39" w:unhideWhenUsed="1"/>
-    <w:lsdException w:name="toc 5" w:semiHidden="1" w:uiPriority="39" w:unhideWhenUsed="1"/>
-    <w:lsdException w:name="toc 6" w:semiHidden="1" w:uiPriority="39" w:unhideWhenUsed="1"/>
-    <w:lsdException w:name="toc 7" w:semiHidden="1" w:uiPriority="39" w:unhideWhenUsed="1"/>
-    <w:lsdException w:name="toc 8" w:semiHidden="1" w:uiPriority="39" w:unhideWhenUsed="1"/>
-    <w:lsdException w:name="toc 9" w:semiHidden="1" w:uiPriority="39" w:unhideWhenUsed="1"/>
-    <w:lsdException w:name="Normal Indent" w:semiHidden="1" w:unhideWhenUsed="1"/>
-    <w:lsdException w:name="footnote text" w:semiHidden="1" w:unhideWhenUsed="1"/>
-    <w:lsdException w:name="annotation text" w:semiHidden="1" w:unhideWhenUsed="1"/>
-    <w:lsdException w:name="header" w:semiHidden="1" w:unhideWhenUsed="1"/>
-    <w:lsdException w:name="footer" w:semiHidden="1" w:unhideWhenUsed="1"/>
-    <w:lsdException w:name="index heading" w:semiHidden="1" w:unhideWhenUsed="1"/>
-    <w:lsdException w:name="caption" w:semiHidden="1" w:uiPriority="35" w:unhideWhenUsed="1" w:qFormat="1"/>
-    <w:lsdException w:name="table of figures" w:semiHidden="1" w:unhideWhenUsed="1"/>
-    <w:lsdException w:name="envelope address" w:semiHidden="1" w:unhideWhenUsed="1"/>
-    <w:lsdException w:name="envelope return" w:semiHidden="1" w:unhideWhenUsed="1"/>
-    <w:lsdException w:name="footnote reference" w:semiHidden="1" w:unhideWhenUsed="1"/>
-    <w:lsdException w:name="annotation reference" w:semiHidden="1" w:unhideWhenUsed="1"/>
-    <w:lsdException w:name="line number" w:semiHidden="1" w:unhideWhenUsed="1"/>
-    <w:lsdException w:name="page number" w:semiHidden="1" w:unhideWhenUsed="1"/>
-    <w:lsdException w:name="endnote reference" w:semiHidden="1" w:unhideWhenUsed="1"/>
-    <w:lsdException w:name="endnote text" w:semiHidden="1" w:unhideWhenUsed="1"/>
-    <w:lsdException w:name="table of authorities" w:semiHidden="1" w:unhideWhenUsed="1"/>
-    <w:lsdException w:name="macro" w:semiHidden="1" w:unhideWhenUsed="1"/>
-    <w:lsdException w:name="toa heading" w:semiHidden="1" w:unhideWhenUsed="1"/>
-    <w:lsdException w:name="List" w:semiHidden="1" w:unhideWhenUsed="1"/>
-    <w:lsdException w:name="List Bullet" w:semiHidden="1" w:unhideWhenUsed="1"/>
-    <w:lsdException w:name="List Number" w:semiHidden="1" w:unhideWhenUsed="1"/>
-    <w:lsdException w:name="List 2" w:semiHidden="1" w:unhideWhenUsed="1"/>
-    <w:lsdException w:name="List 3" w:semiHidden="1" w:unhideWhenUsed="1"/>
-    <w:lsdException w:name="List 4" w:semiHidden="1" w:unhideWhenUsed="1"/>
-    <w:lsdException w:name="List 5" w:semiHidden="1" w:unhideWhenUsed="1"/>
-    <w:lsdException w:name="List Bullet 2" w:semiHidden="1" w:unhideWhenUsed="1"/>
-    <w:lsdException w:name="List Bullet 3" w:semiHidden="1" w:unhideWhenUsed="1"/>
-    <w:lsdException w:name="List Bullet 4" w:semiHidden="1" w:unhideWhenUsed="1"/>
-    <w:lsdException w:name="List Bullet 5" w:semiHidden="1" w:unhideWhenUsed="1"/>
-    <w:lsdException w:name="List Number 2" w:semiHidden="1" w:unhideWhenUsed="1"/>
-    <w:lsdException w:name="List Number 3" w:semiHidden="1" w:unhideWhenUsed="1"/>
-    <w:lsdException w:name="List Number 4" w:semiHidden="1" w:unhideWhenUsed="1"/>
-    <w:lsdException w:name="List Number 5" w:semiHidden="1" w:unhideWhenUsed="1"/>
-    <w:lsdException w:name="Title" w:uiPriority="10" w:qFormat="1"/>
-    <w:lsdException w:name="Closing" w:semiHidden="1" w:unhideWhenUsed="1"/>
-    <w:lsdException w:name="Signature" w:semiHidden="1" w:unhideWhenUsed="1"/>
-    <w:lsdException w:name="Default Paragraph Font" w:semiHidden="1" w:uiPriority="1" w:unhideWhenUsed="1"/>
-    <w:lsdException w:name="Body Text" w:semiHidden="1" w:uiPriority="1" w:unhideWhenUsed="1" w:qFormat="1"/>
-    <w:lsdException w:name="Body Text Indent" w:semiHidden="1" w:unhideWhenUsed="1"/>
-    <w:lsdException w:name="List Continue" w:semiHidden="1" w:unhideWhenUsed="1"/>
-    <w:lsdException w:name="List Continue 2" w:semiHidden="1" w:unhideWhenUsed="1"/>
-    <w:lsdException w:name="List Continue 3" w:semiHidden="1" w:unhideWhenUsed="1"/>
-    <w:lsdException w:name="List Continue 4" w:semiHidden="1" w:unhideWhenUsed="1"/>
-    <w:lsdException w:name="List Continue 5" w:semiHidden="1" w:unhideWhenUsed="1"/>
-    <w:lsdException w:name="Message Header" w:semiHidden="1" w:unhideWhenUsed="1"/>
-    <w:lsdException w:name="Subtitle" w:uiPriority="11" w:qFormat="1"/>
-    <w:lsdException w:name="Salutation" w:semiHidden="1" w:unhideWhenUsed="1"/>
-    <w:lsdException w:name="Date" w:semiHidden="1" w:unhideWhenUsed="1"/>
-    <w:lsdException w:name="Body Text First Indent" w:semiHidden="1" w:unhideWhenUsed="1"/>
-    <w:lsdException w:name="Body Text First Indent 2" w:semiHidden="1" w:unhideWhenUsed="1"/>
-    <w:lsdException w:name="Note Heading" w:semiHidden="1" w:unhideWhenUsed="1"/>
-    <w:lsdException w:name="Body Text 2" w:semiHidden="1" w:unhideWhenUsed="1"/>
-    <w:lsdException w:name="Body Text 3" w:semiHidden="1" w:unhideWhenUsed="1"/>
-    <w:lsdException w:name="Body Text Indent 2" w:semiHidden="1" w:unhideWhenUsed="1"/>
-    <w:lsdException w:name="Body Text Indent 3" w:semiHidden="1" w:unhideWhenUsed="1"/>
-    <w:lsdException w:name="Block Text" w:semiHidden="1" w:unhideWhenUsed="1"/>
-    <w:lsdException w:name="Hyperlink" w:semiHidden="1" w:unhideWhenUsed="1"/>
-    <w:lsdException w:name="FollowedHyperlink" w:semiHidden="1" w:unhideWhenUsed="1"/>
-    <w:lsdException w:name="Strong" w:uiPriority="22" w:qFormat="1"/>
-    <w:lsdException w:name="Emphasis" w:uiPriority="20" w:qFormat="1"/>
-    <w:lsdException w:name="Document Map" w:semiHidden="1" w:unhideWhenUsed="1"/>
-    <w:lsdException w:name="Plain Text" w:semiHidden="1" w:unhideWhenUsed="1"/>
-    <w:lsdException w:name="E-mail Signature" w:semiHidden="1" w:unhideWhenUsed="1"/>
-    <w:lsdException w:name="HTML Top of Form" w:semiHidden="1" w:unhideWhenUsed="1"/>
-    <w:lsdException w:name="HTML Bottom of Form" w:semiHidden="1" w:unhideWhenUsed="1"/>
-    <w:lsdException w:name="Normal (Web)" w:semiHidden="1" w:unhideWhenUsed="1"/>
-    <w:lsdException w:name="HTML Acronym" w:semiHidden="1" w:unhideWhenUsed="1"/>
-    <w:lsdException w:name="HTML Address" w:semiHidden="1" w:unhideWhenUsed="1"/>
-    <w:lsdException w:name="HTML Cite" w:semiHidden="1" w:unhideWhenUsed="1"/>
-    <w:lsdException w:name="HTML Code" w:semiHidden="1" w:unhideWhenUsed="1"/>
-    <w:lsdException w:name="HTML Definition" w:semiHidden="1" w:unhideWhenUsed="1"/>
-    <w:lsdException w:name="HTML Keyboard" w:semiHidden="1" w:unhideWhenUsed="1"/>
-    <w:lsdException w:name="HTML Preformatted" w:semiHidden="1" w:unhideWhenUsed="1"/>
-    <w:lsdException w:name="HTML Sample" w:semiHidden="1" w:unhideWhenUsed="1"/>
-    <w:lsdException w:name="HTML Typewriter" w:semiHidden="1" w:unhideWhenUsed="1"/>
-    <w:lsdException w:name="HTML Variable" w:semiHidden="1" w:unhideWhenUsed="1"/>
-    <w:lsdException w:name="Normal Table" w:semiHidden="1" w:unhideWhenUsed="1"/>
-    <w:lsdException w:name="annotation subject" w:semiHidden="1" w:unhideWhenUsed="1"/>
-    <w:lsdException w:name="No List" w:semiHidden="1" w:unhideWhenUsed="1"/>
-    <w:lsdException w:name="Outline List 1" w:semiHidden="1" w:unhideWhenUsed="1"/>
-    <w:lsdException w:name="Outline List 2" w:semiHidden="1" w:unhideWhenUsed="1"/>
-    <w:lsdException w:name="Outline List 3" w:semiHidden="1" w:unhideWhenUsed="1"/>
-    <w:lsdException w:name="Table Simple 1" w:semiHidden="1" w:unhideWhenUsed="1"/>
-    <w:lsdException w:name="Table Simple 2" w:semiHidden="1" w:unhideWhenUsed="1"/>
-    <w:lsdException w:name="Table Simple 3" w:semiHidden="1" w:unhideWhenUsed="1"/>
-    <w:lsdException w:name="Table Classic 1" w:semiHidden="1" w:unhideWhenUsed="1"/>
-    <w:lsdException w:name="Table Classic 2" w:semiHidden="1" w:unhideWhenUsed="1"/>
-    <w:lsdException w:name="Table Classic 3" w:semiHidden="1" w:unhideWhenUsed="1"/>
-    <w:lsdException w:name="Table Classic 4" w:semiHidden="1" w:unhideWhenUsed="1"/>
-    <w:lsdException w:name="Table Colorful 1" w:semiHidden="1" w:unhideWhenUsed="1"/>
-    <w:lsdException w:name="Table Colorful 2" w:semiHidden="1" w:unhideWhenUsed="1"/>
-    <w:lsdException w:name="Table Colorful 3" w:semiHidden="1" w:unhideWhenUsed="1"/>
-    <w:lsdException w:name="Table Columns 1" w:semiHidden="1" w:unhideWhenUsed="1"/>
-    <w:lsdException w:name="Table Columns 2" w:semiHidden="1" w:unhideWhenUsed="1"/>
-    <w:lsdException w:name="Table Columns 3" w:semiHidden="1" w:unhideWhenUsed="1"/>
-    <w:lsdException w:name="Table Columns 4" w:semiHidden="1" w:unhideWhenUsed="1"/>
-    <w:lsdException w:name="Table Columns 5" w:semiHidden="1" w:unhideWhenUsed="1"/>
-    <w:lsdException w:name="Table Grid 1" w:semiHidden="1" w:unhideWhenUsed="1"/>
-    <w:lsdException w:name="Table Grid 2" w:semiHidden="1" w:unhideWhenUsed="1"/>
-    <w:lsdException w:name="Table Grid 3" w:semiHidden="1" w:unhideWhenUsed="1"/>
-    <w:lsdException w:name="Table Grid 4" w:semiHidden="1" w:unhideWhenUsed="1"/>
-    <w:lsdException w:name="Table Grid 5" w:semiHidden="1" w:unhideWhenUsed="1"/>
-    <w:lsdException w:name="Table Grid 6" w:semiHidden="1" w:unhideWhenUsed="1"/>
-    <w:lsdException w:name="Table Grid 7" w:semiHidden="1" w:unhideWhenUsed="1"/>
-    <w:lsdException w:name="Table Grid 8" w:semiHidden="1" w:unhideWhenUsed="1"/>
-    <w:lsdException w:name="Table List 1" w:semiHidden="1" w:unhideWhenUsed="1"/>
-    <w:lsdException w:name="Table List 2" w:semiHidden="1" w:unhideWhenUsed="1"/>
-    <w:lsdException w:name="Table List 3" w:semiHidden="1" w:unhideWhenUsed="1"/>
-    <w:lsdException w:name="Table List 4" w:semiHidden="1" w:unhideWhenUsed="1"/>
-    <w:lsdException w:name="Table List 5" w:semiHidden="1" w:unhideWhenUsed="1"/>
-    <w:lsdException w:name="Table List 6" w:semiHidden="1" w:unhideWhenUsed="1"/>
-    <w:lsdException w:name="Table List 7" w:semiHidden="1" w:unhideWhenUsed="1"/>
-    <w:lsdException w:name="Table List 8" w:semiHidden="1" w:unhideWhenUsed="1"/>
-    <w:lsdException w:name="Table 3D effects 1" w:semiHidden="1" w:unhideWhenUsed="1"/>
-    <w:lsdException w:name="Table 3D effects 2" w:semiHidden="1" w:unhideWhenUsed="1"/>
-    <w:lsdException w:name="Table 3D effects 3" w:semiHidden="1" w:unhideWhenUsed="1"/>
-    <w:lsdException w:name="Table Contemporary" w:semiHidden="1" w:unhideWhenUsed="1"/>
-    <w:lsdException w:name="Table Elegant" w:semiHidden="1" w:unhideWhenUsed="1"/>
-    <w:lsdException w:name="Table Professional" w:semiHidden="1" w:unhideWhenUsed="1"/>
-    <w:lsdException w:name="Table Subtle 1" w:semiHidden="1" w:unhideWhenUsed="1"/>
-    <w:lsdException w:name="Table Subtle 2" w:semiHidden="1" w:unhideWhenUsed="1"/>
-    <w:lsdException w:name="Table Web 1" w:semiHidden="1" w:unhideWhenUsed="1"/>
-    <w:lsdException w:name="Table Web 2" w:semiHidden="1" w:unhideWhenUsed="1"/>
-    <w:lsdException w:name="Table Web 3" w:semiHidden="1" w:unhideWhenUsed="1"/>
-    <w:lsdException w:name="Balloon Text" w:semiHidden="1" w:unhideWhenUsed="1"/>
-    <w:lsdException w:name="Table Grid" w:uiPriority="39"/>
-    <w:lsdException w:name="Table Theme" w:semiHidden="1" w:unhideWhenUsed="1"/>
-    <w:lsdException w:name="Placeholder Text" w:semiHidden="1"/>
-    <w:lsdException w:name="No Spacing" w:uiPriority="1" w:qFormat="1"/>
-    <w:lsdException w:name="Light Shading" w:uiPriority="60"/>
-    <w:lsdException w:name="Light List" w:uiPriority="61"/>
-    <w:lsdException w:name="Light Grid" w:uiPriority="62"/>
-    <w:lsdException w:name="Medium Shading 1" w:uiPriority="63"/>
-    <w:lsdException w:name="Medium Shading 2" w:uiPriority="64"/>
-    <w:lsdException w:name="Medium List 1" w:uiPriority="65"/>
-    <w:lsdException w:name="Medium List 2" w:uiPriority="66"/>
-    <w:lsdException w:name="Medium Grid 1" w:uiPriority="67"/>
-    <w:lsdException w:name="Medium Grid 2" w:uiPriority="68"/>
-    <w:lsdException w:name="Medium Grid 3" w:uiPriority="69"/>
-    <w:lsdException w:name="Dark List" w:uiPriority="70"/>
-    <w:lsdException w:name="Colorful Shading" w:uiPriority="71"/>
-    <w:lsdException w:name="Colorful List" w:uiPriority="72"/>
-    <w:lsdException w:name="Colorful Grid" w:uiPriority="73"/>
-    <w:lsdException w:name="Light Shading Accent 1" w:uiPriority="60"/>
-    <w:lsdException w:name="Light List Accent 1" w:uiPriority="61"/>
-    <w:lsdException w:name="Light Grid Accent 1" w:uiPriority="62"/>
-    <w:lsdException w:name="Medium Shading 1 Accent 1" w:uiPriority="63"/>
-    <w:lsdException w:name="Medium Shading 2 Accent 1" w:uiPriority="64"/>
-    <w:lsdException w:name="Medium List 1 Accent 1" w:uiPriority="65"/>
-    <w:lsdException w:name="Revision" w:semiHidden="1"/>
-    <w:lsdException w:name="List Paragraph" w:uiPriority="34" w:qFormat="1"/>
-    <w:lsdException w:name="Quote" w:uiPriority="29" w:qFormat="1"/>
-    <w:lsdException w:name="Intense Quote" w:uiPriority="30" w:qFormat="1"/>
-    <w:lsdException w:name="Medium List 2 Accent 1" w:uiPriority="66"/>
-    <w:lsdException w:name="Medium Grid 1 Accent 1" w:uiPriority="67"/>
-    <w:lsdException w:name="Medium Grid 2 Accent 1" w:uiPriority="68"/>
-    <w:lsdException w:name="Medium Grid 3 Accent 1" w:uiPriority="69"/>
-    <w:lsdException w:name="Dark List Accent 1" w:uiPriority="70"/>
-    <w:lsdException w:name="Colorful Shading Accent 1" w:uiPriority="71"/>
-    <w:lsdException w:name="Colorful List Accent 1" w:uiPriority="72"/>
-    <w:lsdException w:name="Colorful Grid Accent 1" w:uiPriority="73"/>
-    <w:lsdException w:name="Light Shading Accent 2" w:uiPriority="60"/>
-    <w:lsdException w:name="Light List Accent 2" w:uiPriority="61"/>
-    <w:lsdException w:name="Light Grid Accent 2" w:uiPriority="62"/>
-    <w:lsdException w:name="Medium Shading 1 Accent 2" w:uiPriority="63"/>
-    <w:lsdException w:name="Medium Shading 2 Accent 2" w:uiPriority="64"/>
-    <w:lsdException w:name="Medium List 1 Accent 2" w:uiPriority="65"/>
-    <w:lsdException w:name="Medium List 2 Accent 2" w:uiPriority="66"/>
-    <w:lsdException w:name="Medium Grid 1 Accent 2" w:uiPriority="67"/>
-    <w:lsdException w:name="Medium Grid 2 Accent 2" w:uiPriority="68"/>
-    <w:lsdException w:name="Medium Grid 3 Accent 2" w:uiPriority="69"/>
-    <w:lsdException w:name="Dark List Accent 2" w:uiPriority="70"/>
-    <w:lsdException w:name="Colorful Shading Accent 2" w:uiPriority="71"/>
-    <w:lsdException w:name="Colorful List Accent 2" w:uiPriority="72"/>
-    <w:lsdException w:name="Colorful Grid Accent 2" w:uiPriority="73"/>
-    <w:lsdException w:name="Light Shading Accent 3" w:uiPriority="60"/>
-    <w:lsdException w:name="Light List Accent 3" w:uiPriority="61"/>
-    <w:lsdException w:name="Light Grid Accent 3" w:uiPriority="62"/>
-    <w:lsdException w:name="Medium Shading 1 Accent 3" w:uiPriority="63"/>
-    <w:lsdException w:name="Medium Shading 2 Accent 3" w:uiPriority="64"/>
-    <w:lsdException w:name="Medium List 1 Accent 3" w:uiPriority="65"/>
-    <w:lsdException w:name="Medium List 2 Accent 3" w:uiPriority="66"/>
-    <w:lsdException w:name="Medium Grid 1 Accent 3" w:uiPriority="67"/>
-    <w:lsdException w:name="Medium Grid 2 Accent 3" w:uiPriority="68"/>
-    <w:lsdException w:name="Medium Grid 3 Accent 3" w:uiPriority="69"/>
-    <w:lsdException w:name="Dark List Accent 3" w:uiPriority="70"/>
-    <w:lsdException w:name="Colorful Shading Accent 3" w:uiPriority="71"/>
-    <w:lsdException w:name="Colorful List Accent 3" w:uiPriority="72"/>
-    <w:lsdException w:name="Colorful Grid Accent 3" w:uiPriority="73"/>
-    <w:lsdException w:name="Light Shading Accent 4" w:uiPriority="60"/>
-    <w:lsdException w:name="Light List Accent 4" w:uiPriority="61"/>
-    <w:lsdException w:name="Light Grid Accent 4" w:uiPriority="62"/>
-    <w:lsdException w:name="Medium Shading 1 Accent 4" w:uiPriority="63"/>
-    <w:lsdException w:name="Medium Shading 2 Accent 4" w:uiPriority="64"/>
-    <w:lsdException w:name="Medium List 1 Accent 4" w:uiPriority="65"/>
-    <w:lsdException w:name="Medium List 2 Accent 4" w:uiPriority="66"/>
-    <w:lsdException w:name="Medium Grid 1 Accent 4" w:uiPriority="67"/>
-    <w:lsdException w:name="Medium Grid 2 Accent 4" w:uiPriority="68"/>
-    <w:lsdException w:name="Medium Grid 3 Accent 4" w:uiPriority="69"/>
-    <w:lsdException w:name="Dark List Accent 4" w:uiPriority="70"/>
-    <w:lsdException w:name="Colorful Shading Accent 4" w:uiPriority="71"/>
-    <w:lsdException w:name="Colorful List Accent 4" w:uiPriority="72"/>
-    <w:lsdException w:name="Colorful Grid Accent 4" w:uiPriority="73"/>
-    <w:lsdException w:name="Light Shading Accent 5" w:uiPriority="60"/>
-    <w:lsdException w:name="Light List Accent 5" w:uiPriority="61"/>
-    <w:lsdException w:name="Light Grid Accent 5" w:uiPriority="62"/>
-    <w:lsdException w:name="Medium Shading 1 Accent 5" w:uiPriority="63"/>
-    <w:lsdException w:name="Medium Shading 2 Accent 5" w:uiPriority="64"/>
-    <w:lsdException w:name="Medium List 1 Accent 5" w:uiPriority="65"/>
-    <w:lsdException w:name="Medium List 2 Accent 5" w:uiPriority="66"/>
-    <w:lsdException w:name="Medium Grid 1 Accent 5" w:uiPriority="67"/>
-    <w:lsdException w:name="Medium Grid 2 Accent 5" w:uiPriority="68"/>
-    <w:lsdException w:name="Medium Grid 3 Accent 5" w:uiPriority="69"/>
-    <w:lsdException w:name="Dark List Accent 5" w:uiPriority="70"/>
-    <w:lsdException w:name="Colorful Shading Accent 5" w:uiPriority="71"/>
-    <w:lsdException w:name="Colorful List Accent 5" w:uiPriority="72"/>
-    <w:lsdException w:name="Colorful Grid Accent 5" w:uiPriority="73"/>
-    <w:lsdException w:name="Light Shading Accent 6" w:uiPriority="60"/>
-    <w:lsdException w:name="Light List Accent 6" w:uiPriority="61"/>
-    <w:lsdException w:name="Light Grid Accent 6" w:uiPriority="62"/>
-    <w:lsdException w:name="Medium Shading 1 Accent 6" w:uiPriority="63"/>
-    <w:lsdException w:name="Medium Shading 2 Accent 6" w:uiPriority="64"/>
-    <w:lsdException w:name="Medium List 1 Accent 6" w:uiPriority="65"/>
-    <w:lsdException w:name="Medium List 2 Accent 6" w:uiPriority="66"/>
-    <w:lsdException w:name="Medium Grid 1 Accent 6" w:uiPriority="67"/>
-    <w:lsdException w:name="Medium Grid 2 Accent 6" w:uiPriority="68"/>
-    <w:lsdException w:name="Medium Grid 3 Accent 6" w:uiPriority="69"/>
-    <w:lsdException w:name="Dark List Accent 6" w:uiPriority="70"/>
-    <w:lsdException w:name="Colorful Shading Accent 6" w:uiPriority="71"/>
-    <w:lsdException w:name="Colorful List Accent 6" w:uiPriority="72"/>
-    <w:lsdException w:name="Colorful Grid Accent 6" w:uiPriority="73"/>
-    <w:lsdException w:name="Subtle Emphasis" w:uiPriority="19" w:qFormat="1"/>
-    <w:lsdException w:name="Intense Emphasis" w:uiPriority="21" w:qFormat="1"/>
-    <w:lsdException w:name="Subtle Reference" w:uiPriority="31" w:qFormat="1"/>
-    <w:lsdException w:name="Intense Reference" w:uiPriority="32" w:qFormat="1"/>
-    <w:lsdException w:name="Book Title" w:uiPriority="33" w:qFormat="1"/>
-    <w:lsdException w:name="Bibliography" w:semiHidden="1" w:uiPriority="37" w:unhideWhenUsed="1"/>
-    <w:lsdException w:name="TOC Heading" w:semiHidden="1" w:uiPriority="39" w:unhideWhenUsed="1" w:qFormat="1"/>
-    <w:lsdException w:name="Plain Table 1" w:uiPriority="41"/>
-    <w:lsdException w:name="Plain Table 2" w:uiPriority="42"/>
-    <w:lsdException w:name="Plain Table 3" w:uiPriority="43"/>
-    <w:lsdException w:name="Plain Table 4" w:uiPriority="44"/>
-    <w:lsdException w:name="Plain Table 5" w:uiPriority="45"/>
-    <w:lsdException w:name="Grid Table Light" w:uiPriority="40"/>
-    <w:lsdException w:name="Grid Table 1 Light" w:uiPriority="46"/>
-    <w:lsdException w:name="Grid Table 2" w:uiPriority="47"/>
-    <w:lsdException w:name="Grid Table 3" w:uiPriority="48"/>
-    <w:lsdException w:name="Grid Table 4" w:uiPriority="49"/>
-    <w:lsdException w:name="Grid Table 5 Dark" w:uiPriority="50"/>
-    <w:lsdException w:name="Grid Table 6 Colorful" w:uiPriority="51"/>
-    <w:lsdException w:name="Grid Table 7 Colorful" w:uiPriority="52"/>
-    <w:lsdException w:name="Grid Table 1 Light Accent 1" w:uiPriority="46"/>
-    <w:lsdException w:name="Grid Table 2 Accent 1" w:uiPriority="47"/>
-    <w:lsdException w:name="Grid Table 3 Accent 1" w:uiPriority="48"/>
-    <w:lsdException w:name="Grid Table 4 Accent 1" w:uiPriority="49"/>
-    <w:lsdException w:name="Grid Table 5 Dark Accent 1" w:uiPriority="50"/>
-    <w:lsdException w:name="Grid Table 6 Colorful Accent 1" w:uiPriority="51"/>
-    <w:lsdException w:name="Grid Table 7 Colorful Accent 1" w:uiPriority="52"/>
-    <w:lsdException w:name="Grid Table 1 Light Accent 2" w:uiPriority="46"/>
-    <w:lsdException w:name="Grid Table 2 Accent 2" w:uiPriority="47"/>
-    <w:lsdException w:name="Grid Table 3 Accent 2" w:uiPriority="48"/>
-    <w:lsdException w:name="Grid Table 4 Accent 2" w:uiPriority="49"/>
-    <w:lsdException w:name="Grid Table 5 Dark Accent 2" w:uiPriority="50"/>
-    <w:lsdException w:name="Grid Table 6 Colorful Accent 2" w:uiPriority="51"/>
-    <w:lsdException w:name="Grid Table 7 Colorful Accent 2" w:uiPriority="52"/>
-    <w:lsdException w:name="Grid Table 1 Light Accent 3" w:uiPriority="46"/>
-    <w:lsdException w:name="Grid Table 2 Accent 3" w:uiPriority="47"/>
-    <w:lsdException w:name="Grid Table 3 Accent 3" w:uiPriority="48"/>
-    <w:lsdException w:name="Grid Table 4 Accent 3" w:uiPriority="49"/>
-    <w:lsdException w:name="Grid Table 5 Dark Accent 3" w:uiPriority="50"/>
-    <w:lsdException w:name="Grid Table 6 Colorful Accent 3" w:uiPriority="51"/>
-    <w:lsdException w:name="Grid Table 7 Colorful Accent 3" w:uiPriority="52"/>
-    <w:lsdException w:name="Grid Table 1 Light Accent 4" w:uiPriority="46"/>
-    <w:lsdException w:name="Grid Table 2 Accent 4" w:uiPriority="47"/>
-    <w:lsdException w:name="Grid Table 3 Accent 4" w:uiPriority="48"/>
-    <w:lsdException w:name="Grid Table 4 Accent 4" w:uiPriority="49"/>
-    <w:lsdException w:name="Grid Table 5 Dark Accent 4" w:uiPriority="50"/>
-    <w:lsdException w:name="Grid Table 6 Colorful Accent 4" w:uiPriority="51"/>
-    <w:lsdException w:name="Grid Table 7 Colorful Accent 4" w:uiPriority="52"/>
-    <w:lsdException w:name="Grid Table 1 Light Accent 5" w:uiPriority="46"/>
-    <w:lsdException w:name="Grid Table 2 Accent 5" w:uiPriority="47"/>
-    <w:lsdException w:name="Grid Table 3 Accent 5" w:uiPriority="48"/>
-    <w:lsdException w:name="Grid Table 4 Accent 5" w:uiPriority="49"/>
-    <w:lsdException w:name="Grid Table 5 Dark Accent 5" w:uiPriority="50"/>
-    <w:lsdException w:name="Grid Table 6 Colorful Accent 5" w:uiPriority="51"/>
-    <w:lsdException w:name="Grid Table 7 Colorful Accent 5" w:uiPriority="52"/>
-    <w:lsdException w:name="Grid Table 1 Light Accent 6" w:uiPriority="46"/>
-    <w:lsdException w:name="Grid Table 2 Accent 6" w:uiPriority="47"/>
-    <w:lsdException w:name="Grid Table 3 Accent 6" w:uiPriority="48"/>
-    <w:lsdException w:name="Grid Table 4 Accent 6" w:uiPriority="49"/>
-    <w:lsdException w:name="Grid Table 5 Dark Accent 6" w:uiPriority="50"/>
-    <w:lsdException w:name="Grid Table 6 Colorful Accent 6" w:uiPriority="51"/>
-    <w:lsdException w:name="Grid Table 7 Colorful Accent 6" w:uiPriority="52"/>
-    <w:lsdException w:name="List Table 1 Light" w:uiPriority="46"/>
-    <w:lsdException w:name="List Table 2" w:uiPriority="47"/>
-    <w:lsdException w:name="List Table 3" w:uiPriority="48"/>
-    <w:lsdException w:name="List Table 4" w:uiPriority="49"/>
-    <w:lsdException w:name="List Table 5 Dark" w:uiPriority="50"/>
-    <w:lsdException w:name="List Table 6 Colorful" w:uiPriority="51"/>
-    <w:lsdException w:name="List Table 7 Colorful" w:uiPriority="52"/>
-    <w:lsdException w:name="List Table 1 Light Accent 1" w:uiPriority="46"/>
-    <w:lsdException w:name="List Table 2 Accent 1" w:uiPriority="47"/>
-    <w:lsdException w:name="List Table 3 Accent 1" w:uiPriority="48"/>
-    <w:lsdException w:name="List Table 4 Accent 1" w:uiPriority="49"/>
-    <w:lsdException w:name="List Table 5 Dark Accent 1" w:uiPriority="50"/>
-    <w:lsdException w:name="List Table 6 Colorful Accent 1" w:uiPriority="51"/>
-    <w:lsdException w:name="List Table 7 Colorful Accent 1" w:uiPriority="52"/>
-    <w:lsdException w:name="List Table 1 Light Accent 2" w:uiPriority="46"/>
-    <w:lsdException w:name="List Table 2 Accent 2" w:uiPriority="47"/>
-    <w:lsdException w:name="List Table 3 Accent 2" w:uiPriority="48"/>
-    <w:lsdException w:name="List Table 4 Accent 2" w:uiPriority="49"/>
-    <w:lsdException w:name="List Table 5 Dark Accent 2" w:uiPriority="50"/>
-    <w:lsdException w:name="List Table 6 Colorful Accent 2" w:uiPriority="51"/>
-    <w:lsdException w:name="List Table 7 Colorful Accent 2" w:uiPriority="52"/>
-    <w:lsdException w:name="List Table 1 Light Accent 3" w:uiPriority="46"/>
-    <w:lsdException w:name="List Table 2 Accent 3" w:uiPriority="47"/>
-    <w:lsdException w:name="List Table 3 Accent 3" w:uiPriority="48"/>
-    <w:lsdException w:name="List Table 4 Accent 3" w:uiPriority="49"/>
-    <w:lsdException w:name="List Table 5 Dark Accent 3" w:uiPriority="50"/>
-    <w:lsdException w:name="List Table 6 Colorful Accent 3" w:uiPriority="51"/>
-    <w:lsdException w:name="List Table 7 Colorful Accent 3" w:uiPriority="52"/>
-    <w:lsdException w:name="List Table 1 Light Accent 4" w:uiPriority="46"/>
-    <w:lsdException w:name="List Table 2 Accent 4" w:uiPriority="47"/>
-    <w:lsdException w:name="List Table 3 Accent 4" w:uiPriority="48"/>
-    <w:lsdException w:name="List Table 4 Accent 4" w:uiPriority="49"/>
-    <w:lsdException w:name="List Table 5 Dark Accent 4" w:uiPriority="50"/>
-    <w:lsdException w:name="List Table 6 Colorful Accent 4" w:uiPriority="51"/>
-    <w:lsdException w:name="List Table 7 Colorful Accent 4" w:uiPriority="52"/>
-    <w:lsdException w:name="List Table 1 Light Accent 5" w:uiPriority="46"/>
-    <w:lsdException w:name="List Table 2 Accent 5" w:uiPriority="47"/>
-    <w:lsdException w:name="List Table 3 Accent 5" w:uiPriority="48"/>
-    <w:lsdException w:name="List Table 4 Accent 5" w:uiPriority="49"/>
-    <w:lsdException w:name="List Table 5 Dark Accent 5" w:uiPriority="50"/>
-    <w:lsdException w:name="List Table 6 Colorful Accent 5" w:uiPriority="51"/>
-    <w:lsdException w:name="List Table 7 Colorful Accent 5" w:uiPriority="52"/>
-    <w:lsdException w:name="List Table 1 Light Accent 6" w:uiPriority="46"/>
-    <w:lsdException w:name="List Table 2 Accent 6" w:uiPriority="47"/>
-    <w:lsdException w:name="List Table 3 Accent 6" w:uiPriority="48"/>
-    <w:lsdException w:name="List Table 4 Accent 6" w:uiPriority="49"/>
-    <w:lsdException w:name="List Table 5 Dark Accent 6" w:uiPriority="50"/>
-    <w:lsdException w:name="List Table 6 Colorful Accent 6" w:uiPriority="51"/>
-    <w:lsdException w:name="List Table 7 Colorful Accent 6" w:uiPriority="52"/>
-    <w:lsdException w:name="Mention" w:semiHidden="1" w:unhideWhenUsed="1"/>
-    <w:lsdException w:name="Smart Hyperlink" w:semiHidden="1" w:unhideWhenUsed="1"/>
-    <w:lsdException w:name="Hashtag" w:semiHidden="1" w:unhideWhenUsed="1"/>
-    <w:lsdException w:name="Unresolved Mention" w:semiHidden="1" w:unhideWhenUsed="1"/>
-    <w:lsdException w:name="Smart Link" w:semiHidden="1" w:unhideWhenUsed="1"/>
+  <w:latentStyles w:defLockedState="0" w:defUIPriority="99" w:defSemiHidden="1" w:defUnhideWhenUsed="1" w:defQFormat="0" w:count="267">
+    <w:lsdException w:name="Normal" w:semiHidden="0" w:uiPriority="0" w:unhideWhenUsed="0" w:qFormat="1"/>
+    <w:lsdException w:name="heading 1" w:semiHidden="0" w:uiPriority="9" w:unhideWhenUsed="0" w:qFormat="1"/>
+    <w:lsdException w:name="heading 2" w:uiPriority="9" w:qFormat="1"/>
+    <w:lsdException w:name="heading 3" w:uiPriority="9" w:qFormat="1"/>
+    <w:lsdException w:name="heading 4" w:uiPriority="9" w:qFormat="1"/>
+    <w:lsdException w:name="heading 5" w:uiPriority="9" w:qFormat="1"/>
+    <w:lsdException w:name="heading 6" w:uiPriority="9" w:qFormat="1"/>
+    <w:lsdException w:name="heading 7" w:uiPriority="9" w:qFormat="1"/>
+    <w:lsdException w:name="heading 8" w:uiPriority="9" w:qFormat="1"/>
+    <w:lsdException w:name="heading 9" w:uiPriority="9" w:qFormat="1"/>
+    <w:lsdException w:name="toc 1" w:uiPriority="39"/>
+    <w:lsdException w:name="toc 2" w:uiPriority="39"/>
+    <w:lsdException w:name="toc 3" w:uiPriority="39"/>
+    <w:lsdException w:name="toc 4" w:uiPriority="39"/>
+    <w:lsdException w:name="toc 5" w:uiPriority="39"/>
+    <w:lsdException w:name="toc 6" w:uiPriority="39"/>
+    <w:lsdException w:name="toc 7" w:uiPriority="39"/>
+    <w:lsdException w:name="toc 8" w:uiPriority="39"/>
+    <w:lsdException w:name="toc 9" w:uiPriority="39"/>
+    <w:lsdException w:name="caption" w:uiPriority="35" w:qFormat="1"/>
+    <w:lsdException w:name="Title" w:semiHidden="0" w:uiPriority="10" w:unhideWhenUsed="0" w:qFormat="1"/>
+    <w:lsdException w:name="Default Paragraph Font" w:uiPriority="1"/>
+    <w:lsdException w:name="Body Text" w:uiPriority="1" w:qFormat="1"/>
+    <w:lsdException w:name="Subtitle" w:semiHidden="0" w:uiPriority="11" w:unhideWhenUsed="0" w:qFormat="1"/>
+    <w:lsdException w:name="Strong" w:semiHidden="0" w:uiPriority="22" w:unhideWhenUsed="0" w:qFormat="1"/>
+    <w:lsdException w:name="Emphasis" w:semiHidden="0" w:uiPriority="20" w:unhideWhenUsed="0" w:qFormat="1"/>
+    <w:lsdException w:name="Table Grid" w:semiHidden="0" w:uiPriority="39" w:unhideWhenUsed="0"/>
+    <w:lsdException w:name="Placeholder Text" w:unhideWhenUsed="0"/>
+    <w:lsdException w:name="No Spacing" w:semiHidden="0" w:uiPriority="1" w:unhideWhenUsed="0" w:qFormat="1"/>
+    <w:lsdException w:name="Light Shading" w:semiHidden="0" w:uiPriority="60" w:unhideWhenUsed="0"/>
+    <w:lsdException w:name="Light List" w:semiHidden="0" w:uiPriority="61" w:unhideWhenUsed="0"/>
+    <w:lsdException w:name="Light Grid" w:semiHidden="0" w:uiPriority="62" w:unhideWhenUsed="0"/>
+    <w:lsdException w:name="Medium Shading 1" w:semiHidden="0" w:uiPriority="63" w:unhideWhenUsed="0"/>
+    <w:lsdException w:name="Medium Shading 2" w:semiHidden="0" w:uiPriority="64" w:unhideWhenUsed="0"/>
+    <w:lsdException w:name="Medium List 1" w:semiHidden="0" w:uiPriority="65" w:unhideWhenUsed="0"/>
+    <w:lsdException w:name="Medium List 2" w:semiHidden="0" w:uiPriority="66" w:unhideWhenUsed="0"/>
+    <w:lsdException w:name="Medium Grid 1" w:semiHidden="0" w:uiPriority="67" w:unhideWhenUsed="0"/>
+    <w:lsdException w:name="Medium Grid 2" w:semiHidden="0" w:uiPriority="68" w:unhideWhenUsed="0"/>
+    <w:lsdException w:name="Medium Grid 3" w:semiHidden="0" w:uiPriority="69" w:unhideWhenUsed="0"/>
+    <w:lsdException w:name="Dark List" w:semiHidden="0" w:uiPriority="70" w:unhideWhenUsed="0"/>
+    <w:lsdException w:name="Colorful Shading" w:semiHidden="0" w:uiPriority="71" w:unhideWhenUsed="0"/>
+    <w:lsdException w:name="Colorful List" w:semiHidden="0" w:uiPriority="72" w:unhideWhenUsed="0"/>
+    <w:lsdException w:name="Colorful Grid" w:semiHidden="0" w:uiPriority="73" w:unhideWhenUsed="0"/>
+    <w:lsdException w:name="Light Shading Accent 1" w:semiHidden="0" w:uiPriority="60" w:unhideWhenUsed="0"/>
+    <w:lsdException w:name="Light List Accent 1" w:semiHidden="0" w:uiPriority="61" w:unhideWhenUsed="0"/>
+    <w:lsdException w:name="Light Grid Accent 1" w:semiHidden="0" w:uiPriority="62" w:unhideWhenUsed="0"/>
+    <w:lsdException w:name="Medium Shading 1 Accent 1" w:semiHidden="0" w:uiPriority="63" w:unhideWhenUsed="0"/>
+    <w:lsdException w:name="Medium Shading 2 Accent 1" w:semiHidden="0" w:uiPriority="64" w:unhideWhenUsed="0"/>
+    <w:lsdException w:name="Medium List 1 Accent 1" w:semiHidden="0" w:uiPriority="65" w:unhideWhenUsed="0"/>
+    <w:lsdException w:name="Revision" w:unhideWhenUsed="0"/>
+    <w:lsdException w:name="List Paragraph" w:semiHidden="0" w:uiPriority="34" w:unhideWhenUsed="0" w:qFormat="1"/>
+    <w:lsdException w:name="Quote" w:semiHidden="0" w:uiPriority="29" w:unhideWhenUsed="0" w:qFormat="1"/>
+    <w:lsdException w:name="Intense Quote" w:semiHidden="0" w:uiPriority="30" w:unhideWhenUsed="0" w:qFormat="1"/>
+    <w:lsdException w:name="Medium List 2 Accent 1" w:semiHidden="0" w:uiPriority="66" w:unhideWhenUsed="0"/>
+    <w:lsdException w:name="Medium Grid 1 Accent 1" w:semiHidden="0" w:uiPriority="67" w:unhideWhenUsed="0"/>
+    <w:lsdException w:name="Medium Grid 2 Accent 1" w:semiHidden="0" w:uiPriority="68" w:unhideWhenUsed="0"/>
+    <w:lsdException w:name="Medium Grid 3 Accent 1" w:semiHidden="0" w:uiPriority="69" w:unhideWhenUsed="0"/>
+    <w:lsdException w:name="Dark List Accent 1" w:semiHidden="0" w:uiPriority="70" w:unhideWhenUsed="0"/>
+    <w:lsdException w:name="Colorful Shading Accent 1" w:semiHidden="0" w:uiPriority="71" w:unhideWhenUsed="0"/>
+    <w:lsdException w:name="Colorful List Accent 1" w:semiHidden="0" w:uiPriority="72" w:unhideWhenUsed="0"/>
+    <w:lsdException w:name="Colorful Grid Accent 1" w:semiHidden="0" w:uiPriority="73" w:unhideWhenUsed="0"/>
+    <w:lsdException w:name="Light Shading Accent 2" w:semiHidden="0" w:uiPriority="60" w:unhideWhenUsed="0"/>
+    <w:lsdException w:name="Light List Accent 2" w:semiHidden="0" w:uiPriority="61" w:unhideWhenUsed="0"/>
+    <w:lsdException w:name="Light Grid Accent 2" w:semiHidden="0" w:uiPriority="62" w:unhideWhenUsed="0"/>
+    <w:lsdException w:name="Medium Shading 1 Accent 2" w:semiHidden="0" w:uiPriority="63" w:unhideWhenUsed="0"/>
+    <w:lsdException w:name="Medium Shading 2 Accent 2" w:semiHidden="0" w:uiPriority="64" w:unhideWhenUsed="0"/>
+    <w:lsdException w:name="Medium List 1 Accent 2" w:semiHidden="0" w:uiPriority="65" w:unhideWhenUsed="0"/>
+    <w:lsdException w:name="Medium List 2 Accent 2" w:semiHidden="0" w:uiPriority="66" w:unhideWhenUsed="0"/>
+    <w:lsdException w:name="Medium Grid 1 Accent 2" w:semiHidden="0" w:uiPriority="67" w:unhideWhenUsed="0"/>
+    <w:lsdException w:name="Medium Grid 2 Accent 2" w:semiHidden="0" w:uiPriority="68" w:unhideWhenUsed="0"/>
+    <w:lsdException w:name="Medium Grid 3 Accent 2" w:semiHidden="0" w:uiPriority="69" w:unhideWhenUsed="0"/>
+    <w:lsdException w:name="Dark List Accent 2" w:semiHidden="0" w:uiPriority="70" w:unhideWhenUsed="0"/>
+    <w:lsdException w:name="Colorful Shading Accent 2" w:semiHidden="0" w:uiPriority="71" w:unhideWhenUsed="0"/>
+    <w:lsdException w:name="Colorful List Accent 2" w:semiHidden="0" w:uiPriority="72" w:unhideWhenUsed="0"/>
+    <w:lsdException w:name="Colorful Grid Accent 2" w:semiHidden="0" w:uiPriority="73" w:unhideWhenUsed="0"/>
+    <w:lsdException w:name="Light Shading Accent 3" w:semiHidden="0" w:uiPriority="60" w:unhideWhenUsed="0"/>
+    <w:lsdException w:name="Light List Accent 3" w:semiHidden="0" w:uiPriority="61" w:unhideWhenUsed="0"/>
+    <w:lsdException w:name="Light Grid Accent 3" w:semiHidden="0" w:uiPriority="62" w:unhideWhenUsed="0"/>
+    <w:lsdException w:name="Medium Shading 1 Accent 3" w:semiHidden="0" w:uiPriority="63" w:unhideWhenUsed="0"/>
+    <w:lsdException w:name="Medium Shading 2 Accent 3" w:semiHidden="0" w:uiPriority="64" w:unhideWhenUsed="0"/>
+    <w:lsdException w:name="Medium List 1 Accent 3" w:semiHidden="0" w:uiPriority="65" w:unhideWhenUsed="0"/>
+    <w:lsdException w:name="Medium List 2 Accent 3" w:semiHidden="0" w:uiPriority="66" w:unhideWhenUsed="0"/>
+    <w:lsdException w:name="Medium Grid 1 Accent 3" w:semiHidden="0" w:uiPriority="67" w:unhideWhenUsed="0"/>
+    <w:lsdException w:name="Medium Grid 2 Accent 3" w:semiHidden="0" w:uiPriority="68" w:unhideWhenUsed="0"/>
+    <w:lsdException w:name="Medium Grid 3 Accent 3" w:semiHidden="0" w:uiPriority="69" w:unhideWhenUsed="0"/>
+    <w:lsdException w:name="Dark List Accent 3" w:semiHidden="0" w:uiPriority="70" w:unhideWhenUsed="0"/>
+    <w:lsdException w:name="Colorful Shading Accent 3" w:semiHidden="0" w:uiPriority="71" w:unhideWhenUsed="0"/>
+    <w:lsdException w:name="Colorful List Accent 3" w:semiHidden="0" w:uiPriority="72" w:unhideWhenUsed="0"/>
+    <w:lsdException w:name="Colorful Grid Accent 3" w:semiHidden="0" w:uiPriority="73" w:unhideWhenUsed="0"/>
+    <w:lsdException w:name="Light Shading Accent 4" w:semiHidden="0" w:uiPriority="60" w:unhideWhenUsed="0"/>
+    <w:lsdException w:name="Light List Accent 4" w:semiHidden="0" w:uiPriority="61" w:unhideWhenUsed="0"/>
+    <w:lsdException w:name="Light Grid Accent 4" w:semiHidden="0" w:uiPriority="62" w:unhideWhenUsed="0"/>
+    <w:lsdException w:name="Medium Shading 1 Accent 4" w:semiHidden="0" w:uiPriority="63" w:unhideWhenUsed="0"/>
+    <w:lsdException w:name="Medium Shading 2 Accent 4" w:semiHidden="0" w:uiPriority="64" w:unhideWhenUsed="0"/>
+    <w:lsdException w:name="Medium List 1 Accent 4" w:semiHidden="0" w:uiPriority="65" w:unhideWhenUsed="0"/>
+    <w:lsdException w:name="Medium List 2 Accent 4" w:semiHidden="0" w:uiPriority="66" w:unhideWhenUsed="0"/>
+    <w:lsdException w:name="Medium Grid 1 Accent 4" w:semiHidden="0" w:uiPriority="67" w:unhideWhenUsed="0"/>
+    <w:lsdException w:name="Medium Grid 2 Accent 4" w:semiHidden="0" w:uiPriority="68" w:unhideWhenUsed="0"/>
+    <w:lsdException w:name="Medium Grid 3 Accent 4" w:semiHidden="0" w:uiPriority="69" w:unhideWhenUsed="0"/>
+    <w:lsdException w:name="Dark List Accent 4" w:semiHidden="0" w:uiPriority="70" w:unhideWhenUsed="0"/>
+    <w:lsdException w:name="Colorful Shading Accent 4" w:semiHidden="0" w:uiPriority="71" w:unhideWhenUsed="0"/>
+    <w:lsdException w:name="Colorful List Accent 4" w:semiHidden="0" w:uiPriority="72" w:unhideWhenUsed="0"/>
+    <w:lsdException w:name="Colorful Grid Accent 4" w:semiHidden="0" w:uiPriority="73" w:unhideWhenUsed="0"/>
+    <w:lsdException w:name="Light Shading Accent 5" w:semiHidden="0" w:uiPriority="60" w:unhideWhenUsed="0"/>
+    <w:lsdException w:name="Light List Accent 5" w:semiHidden="0" w:uiPriority="61" w:unhideWhenUsed="0"/>
+    <w:lsdException w:name="Light Grid Accent 5" w:semiHidden="0" w:uiPriority="62" w:unhideWhenUsed="0"/>
+    <w:lsdException w:name="Medium Shading 1 Accent 5" w:semiHidden="0" w:uiPriority="63" w:unhideWhenUsed="0"/>
+    <w:lsdException w:name="Medium Shading 2 Accent 5" w:semiHidden="0" w:uiPriority="64" w:unhideWhenUsed="0"/>
+    <w:lsdException w:name="Medium List 1 Accent 5" w:semiHidden="0" w:uiPriority="65" w:unhideWhenUsed="0"/>
+    <w:lsdException w:name="Medium List 2 Accent 5" w:semiHidden="0" w:uiPriority="66" w:unhideWhenUsed="0"/>
+    <w:lsdException w:name="Medium Grid 1 Accent 5" w:semiHidden="0" w:uiPriority="67" w:unhideWhenUsed="0"/>
+    <w:lsdException w:name="Medium Grid 2 Accent 5" w:semiHidden="0" w:uiPriority="68" w:unhideWhenUsed="0"/>
+    <w:lsdException w:name="Medium Grid 3 Accent 5" w:semiHidden="0" w:uiPriority="69" w:unhideWhenUsed="0"/>
+    <w:lsdException w:name="Dark List Accent 5" w:semiHidden="0" w:uiPriority="70" w:unhideWhenUsed="0"/>
+    <w:lsdException w:name="Colorful Shading Accent 5" w:semiHidden="0" w:uiPriority="71" w:unhideWhenUsed="0"/>
+    <w:lsdException w:name="Colorful List Accent 5" w:semiHidden="0" w:uiPriority="72" w:unhideWhenUsed="0"/>
+    <w:lsdException w:name="Colorful Grid Accent 5" w:semiHidden="0" w:uiPriority="73" w:unhideWhenUsed="0"/>
+    <w:lsdException w:name="Light Shading Accent 6" w:semiHidden="0" w:uiPriority="60" w:unhideWhenUsed="0"/>
+    <w:lsdException w:name="Light List Accent 6" w:semiHidden="0" w:uiPriority="61" w:unhideWhenUsed="0"/>
+    <w:lsdException w:name="Light Grid Accent 6" w:semiHidden="0" w:uiPriority="62" w:unhideWhenUsed="0"/>
+    <w:lsdException w:name="Medium Shading 1 Accent 6" w:semiHidden="0" w:uiPriority="63" w:unhideWhenUsed="0"/>
+    <w:lsdException w:name="Medium Shading 2 Accent 6" w:semiHidden="0" w:uiPriority="64" w:unhideWhenUsed="0"/>
+    <w:lsdException w:name="Medium List 1 Accent 6" w:semiHidden="0" w:uiPriority="65" w:unhideWhenUsed="0"/>
+    <w:lsdException w:name="Medium List 2 Accent 6" w:semiHidden="0" w:uiPriority="66" w:unhideWhenUsed="0"/>
+    <w:lsdException w:name="Medium Grid 1 Accent 6" w:semiHidden="0" w:uiPriority="67" w:unhideWhenUsed="0"/>
+    <w:lsdException w:name="Medium Grid 2 Accent 6" w:semiHidden="0" w:uiPriority="68" w:unhideWhenUsed="0"/>
+    <w:lsdException w:name="Medium Grid 3 Accent 6" w:semiHidden="0" w:uiPriority="69" w:unhideWhenUsed="0"/>
+    <w:lsdException w:name="Dark List Accent 6" w:semiHidden="0" w:uiPriority="70" w:unhideWhenUsed="0"/>
+    <w:lsdException w:name="Colorful Shading Accent 6" w:semiHidden="0" w:uiPriority="71" w:unhideWhenUsed="0"/>
+    <w:lsdException w:name="Colorful List Accent 6" w:semiHidden="0" w:uiPriority="72" w:unhideWhenUsed="0"/>
+    <w:lsdException w:name="Colorful Grid Accent 6" w:semiHidden="0" w:uiPriority="73" w:unhideWhenUsed="0"/>
+    <w:lsdException w:name="Subtle Emphasis" w:semiHidden="0" w:uiPriority="19" w:unhideWhenUsed="0" w:qFormat="1"/>
+    <w:lsdException w:name="Intense Emphasis" w:semiHidden="0" w:uiPriority="21" w:unhideWhenUsed="0" w:qFormat="1"/>
+    <w:lsdException w:name="Subtle Reference" w:semiHidden="0" w:uiPriority="31" w:unhideWhenUsed="0" w:qFormat="1"/>
+    <w:lsdException w:name="Intense Reference" w:semiHidden="0" w:uiPriority="32" w:unhideWhenUsed="0" w:qFormat="1"/>
+    <w:lsdException w:name="Book Title" w:semiHidden="0" w:uiPriority="33" w:unhideWhenUsed="0" w:qFormat="1"/>
+    <w:lsdException w:name="Bibliography" w:uiPriority="37"/>
+    <w:lsdException w:name="TOC Heading" w:uiPriority="39" w:qFormat="1"/>
   </w:latentStyles>
   <w:style w:type="paragraph" w:default="1" w:styleId="Normal">
     <w:name w:val="Normal"/>
@@ -3446,11 +3474,11 @@
       <w:lang w:val="en-US"/>
     </w:rPr>
   </w:style>
-  <w:style w:type="paragraph" w:styleId="Ttulo1">
+  <w:style w:type="paragraph" w:styleId="Cabealho1">
     <w:name w:val="heading 1"/>
     <w:basedOn w:val="Normal"/>
     <w:next w:val="Normal"/>
-    <w:link w:val="Ttulo1Carter"/>
+    <w:link w:val="Cabealho1Carcter"/>
     <w:uiPriority w:val="9"/>
     <w:qFormat/>
     <w:rsid w:val="00734B87"/>
@@ -3467,11 +3495,11 @@
       <w:szCs w:val="32"/>
     </w:rPr>
   </w:style>
-  <w:style w:type="paragraph" w:styleId="Ttulo2">
+  <w:style w:type="paragraph" w:styleId="Cabealho2">
     <w:name w:val="heading 2"/>
     <w:basedOn w:val="Normal"/>
     <w:next w:val="Normal"/>
-    <w:link w:val="Ttulo2Carter"/>
+    <w:link w:val="Cabealho2Carcter"/>
     <w:uiPriority w:val="9"/>
     <w:unhideWhenUsed/>
     <w:qFormat/>
@@ -3489,10 +3517,10 @@
       <w:szCs w:val="26"/>
     </w:rPr>
   </w:style>
-  <w:style w:type="paragraph" w:styleId="Ttulo3">
+  <w:style w:type="paragraph" w:styleId="Cabealho3">
     <w:name w:val="heading 3"/>
     <w:basedOn w:val="Normal"/>
-    <w:link w:val="Ttulo3Carter"/>
+    <w:link w:val="Cabealho3Carcter"/>
     <w:uiPriority w:val="9"/>
     <w:unhideWhenUsed/>
     <w:qFormat/>
@@ -3541,10 +3569,10 @@
     <w:semiHidden/>
     <w:unhideWhenUsed/>
   </w:style>
-  <w:style w:type="character" w:customStyle="1" w:styleId="Ttulo3Carter">
-    <w:name w:val="Título 3 Caráter"/>
+  <w:style w:type="character" w:customStyle="1" w:styleId="Cabealho3Carcter">
+    <w:name w:val="Cabeçalho 3 Carácter"/>
     <w:basedOn w:val="Tipodeletrapredefinidodopargrafo"/>
-    <w:link w:val="Ttulo3"/>
+    <w:link w:val="Cabealho3"/>
     <w:uiPriority w:val="9"/>
     <w:rsid w:val="003C3804"/>
     <w:rPr>
@@ -3558,7 +3586,7 @@
   <w:style w:type="paragraph" w:styleId="Corpodetexto">
     <w:name w:val="Body Text"/>
     <w:basedOn w:val="Normal"/>
-    <w:link w:val="CorpodetextoCarter"/>
+    <w:link w:val="CorpodetextoCarcter"/>
     <w:uiPriority w:val="1"/>
     <w:qFormat/>
     <w:rsid w:val="003C3804"/>
@@ -3576,8 +3604,8 @@
       <w14:ligatures w14:val="none"/>
     </w:rPr>
   </w:style>
-  <w:style w:type="character" w:customStyle="1" w:styleId="CorpodetextoCarter">
-    <w:name w:val="Corpo de texto Caráter"/>
+  <w:style w:type="character" w:customStyle="1" w:styleId="CorpodetextoCarcter">
+    <w:name w:val="Corpo de texto Carácter"/>
     <w:basedOn w:val="Tipodeletrapredefinidodopargrafo"/>
     <w:link w:val="Corpodetexto"/>
     <w:uiPriority w:val="1"/>
@@ -3590,10 +3618,10 @@
       <w14:ligatures w14:val="none"/>
     </w:rPr>
   </w:style>
-  <w:style w:type="character" w:customStyle="1" w:styleId="Ttulo1Carter">
-    <w:name w:val="Título 1 Caráter"/>
+  <w:style w:type="character" w:customStyle="1" w:styleId="Cabealho1Carcter">
+    <w:name w:val="Cabeçalho 1 Carácter"/>
     <w:basedOn w:val="Tipodeletrapredefinidodopargrafo"/>
-    <w:link w:val="Ttulo1"/>
+    <w:link w:val="Cabealho1"/>
     <w:uiPriority w:val="9"/>
     <w:rsid w:val="00734B87"/>
     <w:rPr>
@@ -3603,10 +3631,10 @@
       <w:szCs w:val="32"/>
     </w:rPr>
   </w:style>
-  <w:style w:type="character" w:customStyle="1" w:styleId="Ttulo2Carter">
-    <w:name w:val="Título 2 Caráter"/>
+  <w:style w:type="character" w:customStyle="1" w:styleId="Cabealho2Carcter">
+    <w:name w:val="Cabeçalho 2 Carácter"/>
     <w:basedOn w:val="Tipodeletrapredefinidodopargrafo"/>
-    <w:link w:val="Ttulo2"/>
+    <w:link w:val="Cabealho2"/>
     <w:uiPriority w:val="9"/>
     <w:rsid w:val="00734B87"/>
     <w:rPr>
@@ -3649,7 +3677,7 @@
   <w:style w:type="paragraph" w:styleId="Textodebalo">
     <w:name w:val="Balloon Text"/>
     <w:basedOn w:val="Normal"/>
-    <w:link w:val="TextodebaloCarter"/>
+    <w:link w:val="TextodebaloCarcter"/>
     <w:uiPriority w:val="99"/>
     <w:semiHidden/>
     <w:unhideWhenUsed/>
@@ -3663,8 +3691,8 @@
       <w:szCs w:val="16"/>
     </w:rPr>
   </w:style>
-  <w:style w:type="character" w:customStyle="1" w:styleId="TextodebaloCarter">
-    <w:name w:val="Texto de balão Caráter"/>
+  <w:style w:type="character" w:customStyle="1" w:styleId="TextodebaloCarcter">
+    <w:name w:val="Texto de balão Carácter"/>
     <w:basedOn w:val="Tipodeletrapredefinidodopargrafo"/>
     <w:link w:val="Textodebalo"/>
     <w:uiPriority w:val="99"/>
@@ -3676,9 +3704,520 @@
       <w:szCs w:val="16"/>
     </w:rPr>
   </w:style>
-  <w:style w:type="paragraph" w:styleId="Cabealhodondice">
+  <w:style w:type="paragraph" w:styleId="Ttulodondice">
     <w:name w:val="TOC Heading"/>
-    <w:basedOn w:val="Ttulo1"/>
+    <w:basedOn w:val="Cabealho1"/>
+    <w:next w:val="Normal"/>
+    <w:uiPriority w:val="39"/>
+    <w:unhideWhenUsed/>
+    <w:qFormat/>
+    <w:rsid w:val="00974E31"/>
+    <w:pPr>
+      <w:outlineLvl w:val="9"/>
+    </w:pPr>
+    <w:rPr>
+      <w:kern w:val="0"/>
+      <w:lang w:eastAsia="pt-PT"/>
+      <w14:ligatures w14:val="none"/>
+    </w:rPr>
+  </w:style>
+  <w:style w:type="paragraph" w:styleId="ndice3">
+    <w:name w:val="toc 3"/>
+    <w:basedOn w:val="Normal"/>
+    <w:next w:val="Normal"/>
+    <w:autoRedefine/>
+    <w:uiPriority w:val="39"/>
+    <w:unhideWhenUsed/>
+    <w:rsid w:val="00974E31"/>
+    <w:pPr>
+      <w:tabs>
+        <w:tab w:val="right" w:leader="dot" w:pos="8494"/>
+      </w:tabs>
+      <w:spacing w:after="100"/>
+    </w:pPr>
+  </w:style>
+  <w:style w:type="paragraph" w:styleId="ndice1">
+    <w:name w:val="toc 1"/>
+    <w:basedOn w:val="Normal"/>
+    <w:next w:val="Normal"/>
+    <w:autoRedefine/>
+    <w:uiPriority w:val="39"/>
+    <w:unhideWhenUsed/>
+    <w:rsid w:val="00EA03B8"/>
+    <w:pPr>
+      <w:tabs>
+        <w:tab w:val="right" w:leader="dot" w:pos="8494"/>
+      </w:tabs>
+      <w:spacing w:after="100"/>
+    </w:pPr>
+  </w:style>
+  <w:style w:type="paragraph" w:styleId="ndice2">
+    <w:name w:val="toc 2"/>
+    <w:basedOn w:val="Normal"/>
+    <w:next w:val="Normal"/>
+    <w:autoRedefine/>
+    <w:uiPriority w:val="39"/>
+    <w:unhideWhenUsed/>
+    <w:rsid w:val="00974E31"/>
+    <w:pPr>
+      <w:tabs>
+        <w:tab w:val="right" w:leader="dot" w:pos="8494"/>
+      </w:tabs>
+      <w:spacing w:after="100"/>
+    </w:pPr>
+  </w:style>
+  <w:style w:type="character" w:styleId="Hiperligao">
+    <w:name w:val="Hyperlink"/>
+    <w:basedOn w:val="Tipodeletrapredefinidodopargrafo"/>
+    <w:uiPriority w:val="99"/>
+    <w:unhideWhenUsed/>
+    <w:rsid w:val="00974E31"/>
+    <w:rPr>
+      <w:color w:val="0563C1" w:themeColor="hyperlink"/>
+      <w:u w:val="single"/>
+    </w:rPr>
+  </w:style>
+  <w:style w:type="character" w:customStyle="1" w:styleId="normaltextrun">
+    <w:name w:val="normaltextrun"/>
+    <w:basedOn w:val="Tipodeletrapredefinidodopargrafo"/>
+    <w:rsid w:val="00EA03B8"/>
+  </w:style>
+  <w:style w:type="character" w:customStyle="1" w:styleId="eop">
+    <w:name w:val="eop"/>
+    <w:basedOn w:val="Tipodeletrapredefinidodopargrafo"/>
+    <w:rsid w:val="00EA03B8"/>
+  </w:style>
+  <w:style w:type="paragraph" w:customStyle="1" w:styleId="paragraph">
+    <w:name w:val="paragraph"/>
+    <w:basedOn w:val="Normal"/>
+    <w:rsid w:val="00EA03B8"/>
+    <w:pPr>
+      <w:spacing w:before="100" w:beforeAutospacing="1" w:after="100" w:afterAutospacing="1" w:line="240" w:lineRule="auto"/>
+    </w:pPr>
+    <w:rPr>
+      <w:rFonts w:ascii="Times New Roman" w:eastAsia="Times New Roman" w:hAnsi="Times New Roman" w:cs="Times New Roman"/>
+      <w:kern w:val="0"/>
+      <w:sz w:val="24"/>
+      <w:szCs w:val="24"/>
+      <w:lang w:eastAsia="pt-PT"/>
+      <w14:ligatures w14:val="none"/>
+    </w:rPr>
+  </w:style>
+  <w:style w:type="character" w:styleId="Hiperligaovisitada">
+    <w:name w:val="FollowedHyperlink"/>
+    <w:basedOn w:val="Tipodeletrapredefinidodopargrafo"/>
+    <w:uiPriority w:val="99"/>
+    <w:semiHidden/>
+    <w:unhideWhenUsed/>
+    <w:rsid w:val="00AA0456"/>
+    <w:rPr>
+      <w:color w:val="954F72" w:themeColor="followedHyperlink"/>
+      <w:u w:val="single"/>
+    </w:rPr>
+  </w:style>
+</w:styles>
+</file>
+
+<file path=word/stylesWithEffects.xml><?xml version="1.0" encoding="utf-8"?>
+<w:styles xmlns:wpc="http://schemas.microsoft.com/office/word/2010/wordprocessingCanvas" xmlns:mc="http://schemas.openxmlformats.org/markup-compatibility/2006" xmlns:o="urn:schemas-microsoft-com:office:office" xmlns:r="http://schemas.openxmlformats.org/officeDocument/2006/relationships" xmlns:m="http://schemas.openxmlformats.org/officeDocument/2006/math" xmlns:v="urn:schemas-microsoft-com:vml" xmlns:wp14="http://schemas.microsoft.com/office/word/2010/wordprocessingDrawing" xmlns:wp="http://schemas.openxmlformats.org/drawingml/2006/wordprocessingDrawing" xmlns:w10="urn:schemas-microsoft-com:office:word" xmlns:w="http://schemas.openxmlformats.org/wordprocessingml/2006/main" xmlns:w14="http://schemas.microsoft.com/office/word/2010/wordml" xmlns:wpg="http://schemas.microsoft.com/office/word/2010/wordprocessingGroup" xmlns:wpi="http://schemas.microsoft.com/office/word/2010/wordprocessingInk" xmlns:wne="http://schemas.microsoft.com/office/word/2006/wordml" xmlns:wps="http://schemas.microsoft.com/office/word/2010/wordprocessingShape" mc:Ignorable="w14 wp14">
+  <w:docDefaults>
+    <w:rPrDefault>
+      <w:rPr>
+        <w:rFonts w:asciiTheme="minorHAnsi" w:eastAsiaTheme="minorHAnsi" w:hAnsiTheme="minorHAnsi" w:cstheme="minorBidi"/>
+        <w:kern w:val="2"/>
+        <w:sz w:val="22"/>
+        <w:szCs w:val="22"/>
+        <w:lang w:val="pt-PT" w:eastAsia="en-US" w:bidi="ar-SA"/>
+        <w14:ligatures w14:val="standardContextual"/>
+      </w:rPr>
+    </w:rPrDefault>
+    <w:pPrDefault>
+      <w:pPr>
+        <w:spacing w:after="160" w:line="259" w:lineRule="auto"/>
+      </w:pPr>
+    </w:pPrDefault>
+  </w:docDefaults>
+  <w:latentStyles w:defLockedState="0" w:defUIPriority="99" w:defSemiHidden="1" w:defUnhideWhenUsed="1" w:defQFormat="0" w:count="267">
+    <w:lsdException w:name="Normal" w:semiHidden="0" w:uiPriority="0" w:unhideWhenUsed="0" w:qFormat="1"/>
+    <w:lsdException w:name="heading 1" w:semiHidden="0" w:uiPriority="9" w:unhideWhenUsed="0" w:qFormat="1"/>
+    <w:lsdException w:name="heading 2" w:uiPriority="9" w:qFormat="1"/>
+    <w:lsdException w:name="heading 3" w:uiPriority="9" w:qFormat="1"/>
+    <w:lsdException w:name="heading 4" w:uiPriority="9" w:qFormat="1"/>
+    <w:lsdException w:name="heading 5" w:uiPriority="9" w:qFormat="1"/>
+    <w:lsdException w:name="heading 6" w:uiPriority="9" w:qFormat="1"/>
+    <w:lsdException w:name="heading 7" w:uiPriority="9" w:qFormat="1"/>
+    <w:lsdException w:name="heading 8" w:uiPriority="9" w:qFormat="1"/>
+    <w:lsdException w:name="heading 9" w:uiPriority="9" w:qFormat="1"/>
+    <w:lsdException w:name="toc 1" w:uiPriority="39"/>
+    <w:lsdException w:name="toc 2" w:uiPriority="39"/>
+    <w:lsdException w:name="toc 3" w:uiPriority="39"/>
+    <w:lsdException w:name="toc 4" w:uiPriority="39"/>
+    <w:lsdException w:name="toc 5" w:uiPriority="39"/>
+    <w:lsdException w:name="toc 6" w:uiPriority="39"/>
+    <w:lsdException w:name="toc 7" w:uiPriority="39"/>
+    <w:lsdException w:name="toc 8" w:uiPriority="39"/>
+    <w:lsdException w:name="toc 9" w:uiPriority="39"/>
+    <w:lsdException w:name="caption" w:uiPriority="35" w:qFormat="1"/>
+    <w:lsdException w:name="Title" w:semiHidden="0" w:uiPriority="10" w:unhideWhenUsed="0" w:qFormat="1"/>
+    <w:lsdException w:name="Default Paragraph Font" w:uiPriority="1"/>
+    <w:lsdException w:name="Body Text" w:uiPriority="1" w:qFormat="1"/>
+    <w:lsdException w:name="Subtitle" w:semiHidden="0" w:uiPriority="11" w:unhideWhenUsed="0" w:qFormat="1"/>
+    <w:lsdException w:name="Strong" w:semiHidden="0" w:uiPriority="22" w:unhideWhenUsed="0" w:qFormat="1"/>
+    <w:lsdException w:name="Emphasis" w:semiHidden="0" w:uiPriority="20" w:unhideWhenUsed="0" w:qFormat="1"/>
+    <w:lsdException w:name="Table Grid" w:semiHidden="0" w:uiPriority="39" w:unhideWhenUsed="0"/>
+    <w:lsdException w:name="Placeholder Text" w:unhideWhenUsed="0"/>
+    <w:lsdException w:name="No Spacing" w:semiHidden="0" w:uiPriority="1" w:unhideWhenUsed="0" w:qFormat="1"/>
+    <w:lsdException w:name="Light Shading" w:semiHidden="0" w:uiPriority="60" w:unhideWhenUsed="0"/>
+    <w:lsdException w:name="Light List" w:semiHidden="0" w:uiPriority="61" w:unhideWhenUsed="0"/>
+    <w:lsdException w:name="Light Grid" w:semiHidden="0" w:uiPriority="62" w:unhideWhenUsed="0"/>
+    <w:lsdException w:name="Medium Shading 1" w:semiHidden="0" w:uiPriority="63" w:unhideWhenUsed="0"/>
+    <w:lsdException w:name="Medium Shading 2" w:semiHidden="0" w:uiPriority="64" w:unhideWhenUsed="0"/>
+    <w:lsdException w:name="Medium List 1" w:semiHidden="0" w:uiPriority="65" w:unhideWhenUsed="0"/>
+    <w:lsdException w:name="Medium List 2" w:semiHidden="0" w:uiPriority="66" w:unhideWhenUsed="0"/>
+    <w:lsdException w:name="Medium Grid 1" w:semiHidden="0" w:uiPriority="67" w:unhideWhenUsed="0"/>
+    <w:lsdException w:name="Medium Grid 2" w:semiHidden="0" w:uiPriority="68" w:unhideWhenUsed="0"/>
+    <w:lsdException w:name="Medium Grid 3" w:semiHidden="0" w:uiPriority="69" w:unhideWhenUsed="0"/>
+    <w:lsdException w:name="Dark List" w:semiHidden="0" w:uiPriority="70" w:unhideWhenUsed="0"/>
+    <w:lsdException w:name="Colorful Shading" w:semiHidden="0" w:uiPriority="71" w:unhideWhenUsed="0"/>
+    <w:lsdException w:name="Colorful List" w:semiHidden="0" w:uiPriority="72" w:unhideWhenUsed="0"/>
+    <w:lsdException w:name="Colorful Grid" w:semiHidden="0" w:uiPriority="73" w:unhideWhenUsed="0"/>
+    <w:lsdException w:name="Light Shading Accent 1" w:semiHidden="0" w:uiPriority="60" w:unhideWhenUsed="0"/>
+    <w:lsdException w:name="Light List Accent 1" w:semiHidden="0" w:uiPriority="61" w:unhideWhenUsed="0"/>
+    <w:lsdException w:name="Light Grid Accent 1" w:semiHidden="0" w:uiPriority="62" w:unhideWhenUsed="0"/>
+    <w:lsdException w:name="Medium Shading 1 Accent 1" w:semiHidden="0" w:uiPriority="63" w:unhideWhenUsed="0"/>
+    <w:lsdException w:name="Medium Shading 2 Accent 1" w:semiHidden="0" w:uiPriority="64" w:unhideWhenUsed="0"/>
+    <w:lsdException w:name="Medium List 1 Accent 1" w:semiHidden="0" w:uiPriority="65" w:unhideWhenUsed="0"/>
+    <w:lsdException w:name="Revision" w:unhideWhenUsed="0"/>
+    <w:lsdException w:name="List Paragraph" w:semiHidden="0" w:uiPriority="34" w:unhideWhenUsed="0" w:qFormat="1"/>
+    <w:lsdException w:name="Quote" w:semiHidden="0" w:uiPriority="29" w:unhideWhenUsed="0" w:qFormat="1"/>
+    <w:lsdException w:name="Intense Quote" w:semiHidden="0" w:uiPriority="30" w:unhideWhenUsed="0" w:qFormat="1"/>
+    <w:lsdException w:name="Medium List 2 Accent 1" w:semiHidden="0" w:uiPriority="66" w:unhideWhenUsed="0"/>
+    <w:lsdException w:name="Medium Grid 1 Accent 1" w:semiHidden="0" w:uiPriority="67" w:unhideWhenUsed="0"/>
+    <w:lsdException w:name="Medium Grid 2 Accent 1" w:semiHidden="0" w:uiPriority="68" w:unhideWhenUsed="0"/>
+    <w:lsdException w:name="Medium Grid 3 Accent 1" w:semiHidden="0" w:uiPriority="69" w:unhideWhenUsed="0"/>
+    <w:lsdException w:name="Dark List Accent 1" w:semiHidden="0" w:uiPriority="70" w:unhideWhenUsed="0"/>
+    <w:lsdException w:name="Colorful Shading Accent 1" w:semiHidden="0" w:uiPriority="71" w:unhideWhenUsed="0"/>
+    <w:lsdException w:name="Colorful List Accent 1" w:semiHidden="0" w:uiPriority="72" w:unhideWhenUsed="0"/>
+    <w:lsdException w:name="Colorful Grid Accent 1" w:semiHidden="0" w:uiPriority="73" w:unhideWhenUsed="0"/>
+    <w:lsdException w:name="Light Shading Accent 2" w:semiHidden="0" w:uiPriority="60" w:unhideWhenUsed="0"/>
+    <w:lsdException w:name="Light List Accent 2" w:semiHidden="0" w:uiPriority="61" w:unhideWhenUsed="0"/>
+    <w:lsdException w:name="Light Grid Accent 2" w:semiHidden="0" w:uiPriority="62" w:unhideWhenUsed="0"/>
+    <w:lsdException w:name="Medium Shading 1 Accent 2" w:semiHidden="0" w:uiPriority="63" w:unhideWhenUsed="0"/>
+    <w:lsdException w:name="Medium Shading 2 Accent 2" w:semiHidden="0" w:uiPriority="64" w:unhideWhenUsed="0"/>
+    <w:lsdException w:name="Medium List 1 Accent 2" w:semiHidden="0" w:uiPriority="65" w:unhideWhenUsed="0"/>
+    <w:lsdException w:name="Medium List 2 Accent 2" w:semiHidden="0" w:uiPriority="66" w:unhideWhenUsed="0"/>
+    <w:lsdException w:name="Medium Grid 1 Accent 2" w:semiHidden="0" w:uiPriority="67" w:unhideWhenUsed="0"/>
+    <w:lsdException w:name="Medium Grid 2 Accent 2" w:semiHidden="0" w:uiPriority="68" w:unhideWhenUsed="0"/>
+    <w:lsdException w:name="Medium Grid 3 Accent 2" w:semiHidden="0" w:uiPriority="69" w:unhideWhenUsed="0"/>
+    <w:lsdException w:name="Dark List Accent 2" w:semiHidden="0" w:uiPriority="70" w:unhideWhenUsed="0"/>
+    <w:lsdException w:name="Colorful Shading Accent 2" w:semiHidden="0" w:uiPriority="71" w:unhideWhenUsed="0"/>
+    <w:lsdException w:name="Colorful List Accent 2" w:semiHidden="0" w:uiPriority="72" w:unhideWhenUsed="0"/>
+    <w:lsdException w:name="Colorful Grid Accent 2" w:semiHidden="0" w:uiPriority="73" w:unhideWhenUsed="0"/>
+    <w:lsdException w:name="Light Shading Accent 3" w:semiHidden="0" w:uiPriority="60" w:unhideWhenUsed="0"/>
+    <w:lsdException w:name="Light List Accent 3" w:semiHidden="0" w:uiPriority="61" w:unhideWhenUsed="0"/>
+    <w:lsdException w:name="Light Grid Accent 3" w:semiHidden="0" w:uiPriority="62" w:unhideWhenUsed="0"/>
+    <w:lsdException w:name="Medium Shading 1 Accent 3" w:semiHidden="0" w:uiPriority="63" w:unhideWhenUsed="0"/>
+    <w:lsdException w:name="Medium Shading 2 Accent 3" w:semiHidden="0" w:uiPriority="64" w:unhideWhenUsed="0"/>
+    <w:lsdException w:name="Medium List 1 Accent 3" w:semiHidden="0" w:uiPriority="65" w:unhideWhenUsed="0"/>
+    <w:lsdException w:name="Medium List 2 Accent 3" w:semiHidden="0" w:uiPriority="66" w:unhideWhenUsed="0"/>
+    <w:lsdException w:name="Medium Grid 1 Accent 3" w:semiHidden="0" w:uiPriority="67" w:unhideWhenUsed="0"/>
+    <w:lsdException w:name="Medium Grid 2 Accent 3" w:semiHidden="0" w:uiPriority="68" w:unhideWhenUsed="0"/>
+    <w:lsdException w:name="Medium Grid 3 Accent 3" w:semiHidden="0" w:uiPriority="69" w:unhideWhenUsed="0"/>
+    <w:lsdException w:name="Dark List Accent 3" w:semiHidden="0" w:uiPriority="70" w:unhideWhenUsed="0"/>
+    <w:lsdException w:name="Colorful Shading Accent 3" w:semiHidden="0" w:uiPriority="71" w:unhideWhenUsed="0"/>
+    <w:lsdException w:name="Colorful List Accent 3" w:semiHidden="0" w:uiPriority="72" w:unhideWhenUsed="0"/>
+    <w:lsdException w:name="Colorful Grid Accent 3" w:semiHidden="0" w:uiPriority="73" w:unhideWhenUsed="0"/>
+    <w:lsdException w:name="Light Shading Accent 4" w:semiHidden="0" w:uiPriority="60" w:unhideWhenUsed="0"/>
+    <w:lsdException w:name="Light List Accent 4" w:semiHidden="0" w:uiPriority="61" w:unhideWhenUsed="0"/>
+    <w:lsdException w:name="Light Grid Accent 4" w:semiHidden="0" w:uiPriority="62" w:unhideWhenUsed="0"/>
+    <w:lsdException w:name="Medium Shading 1 Accent 4" w:semiHidden="0" w:uiPriority="63" w:unhideWhenUsed="0"/>
+    <w:lsdException w:name="Medium Shading 2 Accent 4" w:semiHidden="0" w:uiPriority="64" w:unhideWhenUsed="0"/>
+    <w:lsdException w:name="Medium List 1 Accent 4" w:semiHidden="0" w:uiPriority="65" w:unhideWhenUsed="0"/>
+    <w:lsdException w:name="Medium List 2 Accent 4" w:semiHidden="0" w:uiPriority="66" w:unhideWhenUsed="0"/>
+    <w:lsdException w:name="Medium Grid 1 Accent 4" w:semiHidden="0" w:uiPriority="67" w:unhideWhenUsed="0"/>
+    <w:lsdException w:name="Medium Grid 2 Accent 4" w:semiHidden="0" w:uiPriority="68" w:unhideWhenUsed="0"/>
+    <w:lsdException w:name="Medium Grid 3 Accent 4" w:semiHidden="0" w:uiPriority="69" w:unhideWhenUsed="0"/>
+    <w:lsdException w:name="Dark List Accent 4" w:semiHidden="0" w:uiPriority="70" w:unhideWhenUsed="0"/>
+    <w:lsdException w:name="Colorful Shading Accent 4" w:semiHidden="0" w:uiPriority="71" w:unhideWhenUsed="0"/>
+    <w:lsdException w:name="Colorful List Accent 4" w:semiHidden="0" w:uiPriority="72" w:unhideWhenUsed="0"/>
+    <w:lsdException w:name="Colorful Grid Accent 4" w:semiHidden="0" w:uiPriority="73" w:unhideWhenUsed="0"/>
+    <w:lsdException w:name="Light Shading Accent 5" w:semiHidden="0" w:uiPriority="60" w:unhideWhenUsed="0"/>
+    <w:lsdException w:name="Light List Accent 5" w:semiHidden="0" w:uiPriority="61" w:unhideWhenUsed="0"/>
+    <w:lsdException w:name="Light Grid Accent 5" w:semiHidden="0" w:uiPriority="62" w:unhideWhenUsed="0"/>
+    <w:lsdException w:name="Medium Shading 1 Accent 5" w:semiHidden="0" w:uiPriority="63" w:unhideWhenUsed="0"/>
+    <w:lsdException w:name="Medium Shading 2 Accent 5" w:semiHidden="0" w:uiPriority="64" w:unhideWhenUsed="0"/>
+    <w:lsdException w:name="Medium List 1 Accent 5" w:semiHidden="0" w:uiPriority="65" w:unhideWhenUsed="0"/>
+    <w:lsdException w:name="Medium List 2 Accent 5" w:semiHidden="0" w:uiPriority="66" w:unhideWhenUsed="0"/>
+    <w:lsdException w:name="Medium Grid 1 Accent 5" w:semiHidden="0" w:uiPriority="67" w:unhideWhenUsed="0"/>
+    <w:lsdException w:name="Medium Grid 2 Accent 5" w:semiHidden="0" w:uiPriority="68" w:unhideWhenUsed="0"/>
+    <w:lsdException w:name="Medium Grid 3 Accent 5" w:semiHidden="0" w:uiPriority="69" w:unhideWhenUsed="0"/>
+    <w:lsdException w:name="Dark List Accent 5" w:semiHidden="0" w:uiPriority="70" w:unhideWhenUsed="0"/>
+    <w:lsdException w:name="Colorful Shading Accent 5" w:semiHidden="0" w:uiPriority="71" w:unhideWhenUsed="0"/>
+    <w:lsdException w:name="Colorful List Accent 5" w:semiHidden="0" w:uiPriority="72" w:unhideWhenUsed="0"/>
+    <w:lsdException w:name="Colorful Grid Accent 5" w:semiHidden="0" w:uiPriority="73" w:unhideWhenUsed="0"/>
+    <w:lsdException w:name="Light Shading Accent 6" w:semiHidden="0" w:uiPriority="60" w:unhideWhenUsed="0"/>
+    <w:lsdException w:name="Light List Accent 6" w:semiHidden="0" w:uiPriority="61" w:unhideWhenUsed="0"/>
+    <w:lsdException w:name="Light Grid Accent 6" w:semiHidden="0" w:uiPriority="62" w:unhideWhenUsed="0"/>
+    <w:lsdException w:name="Medium Shading 1 Accent 6" w:semiHidden="0" w:uiPriority="63" w:unhideWhenUsed="0"/>
+    <w:lsdException w:name="Medium Shading 2 Accent 6" w:semiHidden="0" w:uiPriority="64" w:unhideWhenUsed="0"/>
+    <w:lsdException w:name="Medium List 1 Accent 6" w:semiHidden="0" w:uiPriority="65" w:unhideWhenUsed="0"/>
+    <w:lsdException w:name="Medium List 2 Accent 6" w:semiHidden="0" w:uiPriority="66" w:unhideWhenUsed="0"/>
+    <w:lsdException w:name="Medium Grid 1 Accent 6" w:semiHidden="0" w:uiPriority="67" w:unhideWhenUsed="0"/>
+    <w:lsdException w:name="Medium Grid 2 Accent 6" w:semiHidden="0" w:uiPriority="68" w:unhideWhenUsed="0"/>
+    <w:lsdException w:name="Medium Grid 3 Accent 6" w:semiHidden="0" w:uiPriority="69" w:unhideWhenUsed="0"/>
+    <w:lsdException w:name="Dark List Accent 6" w:semiHidden="0" w:uiPriority="70" w:unhideWhenUsed="0"/>
+    <w:lsdException w:name="Colorful Shading Accent 6" w:semiHidden="0" w:uiPriority="71" w:unhideWhenUsed="0"/>
+    <w:lsdException w:name="Colorful List Accent 6" w:semiHidden="0" w:uiPriority="72" w:unhideWhenUsed="0"/>
+    <w:lsdException w:name="Colorful Grid Accent 6" w:semiHidden="0" w:uiPriority="73" w:unhideWhenUsed="0"/>
+    <w:lsdException w:name="Subtle Emphasis" w:semiHidden="0" w:uiPriority="19" w:unhideWhenUsed="0" w:qFormat="1"/>
+    <w:lsdException w:name="Intense Emphasis" w:semiHidden="0" w:uiPriority="21" w:unhideWhenUsed="0" w:qFormat="1"/>
+    <w:lsdException w:name="Subtle Reference" w:semiHidden="0" w:uiPriority="31" w:unhideWhenUsed="0" w:qFormat="1"/>
+    <w:lsdException w:name="Intense Reference" w:semiHidden="0" w:uiPriority="32" w:unhideWhenUsed="0" w:qFormat="1"/>
+    <w:lsdException w:name="Book Title" w:semiHidden="0" w:uiPriority="33" w:unhideWhenUsed="0" w:qFormat="1"/>
+    <w:lsdException w:name="Bibliography" w:uiPriority="37"/>
+    <w:lsdException w:name="TOC Heading" w:uiPriority="39" w:qFormat="1"/>
+  </w:latentStyles>
+  <w:style w:type="paragraph" w:default="1" w:styleId="Normal">
+    <w:name w:val="Normal"/>
+    <w:qFormat/>
+    <w:rsid w:val="001B451A"/>
+    <w:rPr>
+      <w:lang w:val="en-US"/>
+    </w:rPr>
+  </w:style>
+  <w:style w:type="paragraph" w:styleId="Cabealho1">
+    <w:name w:val="heading 1"/>
+    <w:basedOn w:val="Normal"/>
+    <w:next w:val="Normal"/>
+    <w:link w:val="Cabealho1Carcter"/>
+    <w:uiPriority w:val="9"/>
+    <w:qFormat/>
+    <w:rsid w:val="00734B87"/>
+    <w:pPr>
+      <w:keepNext/>
+      <w:keepLines/>
+      <w:spacing w:before="240" w:after="0"/>
+      <w:outlineLvl w:val="0"/>
+    </w:pPr>
+    <w:rPr>
+      <w:rFonts w:asciiTheme="majorHAnsi" w:eastAsiaTheme="majorEastAsia" w:hAnsiTheme="majorHAnsi" w:cstheme="majorBidi"/>
+      <w:color w:val="2F5496" w:themeColor="accent1" w:themeShade="BF"/>
+      <w:sz w:val="32"/>
+      <w:szCs w:val="32"/>
+    </w:rPr>
+  </w:style>
+  <w:style w:type="paragraph" w:styleId="Cabealho2">
+    <w:name w:val="heading 2"/>
+    <w:basedOn w:val="Normal"/>
+    <w:next w:val="Normal"/>
+    <w:link w:val="Cabealho2Carcter"/>
+    <w:uiPriority w:val="9"/>
+    <w:unhideWhenUsed/>
+    <w:qFormat/>
+    <w:rsid w:val="00734B87"/>
+    <w:pPr>
+      <w:keepNext/>
+      <w:keepLines/>
+      <w:spacing w:before="40" w:after="0"/>
+      <w:outlineLvl w:val="1"/>
+    </w:pPr>
+    <w:rPr>
+      <w:rFonts w:asciiTheme="majorHAnsi" w:eastAsiaTheme="majorEastAsia" w:hAnsiTheme="majorHAnsi" w:cstheme="majorBidi"/>
+      <w:color w:val="2F5496" w:themeColor="accent1" w:themeShade="BF"/>
+      <w:sz w:val="26"/>
+      <w:szCs w:val="26"/>
+    </w:rPr>
+  </w:style>
+  <w:style w:type="paragraph" w:styleId="Cabealho3">
+    <w:name w:val="heading 3"/>
+    <w:basedOn w:val="Normal"/>
+    <w:link w:val="Cabealho3Carcter"/>
+    <w:uiPriority w:val="9"/>
+    <w:unhideWhenUsed/>
+    <w:qFormat/>
+    <w:rsid w:val="003C3804"/>
+    <w:pPr>
+      <w:widowControl w:val="0"/>
+      <w:autoSpaceDE w:val="0"/>
+      <w:autoSpaceDN w:val="0"/>
+      <w:spacing w:before="35" w:after="0" w:line="240" w:lineRule="auto"/>
+      <w:ind w:left="1122" w:right="1362"/>
+      <w:jc w:val="center"/>
+      <w:outlineLvl w:val="2"/>
+    </w:pPr>
+    <w:rPr>
+      <w:rFonts w:ascii="Calibri Light" w:eastAsia="Calibri Light" w:hAnsi="Calibri Light" w:cs="Calibri Light"/>
+      <w:kern w:val="0"/>
+      <w:sz w:val="32"/>
+      <w:szCs w:val="32"/>
+      <w14:ligatures w14:val="none"/>
+    </w:rPr>
+  </w:style>
+  <w:style w:type="character" w:default="1" w:styleId="Tipodeletrapredefinidodopargrafo">
+    <w:name w:val="Default Paragraph Font"/>
+    <w:uiPriority w:val="1"/>
+    <w:semiHidden/>
+    <w:unhideWhenUsed/>
+  </w:style>
+  <w:style w:type="table" w:default="1" w:styleId="Tabelanormal">
+    <w:name w:val="Normal Table"/>
+    <w:uiPriority w:val="99"/>
+    <w:semiHidden/>
+    <w:unhideWhenUsed/>
+    <w:tblPr>
+      <w:tblInd w:w="0" w:type="dxa"/>
+      <w:tblCellMar>
+        <w:top w:w="0" w:type="dxa"/>
+        <w:left w:w="108" w:type="dxa"/>
+        <w:bottom w:w="0" w:type="dxa"/>
+        <w:right w:w="108" w:type="dxa"/>
+      </w:tblCellMar>
+    </w:tblPr>
+  </w:style>
+  <w:style w:type="numbering" w:default="1" w:styleId="Semlista">
+    <w:name w:val="No List"/>
+    <w:uiPriority w:val="99"/>
+    <w:semiHidden/>
+    <w:unhideWhenUsed/>
+  </w:style>
+  <w:style w:type="character" w:customStyle="1" w:styleId="Cabealho3Carcter">
+    <w:name w:val="Cabeçalho 3 Carácter"/>
+    <w:basedOn w:val="Tipodeletrapredefinidodopargrafo"/>
+    <w:link w:val="Cabealho3"/>
+    <w:uiPriority w:val="9"/>
+    <w:rsid w:val="003C3804"/>
+    <w:rPr>
+      <w:rFonts w:ascii="Calibri Light" w:eastAsia="Calibri Light" w:hAnsi="Calibri Light" w:cs="Calibri Light"/>
+      <w:kern w:val="0"/>
+      <w:sz w:val="32"/>
+      <w:szCs w:val="32"/>
+      <w14:ligatures w14:val="none"/>
+    </w:rPr>
+  </w:style>
+  <w:style w:type="paragraph" w:styleId="Corpodetexto">
+    <w:name w:val="Body Text"/>
+    <w:basedOn w:val="Normal"/>
+    <w:link w:val="CorpodetextoCarcter"/>
+    <w:uiPriority w:val="1"/>
+    <w:qFormat/>
+    <w:rsid w:val="003C3804"/>
+    <w:pPr>
+      <w:widowControl w:val="0"/>
+      <w:autoSpaceDE w:val="0"/>
+      <w:autoSpaceDN w:val="0"/>
+      <w:spacing w:after="0" w:line="240" w:lineRule="auto"/>
+    </w:pPr>
+    <w:rPr>
+      <w:rFonts w:ascii="Calibri" w:eastAsia="Calibri" w:hAnsi="Calibri" w:cs="Calibri"/>
+      <w:kern w:val="0"/>
+      <w:sz w:val="24"/>
+      <w:szCs w:val="24"/>
+      <w14:ligatures w14:val="none"/>
+    </w:rPr>
+  </w:style>
+  <w:style w:type="character" w:customStyle="1" w:styleId="CorpodetextoCarcter">
+    <w:name w:val="Corpo de texto Carácter"/>
+    <w:basedOn w:val="Tipodeletrapredefinidodopargrafo"/>
+    <w:link w:val="Corpodetexto"/>
+    <w:uiPriority w:val="1"/>
+    <w:rsid w:val="003C3804"/>
+    <w:rPr>
+      <w:rFonts w:ascii="Calibri" w:eastAsia="Calibri" w:hAnsi="Calibri" w:cs="Calibri"/>
+      <w:kern w:val="0"/>
+      <w:sz w:val="24"/>
+      <w:szCs w:val="24"/>
+      <w14:ligatures w14:val="none"/>
+    </w:rPr>
+  </w:style>
+  <w:style w:type="character" w:customStyle="1" w:styleId="Cabealho1Carcter">
+    <w:name w:val="Cabeçalho 1 Carácter"/>
+    <w:basedOn w:val="Tipodeletrapredefinidodopargrafo"/>
+    <w:link w:val="Cabealho1"/>
+    <w:uiPriority w:val="9"/>
+    <w:rsid w:val="00734B87"/>
+    <w:rPr>
+      <w:rFonts w:asciiTheme="majorHAnsi" w:eastAsiaTheme="majorEastAsia" w:hAnsiTheme="majorHAnsi" w:cstheme="majorBidi"/>
+      <w:color w:val="2F5496" w:themeColor="accent1" w:themeShade="BF"/>
+      <w:sz w:val="32"/>
+      <w:szCs w:val="32"/>
+    </w:rPr>
+  </w:style>
+  <w:style w:type="character" w:customStyle="1" w:styleId="Cabealho2Carcter">
+    <w:name w:val="Cabeçalho 2 Carácter"/>
+    <w:basedOn w:val="Tipodeletrapredefinidodopargrafo"/>
+    <w:link w:val="Cabealho2"/>
+    <w:uiPriority w:val="9"/>
+    <w:rsid w:val="00734B87"/>
+    <w:rPr>
+      <w:rFonts w:asciiTheme="majorHAnsi" w:eastAsiaTheme="majorEastAsia" w:hAnsiTheme="majorHAnsi" w:cstheme="majorBidi"/>
+      <w:color w:val="2F5496" w:themeColor="accent1" w:themeShade="BF"/>
+      <w:sz w:val="26"/>
+      <w:szCs w:val="26"/>
+    </w:rPr>
+  </w:style>
+  <w:style w:type="paragraph" w:styleId="Legenda">
+    <w:name w:val="caption"/>
+    <w:basedOn w:val="Normal"/>
+    <w:next w:val="Normal"/>
+    <w:uiPriority w:val="35"/>
+    <w:unhideWhenUsed/>
+    <w:qFormat/>
+    <w:rsid w:val="00734B87"/>
+    <w:pPr>
+      <w:spacing w:after="200" w:line="240" w:lineRule="auto"/>
+    </w:pPr>
+    <w:rPr>
+      <w:i/>
+      <w:iCs/>
+      <w:color w:val="44546A" w:themeColor="text2"/>
+      <w:sz w:val="18"/>
+      <w:szCs w:val="18"/>
+    </w:rPr>
+  </w:style>
+  <w:style w:type="paragraph" w:styleId="PargrafodaLista">
+    <w:name w:val="List Paragraph"/>
+    <w:basedOn w:val="Normal"/>
+    <w:uiPriority w:val="34"/>
+    <w:qFormat/>
+    <w:rsid w:val="00734B87"/>
+    <w:pPr>
+      <w:ind w:left="720"/>
+      <w:contextualSpacing/>
+    </w:pPr>
+  </w:style>
+  <w:style w:type="paragraph" w:styleId="Textodebalo">
+    <w:name w:val="Balloon Text"/>
+    <w:basedOn w:val="Normal"/>
+    <w:link w:val="TextodebaloCarcter"/>
+    <w:uiPriority w:val="99"/>
+    <w:semiHidden/>
+    <w:unhideWhenUsed/>
+    <w:rsid w:val="00603B23"/>
+    <w:pPr>
+      <w:spacing w:after="0" w:line="240" w:lineRule="auto"/>
+    </w:pPr>
+    <w:rPr>
+      <w:rFonts w:ascii="Tahoma" w:hAnsi="Tahoma" w:cs="Tahoma"/>
+      <w:sz w:val="16"/>
+      <w:szCs w:val="16"/>
+    </w:rPr>
+  </w:style>
+  <w:style w:type="character" w:customStyle="1" w:styleId="TextodebaloCarcter">
+    <w:name w:val="Texto de balão Carácter"/>
+    <w:basedOn w:val="Tipodeletrapredefinidodopargrafo"/>
+    <w:link w:val="Textodebalo"/>
+    <w:uiPriority w:val="99"/>
+    <w:semiHidden/>
+    <w:rsid w:val="00603B23"/>
+    <w:rPr>
+      <w:rFonts w:ascii="Tahoma" w:hAnsi="Tahoma" w:cs="Tahoma"/>
+      <w:sz w:val="16"/>
+      <w:szCs w:val="16"/>
+    </w:rPr>
+  </w:style>
+  <w:style w:type="paragraph" w:styleId="Ttulodondice">
+    <w:name w:val="TOC Heading"/>
+    <w:basedOn w:val="Cabealho1"/>
     <w:next w:val="Normal"/>
     <w:uiPriority w:val="39"/>
     <w:unhideWhenUsed/>
@@ -4079,7 +4618,7 @@
   <a:extraClrSchemeLst/>
   <a:extLst>
     <a:ext uri="{05A4C25C-085E-4340-85A3-A5531E510DB2}">
-      <thm15:themeFamily xmlns:thm15="http://schemas.microsoft.com/office/thememl/2012/main" name="Office Theme" id="{62F939B6-93AF-4DB8-9C6B-D6C7DFDC589F}" vid="{4A3C46E8-61CC-4603-A589-7422A47A8E4A}"/>
+      <thm15:themeFamily xmlns="" xmlns:thm15="http://schemas.microsoft.com/office/thememl/2012/main" name="Office Theme" id="{62F939B6-93AF-4DB8-9C6B-D6C7DFDC589F}" vid="{4A3C46E8-61CC-4603-A589-7422A47A8E4A}"/>
     </a:ext>
   </a:extLst>
 </a:theme>
@@ -4090,7 +4629,7 @@
 </file>
 
 <file path=customXml/itemProps1.xml><?xml version="1.0" encoding="utf-8"?>
-<ds:datastoreItem xmlns:ds="http://schemas.openxmlformats.org/officeDocument/2006/customXml" ds:itemID="{1620D4ED-65DC-40A9-8C45-CAA896523D0C}">
+<ds:datastoreItem xmlns:ds="http://schemas.openxmlformats.org/officeDocument/2006/customXml" ds:itemID="{2E6174D1-C13E-424A-B0F7-A41DE3A849E4}">
   <ds:schemaRefs>
     <ds:schemaRef ds:uri="http://schemas.openxmlformats.org/officeDocument/2006/bibliography"/>
   </ds:schemaRefs>

</xml_diff>